<commit_message>
UFW: Did some on employee-leading
</commit_message>
<xml_diff>
--- a/5/UFW/Mitarbeiterführung 5 HWII 2.docx
+++ b/5/UFW/Mitarbeiterführung 5 HWII 2.docx
@@ -46,7 +46,7 @@
       <w:r>
         <w:rPr/>
         <w:drawing>
-          <wp:inline distT="0" distB="5080" distL="0" distR="0">
+          <wp:inline distT="0" distB="0" distL="0" distR="0">
             <wp:extent cx="5257800" cy="1347470"/>
             <wp:effectExtent l="0" t="0" r="0" b="0"/>
             <wp:docPr id="1" name="Grafik 224" descr="Ein Bild, das Text, draußen, Schild, Screenshot enthält.&#10;&#10;Automatisch generierte Beschreibung"/>
@@ -575,16 +575,7 @@
           <w:sz w:val="20"/>
           <w:szCs w:val="20"/>
         </w:rPr>
-        <w:t xml:space="preserve">Elton Mayo </w:t>
-      </w:r>
-      <w:r>
-        <w:rPr>
-          <w:rFonts w:cs="Arial" w:ascii="Arial" w:hAnsi="Arial"/>
-          <w:b/>
-          <w:sz w:val="20"/>
-          <w:szCs w:val="20"/>
-        </w:rPr>
-        <w:t>(nicht Mayonnaise)</w:t>
+        <w:t>Elton Mayo (nicht Mayonnaise)</w:t>
       </w:r>
       <w:r>
         <w:rPr>
@@ -1585,7 +1576,7 @@
             <w:r>
               <w:rPr/>
               <w:drawing>
-                <wp:inline distT="0" distB="0" distL="0" distR="9525">
+                <wp:inline distT="0" distB="0" distL="0" distR="0">
                   <wp:extent cx="3476625" cy="2533650"/>
                   <wp:effectExtent l="0" t="0" r="0" b="0"/>
                   <wp:docPr id="2" name="Grafik 226" descr=""/>
@@ -2033,7 +2024,7 @@
       <w:r>
         <w:rPr/>
         <w:drawing>
-          <wp:inline distT="0" distB="4445" distL="0" distR="0">
+          <wp:inline distT="0" distB="0" distL="0" distR="0">
             <wp:extent cx="5219700" cy="3482340"/>
             <wp:effectExtent l="0" t="0" r="0" b="0"/>
             <wp:docPr id="4" name="Grafik 228" descr=""/>
@@ -2304,17 +2295,7 @@
           <w:sz w:val="20"/>
           <w:szCs w:val="20"/>
         </w:rPr>
-        <w:t>Das Verhalten</w:t>
-      </w:r>
-      <w:r>
-        <w:rPr>
-          <w:rFonts w:cs="Arial" w:ascii="Arial" w:hAnsi="Arial"/>
-          <w:i/>
-          <w:color w:val="0070C0"/>
-          <w:sz w:val="20"/>
-          <w:szCs w:val="20"/>
-        </w:rPr>
-        <w:t xml:space="preserve">, </w:t>
+        <w:t xml:space="preserve">Das Verhalten, </w:t>
       </w:r>
     </w:p>
     <w:p>
@@ -2360,17 +2341,7 @@
           <w:sz w:val="20"/>
           <w:szCs w:val="20"/>
         </w:rPr>
-        <w:t>Der Umgang mit der Machtausübung</w:t>
-      </w:r>
-      <w:r>
-        <w:rPr>
-          <w:rFonts w:cs="Arial" w:ascii="Arial" w:hAnsi="Arial"/>
-          <w:i/>
-          <w:color w:val="0070C0"/>
-          <w:sz w:val="20"/>
-          <w:szCs w:val="20"/>
-        </w:rPr>
-        <w:t>.</w:t>
+        <w:t>Der Umgang mit der Machtausübung.</w:t>
       </w:r>
     </w:p>
     <w:p>
@@ -2467,7 +2438,7 @@
       <w:r>
         <w:rPr/>
         <w:drawing>
-          <wp:inline distT="0" distB="0" distL="0" distR="7620">
+          <wp:inline distT="0" distB="0" distL="0" distR="0">
             <wp:extent cx="4240530" cy="3895725"/>
             <wp:effectExtent l="0" t="0" r="0" b="0"/>
             <wp:docPr id="6" name="Grafik 239" descr=""/>
@@ -2511,11 +2482,7 @@
         <w:widowControl w:val="false"/>
         <w:spacing w:lineRule="auto" w:line="360" w:before="0" w:after="0"/>
         <w:contextualSpacing/>
-        <w:rPr>
-          <w:rFonts w:ascii="Arial" w:hAnsi="Arial" w:cs="Arial"/>
-          <w:sz w:val="20"/>
-          <w:szCs w:val="20"/>
-        </w:rPr>
+        <w:rPr/>
       </w:pPr>
       <w:r>
         <w:rPr>
@@ -2568,7 +2535,7 @@
           <w:sz w:val="20"/>
           <w:szCs w:val="20"/>
         </w:rPr>
-        <w:t>________________________-_______________________________________________________________________</w:t>
+        <w:t>dass die Führungsziele bis auf den karitativen, der die Zwischenmenschlichen Bedürfnisse vor die Sachebene stellt, identisch sind</w:t>
       </w:r>
       <w:r>
         <w:rPr>
@@ -2577,26 +2544,6 @@
           <w:szCs w:val="20"/>
         </w:rPr>
         <w:t>.</w:t>
-      </w:r>
-    </w:p>
-    <w:p>
-      <w:pPr>
-        <w:pStyle w:val="Normal"/>
-        <w:widowControl w:val="false"/>
-        <w:spacing w:lineRule="auto" w:line="360" w:before="0" w:after="0"/>
-        <w:contextualSpacing/>
-        <w:rPr>
-          <w:rFonts w:ascii="Arial" w:hAnsi="Arial" w:cs="Arial"/>
-          <w:sz w:val="20"/>
-          <w:szCs w:val="20"/>
-        </w:rPr>
-      </w:pPr>
-      <w:r>
-        <w:rPr>
-          <w:rFonts w:cs="Arial" w:ascii="Arial" w:hAnsi="Arial"/>
-          <w:sz w:val="20"/>
-          <w:szCs w:val="20"/>
-        </w:rPr>
       </w:r>
     </w:p>
     <w:p>
@@ -2634,14 +2581,14 @@
         <w:tblLook w:firstRow="1" w:noVBand="1" w:lastRow="0" w:firstColumn="1" w:lastColumn="0" w:noHBand="0" w:val="04a0"/>
       </w:tblPr>
       <w:tblGrid>
-        <w:gridCol w:w="1412"/>
-        <w:gridCol w:w="7649"/>
+        <w:gridCol w:w="1411"/>
+        <w:gridCol w:w="7650"/>
       </w:tblGrid>
       <w:tr>
         <w:trPr/>
         <w:tc>
           <w:tcPr>
-            <w:tcW w:w="1412" w:type="dxa"/>
+            <w:tcW w:w="1411" w:type="dxa"/>
             <w:tcBorders/>
             <w:shd w:fill="auto" w:val="clear"/>
           </w:tcPr>
@@ -2669,7 +2616,7 @@
         </w:tc>
         <w:tc>
           <w:tcPr>
-            <w:tcW w:w="7649" w:type="dxa"/>
+            <w:tcW w:w="7650" w:type="dxa"/>
             <w:tcBorders/>
             <w:shd w:fill="auto" w:val="clear"/>
           </w:tcPr>
@@ -2681,6 +2628,7 @@
               <w:contextualSpacing/>
               <w:rPr>
                 <w:rFonts w:ascii="Arial" w:hAnsi="Arial" w:cs="Arial"/>
+                <w:color w:val="2A6099"/>
                 <w:sz w:val="20"/>
                 <w:szCs w:val="20"/>
               </w:rPr>
@@ -2688,9 +2636,11 @@
             <w:r>
               <w:rPr>
                 <w:rFonts w:cs="Arial" w:ascii="Arial" w:hAnsi="Arial"/>
-                <w:sz w:val="20"/>
-                <w:szCs w:val="20"/>
-              </w:rPr>
+                <w:color w:val="2A6099"/>
+                <w:sz w:val="20"/>
+                <w:szCs w:val="20"/>
+              </w:rPr>
+              <w:t>Art und Weise, in der jemand seine Führungsaufgabe erfüllt (besonders im Umgang mit Untergebenen)</w:t>
             </w:r>
           </w:p>
         </w:tc>
@@ -2699,7 +2649,7 @@
         <w:trPr/>
         <w:tc>
           <w:tcPr>
-            <w:tcW w:w="1412" w:type="dxa"/>
+            <w:tcW w:w="1411" w:type="dxa"/>
             <w:tcBorders/>
             <w:shd w:fill="auto" w:val="clear"/>
           </w:tcPr>
@@ -2747,7 +2697,49 @@
         </w:tc>
         <w:tc>
           <w:tcPr>
-            <w:tcW w:w="7649" w:type="dxa"/>
+            <w:tcW w:w="7650" w:type="dxa"/>
+            <w:tcBorders/>
+            <w:shd w:fill="auto" w:val="clear"/>
+          </w:tcPr>
+          <w:p>
+            <w:pPr>
+              <w:pStyle w:val="Textkrper"/>
+              <w:widowControl w:val="false"/>
+              <w:spacing w:lineRule="auto" w:line="360" w:before="0" w:after="160"/>
+              <w:contextualSpacing/>
+              <w:rPr>
+                <w:rFonts w:ascii="Arial" w:hAnsi="Arial" w:cs="Arial"/>
+                <w:color w:val="2A6099"/>
+                <w:sz w:val="20"/>
+                <w:szCs w:val="20"/>
+              </w:rPr>
+            </w:pPr>
+            <w:r>
+              <w:rPr>
+                <w:rFonts w:cs="Arial" w:ascii="Arial" w:hAnsi="Arial"/>
+                <w:color w:val="2A6099"/>
+                <w:sz w:val="20"/>
+                <w:szCs w:val="20"/>
+              </w:rPr>
+              <w:t xml:space="preserve"> </w:t>
+            </w:r>
+            <w:r>
+              <w:rPr>
+                <w:rFonts w:cs="Arial" w:ascii="Arial" w:hAnsi="Arial"/>
+                <w:color w:val="2A6099"/>
+                <w:sz w:val="20"/>
+                <w:szCs w:val="20"/>
+              </w:rPr>
+              <w:t>Die Entscheidungsmacht liegt beim Vorgesetzten. Mitarbeiter haben nur wenig Mitspracherecht. Sie sollen die Regeln im Unternehmen befolgen und ihre Aufgaben erfüllen. Streng und leistungsorientiert.</w:t>
+            </w:r>
+          </w:p>
+        </w:tc>
+      </w:tr>
+      <w:tr>
+        <w:trPr/>
+        <w:tc>
+          <w:tcPr>
+            <w:tcW w:w="1411" w:type="dxa"/>
             <w:tcBorders/>
             <w:shd w:fill="auto" w:val="clear"/>
           </w:tcPr>
@@ -2769,6 +2761,37 @@
                 <w:sz w:val="20"/>
                 <w:szCs w:val="20"/>
               </w:rPr>
+              <w:t>Kooperativ/ demokratisch</w:t>
+            </w:r>
+          </w:p>
+        </w:tc>
+        <w:tc>
+          <w:tcPr>
+            <w:tcW w:w="7650" w:type="dxa"/>
+            <w:tcBorders/>
+            <w:shd w:fill="auto" w:val="clear"/>
+          </w:tcPr>
+          <w:p>
+            <w:pPr>
+              <w:pStyle w:val="Textkrper"/>
+              <w:widowControl w:val="false"/>
+              <w:spacing w:lineRule="auto" w:line="360" w:before="0" w:after="160"/>
+              <w:contextualSpacing/>
+              <w:rPr>
+                <w:rFonts w:ascii="Arial" w:hAnsi="Arial" w:cs="Arial"/>
+                <w:color w:val="2A6099"/>
+                <w:sz w:val="20"/>
+                <w:szCs w:val="20"/>
+              </w:rPr>
+            </w:pPr>
+            <w:r>
+              <w:rPr>
+                <w:rFonts w:cs="Arial" w:ascii="Arial" w:hAnsi="Arial"/>
+                <w:color w:val="2A6099"/>
+                <w:sz w:val="20"/>
+                <w:szCs w:val="20"/>
+              </w:rPr>
+              <w:t>Ein kooperativer Führungsstil zeichnet sich im Wesentlichen dadurch aus, dass Führungskraft und Mitarbeiter sowohl in der Entwicklung von Ideen, als auch in der Umsetzung von Projekten eng zusammenarbeiten und sich in ihren Kompetenzen ergänzen.</w:t>
             </w:r>
           </w:p>
         </w:tc>
@@ -2777,7 +2800,7 @@
         <w:trPr/>
         <w:tc>
           <w:tcPr>
-            <w:tcW w:w="1412" w:type="dxa"/>
+            <w:tcW w:w="1411" w:type="dxa"/>
             <w:tcBorders/>
             <w:shd w:fill="auto" w:val="clear"/>
           </w:tcPr>
@@ -2799,13 +2822,66 @@
                 <w:sz w:val="20"/>
                 <w:szCs w:val="20"/>
               </w:rPr>
-              <w:t>Kooperativ/ demokratisch</w:t>
+              <w:t>Laissez- faire</w:t>
+            </w:r>
+          </w:p>
+          <w:p>
+            <w:pPr>
+              <w:pStyle w:val="Normal"/>
+              <w:widowControl w:val="false"/>
+              <w:spacing w:lineRule="auto" w:line="360" w:before="0" w:after="160"/>
+              <w:contextualSpacing/>
+              <w:rPr>
+                <w:rFonts w:ascii="Arial" w:hAnsi="Arial" w:cs="Arial"/>
+                <w:sz w:val="20"/>
+                <w:szCs w:val="20"/>
+              </w:rPr>
+            </w:pPr>
+            <w:r>
+              <w:rPr>
+                <w:rFonts w:cs="Arial" w:ascii="Arial" w:hAnsi="Arial"/>
+                <w:sz w:val="20"/>
+                <w:szCs w:val="20"/>
+              </w:rPr>
             </w:r>
           </w:p>
         </w:tc>
         <w:tc>
           <w:tcPr>
-            <w:tcW w:w="7649" w:type="dxa"/>
+            <w:tcW w:w="7650" w:type="dxa"/>
+            <w:tcBorders/>
+            <w:shd w:fill="auto" w:val="clear"/>
+          </w:tcPr>
+          <w:p>
+            <w:pPr>
+              <w:pStyle w:val="Textkrper"/>
+              <w:widowControl w:val="false"/>
+              <w:spacing w:lineRule="auto" w:line="360" w:before="0" w:after="160"/>
+              <w:contextualSpacing/>
+              <w:rPr>
+                <w:rFonts w:ascii="Arial" w:hAnsi="Arial" w:cs="Arial"/>
+                <w:color w:val="2A6099"/>
+                <w:sz w:val="20"/>
+                <w:szCs w:val="20"/>
+              </w:rPr>
+            </w:pPr>
+            <w:r>
+              <w:rPr>
+                <w:rFonts w:cs="Arial" w:ascii="Arial" w:hAnsi="Arial"/>
+                <w:color w:val="2A6099"/>
+                <w:sz w:val="20"/>
+                <w:szCs w:val="20"/>
+              </w:rPr>
+              <w:t>Der Laissez-faire Führungsstil verzichtet weitgehend auf das Eingreifen des Vorgesetzten in die Arbeitsabläufe. Die Mitarbeiter sind keinen Regeln unterworfen, sie entscheiden eigenständig und kontrollieren sich sozusagen selbst innerhalb des Teams.</w:t>
+            </w:r>
+          </w:p>
+        </w:tc>
+      </w:tr>
+      <w:tr>
+        <w:trPr/>
+        <w:tc>
+          <w:tcPr>
+            <w:tcW w:w="1411" w:type="dxa"/>
             <w:tcBorders/>
             <w:shd w:fill="auto" w:val="clear"/>
           </w:tcPr>
@@ -2827,114 +2903,6 @@
                 <w:sz w:val="20"/>
                 <w:szCs w:val="20"/>
               </w:rPr>
-            </w:r>
-          </w:p>
-        </w:tc>
-      </w:tr>
-      <w:tr>
-        <w:trPr/>
-        <w:tc>
-          <w:tcPr>
-            <w:tcW w:w="1412" w:type="dxa"/>
-            <w:tcBorders/>
-            <w:shd w:fill="auto" w:val="clear"/>
-          </w:tcPr>
-          <w:p>
-            <w:pPr>
-              <w:pStyle w:val="Normal"/>
-              <w:widowControl w:val="false"/>
-              <w:spacing w:lineRule="auto" w:line="360" w:before="0" w:after="160"/>
-              <w:contextualSpacing/>
-              <w:rPr>
-                <w:rFonts w:ascii="Arial" w:hAnsi="Arial" w:cs="Arial"/>
-                <w:sz w:val="20"/>
-                <w:szCs w:val="20"/>
-              </w:rPr>
-            </w:pPr>
-            <w:r>
-              <w:rPr>
-                <w:rFonts w:cs="Arial" w:ascii="Arial" w:hAnsi="Arial"/>
-                <w:sz w:val="20"/>
-                <w:szCs w:val="20"/>
-              </w:rPr>
-              <w:t>Laissez- faire</w:t>
-            </w:r>
-          </w:p>
-          <w:p>
-            <w:pPr>
-              <w:pStyle w:val="Normal"/>
-              <w:widowControl w:val="false"/>
-              <w:spacing w:lineRule="auto" w:line="360" w:before="0" w:after="160"/>
-              <w:contextualSpacing/>
-              <w:rPr>
-                <w:rFonts w:ascii="Arial" w:hAnsi="Arial" w:cs="Arial"/>
-                <w:sz w:val="20"/>
-                <w:szCs w:val="20"/>
-              </w:rPr>
-            </w:pPr>
-            <w:r>
-              <w:rPr>
-                <w:rFonts w:cs="Arial" w:ascii="Arial" w:hAnsi="Arial"/>
-                <w:sz w:val="20"/>
-                <w:szCs w:val="20"/>
-              </w:rPr>
-            </w:r>
-          </w:p>
-        </w:tc>
-        <w:tc>
-          <w:tcPr>
-            <w:tcW w:w="7649" w:type="dxa"/>
-            <w:tcBorders/>
-            <w:shd w:fill="auto" w:val="clear"/>
-          </w:tcPr>
-          <w:p>
-            <w:pPr>
-              <w:pStyle w:val="Normal"/>
-              <w:widowControl w:val="false"/>
-              <w:spacing w:lineRule="auto" w:line="360" w:before="0" w:after="160"/>
-              <w:contextualSpacing/>
-              <w:rPr>
-                <w:rFonts w:ascii="Arial" w:hAnsi="Arial" w:cs="Arial"/>
-                <w:sz w:val="20"/>
-                <w:szCs w:val="20"/>
-              </w:rPr>
-            </w:pPr>
-            <w:r>
-              <w:rPr>
-                <w:rFonts w:cs="Arial" w:ascii="Arial" w:hAnsi="Arial"/>
-                <w:sz w:val="20"/>
-                <w:szCs w:val="20"/>
-              </w:rPr>
-            </w:r>
-          </w:p>
-        </w:tc>
-      </w:tr>
-      <w:tr>
-        <w:trPr/>
-        <w:tc>
-          <w:tcPr>
-            <w:tcW w:w="1412" w:type="dxa"/>
-            <w:tcBorders/>
-            <w:shd w:fill="auto" w:val="clear"/>
-          </w:tcPr>
-          <w:p>
-            <w:pPr>
-              <w:pStyle w:val="Normal"/>
-              <w:widowControl w:val="false"/>
-              <w:spacing w:lineRule="auto" w:line="360" w:before="0" w:after="160"/>
-              <w:contextualSpacing/>
-              <w:rPr>
-                <w:rFonts w:ascii="Arial" w:hAnsi="Arial" w:cs="Arial"/>
-                <w:sz w:val="20"/>
-                <w:szCs w:val="20"/>
-              </w:rPr>
-            </w:pPr>
-            <w:r>
-              <w:rPr>
-                <w:rFonts w:cs="Arial" w:ascii="Arial" w:hAnsi="Arial"/>
-                <w:sz w:val="20"/>
-                <w:szCs w:val="20"/>
-              </w:rPr>
               <w:t>Karitativ</w:t>
             </w:r>
           </w:p>
@@ -2961,18 +2929,19 @@
         </w:tc>
         <w:tc>
           <w:tcPr>
-            <w:tcW w:w="7649" w:type="dxa"/>
+            <w:tcW w:w="7650" w:type="dxa"/>
             <w:tcBorders/>
             <w:shd w:fill="auto" w:val="clear"/>
           </w:tcPr>
           <w:p>
             <w:pPr>
-              <w:pStyle w:val="Normal"/>
+              <w:pStyle w:val="Textkrper"/>
               <w:widowControl w:val="false"/>
               <w:spacing w:lineRule="auto" w:line="360" w:before="0" w:after="160"/>
               <w:contextualSpacing/>
               <w:rPr>
                 <w:rFonts w:ascii="Arial" w:hAnsi="Arial" w:cs="Arial"/>
+                <w:color w:val="2A6099"/>
                 <w:sz w:val="20"/>
                 <w:szCs w:val="20"/>
               </w:rPr>
@@ -2980,9 +2949,11 @@
             <w:r>
               <w:rPr>
                 <w:rFonts w:cs="Arial" w:ascii="Arial" w:hAnsi="Arial"/>
-                <w:sz w:val="20"/>
-                <w:szCs w:val="20"/>
-              </w:rPr>
+                <w:color w:val="2A6099"/>
+                <w:sz w:val="20"/>
+                <w:szCs w:val="20"/>
+              </w:rPr>
+              <w:t>Beim karitativen Führungsstil hat die Führungskraft die Bedürfnisse und die Entwicklung der Mitarbeiter;innen im Fokus und ist damit stark mitarbeiterorientiert. Der Vorteil ist, dass die Führungskraft die Mitarbeiter:innen individuell fördert und unterstützt.</w:t>
             </w:r>
           </w:p>
         </w:tc>
@@ -3131,7 +3102,7 @@
       <w:r>
         <w:rPr/>
         <w:drawing>
-          <wp:inline distT="0" distB="8255" distL="0" distR="0">
+          <wp:inline distT="0" distB="0" distL="0" distR="0">
             <wp:extent cx="5760720" cy="3916045"/>
             <wp:effectExtent l="0" t="0" r="0" b="0"/>
             <wp:docPr id="7" name="Grafik 240" descr=""/>
@@ -3184,17 +3155,17 @@
         <w:tblLook w:firstRow="1" w:noVBand="1" w:lastRow="0" w:firstColumn="1" w:lastColumn="0" w:noHBand="0" w:val="04a0"/>
       </w:tblPr>
       <w:tblGrid>
-        <w:gridCol w:w="416"/>
+        <w:gridCol w:w="415"/>
         <w:gridCol w:w="1695"/>
-        <w:gridCol w:w="1426"/>
+        <w:gridCol w:w="1425"/>
         <w:gridCol w:w="1276"/>
-        <w:gridCol w:w="4249"/>
+        <w:gridCol w:w="4251"/>
       </w:tblGrid>
       <w:tr>
         <w:trPr/>
         <w:tc>
           <w:tcPr>
-            <w:tcW w:w="416" w:type="dxa"/>
+            <w:tcW w:w="415" w:type="dxa"/>
             <w:tcBorders/>
             <w:shd w:fill="auto" w:val="clear"/>
           </w:tcPr>
@@ -3249,7 +3220,7 @@
         </w:tc>
         <w:tc>
           <w:tcPr>
-            <w:tcW w:w="1426" w:type="dxa"/>
+            <w:tcW w:w="1425" w:type="dxa"/>
             <w:tcBorders/>
             <w:shd w:fill="auto" w:val="clear"/>
           </w:tcPr>
@@ -3305,7 +3276,7 @@
         </w:tc>
         <w:tc>
           <w:tcPr>
-            <w:tcW w:w="4249" w:type="dxa"/>
+            <w:tcW w:w="4251" w:type="dxa"/>
             <w:tcBorders/>
             <w:shd w:fill="auto" w:val="clear"/>
           </w:tcPr>
@@ -3336,7 +3307,7 @@
         <w:trPr/>
         <w:tc>
           <w:tcPr>
-            <w:tcW w:w="416" w:type="dxa"/>
+            <w:tcW w:w="415" w:type="dxa"/>
             <w:tcBorders/>
             <w:shd w:fill="auto" w:val="clear"/>
           </w:tcPr>
@@ -3413,7 +3384,7 @@
         </w:tc>
         <w:tc>
           <w:tcPr>
-            <w:tcW w:w="1426" w:type="dxa"/>
+            <w:tcW w:w="1425" w:type="dxa"/>
             <w:tcBorders/>
             <w:shd w:fill="auto" w:val="clear"/>
           </w:tcPr>
@@ -3425,7 +3396,7 @@
               <w:contextualSpacing/>
               <w:rPr>
                 <w:rFonts w:ascii="Arial" w:hAnsi="Arial" w:cs="Arial"/>
-                <w:color w:val="0070C0"/>
+                <w:color w:val="2A6099"/>
                 <w:sz w:val="20"/>
                 <w:szCs w:val="20"/>
               </w:rPr>
@@ -3433,10 +3404,11 @@
             <w:r>
               <w:rPr>
                 <w:rFonts w:cs="Arial" w:ascii="Arial" w:hAnsi="Arial"/>
-                <w:color w:val="0070C0"/>
-                <w:sz w:val="20"/>
-                <w:szCs w:val="20"/>
-              </w:rPr>
+                <w:color w:val="2A6099"/>
+                <w:sz w:val="20"/>
+                <w:szCs w:val="20"/>
+              </w:rPr>
+              <w:t>Passend (wenig)</w:t>
             </w:r>
           </w:p>
         </w:tc>
@@ -3454,7 +3426,7 @@
               <w:contextualSpacing/>
               <w:rPr>
                 <w:rFonts w:ascii="Arial" w:hAnsi="Arial" w:cs="Arial"/>
-                <w:color w:val="0070C0"/>
+                <w:color w:val="2A6099"/>
                 <w:sz w:val="20"/>
                 <w:szCs w:val="20"/>
               </w:rPr>
@@ -3462,16 +3434,17 @@
             <w:r>
               <w:rPr>
                 <w:rFonts w:cs="Arial" w:ascii="Arial" w:hAnsi="Arial"/>
-                <w:color w:val="0070C0"/>
-                <w:sz w:val="20"/>
-                <w:szCs w:val="20"/>
-              </w:rPr>
+                <w:color w:val="2A6099"/>
+                <w:sz w:val="20"/>
+                <w:szCs w:val="20"/>
+              </w:rPr>
+              <w:t>hoch</w:t>
             </w:r>
           </w:p>
         </w:tc>
         <w:tc>
           <w:tcPr>
-            <w:tcW w:w="4249" w:type="dxa"/>
+            <w:tcW w:w="4251" w:type="dxa"/>
             <w:tcBorders/>
             <w:shd w:fill="auto" w:val="clear"/>
           </w:tcPr>
@@ -3483,7 +3456,7 @@
               <w:contextualSpacing/>
               <w:rPr>
                 <w:rFonts w:ascii="Arial" w:hAnsi="Arial" w:cs="Arial"/>
-                <w:color w:val="0070C0"/>
+                <w:color w:val="2A6099"/>
                 <w:sz w:val="20"/>
                 <w:szCs w:val="20"/>
               </w:rPr>
@@ -3491,10 +3464,11 @@
             <w:r>
               <w:rPr>
                 <w:rFonts w:cs="Arial" w:ascii="Arial" w:hAnsi="Arial"/>
-                <w:color w:val="0070C0"/>
-                <w:sz w:val="20"/>
-                <w:szCs w:val="20"/>
-              </w:rPr>
+                <w:color w:val="2A6099"/>
+                <w:sz w:val="20"/>
+                <w:szCs w:val="20"/>
+              </w:rPr>
+              <w:t>Leistungsüberwachung und Kontrolle</w:t>
             </w:r>
           </w:p>
         </w:tc>
@@ -3503,7 +3477,7 @@
         <w:trPr/>
         <w:tc>
           <w:tcPr>
-            <w:tcW w:w="416" w:type="dxa"/>
+            <w:tcW w:w="415" w:type="dxa"/>
             <w:tcBorders/>
             <w:shd w:fill="auto" w:val="clear"/>
           </w:tcPr>
@@ -3559,7 +3533,7 @@
         </w:tc>
         <w:tc>
           <w:tcPr>
-            <w:tcW w:w="1426" w:type="dxa"/>
+            <w:tcW w:w="1425" w:type="dxa"/>
             <w:tcBorders/>
             <w:shd w:fill="auto" w:val="clear"/>
           </w:tcPr>
@@ -3571,7 +3545,7 @@
               <w:contextualSpacing/>
               <w:rPr>
                 <w:rFonts w:ascii="Arial" w:hAnsi="Arial" w:cs="Arial"/>
-                <w:color w:val="0070C0"/>
+                <w:color w:val="2A6099"/>
                 <w:sz w:val="20"/>
                 <w:szCs w:val="20"/>
               </w:rPr>
@@ -3579,10 +3553,11 @@
             <w:r>
               <w:rPr>
                 <w:rFonts w:cs="Arial" w:ascii="Arial" w:hAnsi="Arial"/>
-                <w:color w:val="0070C0"/>
-                <w:sz w:val="20"/>
-                <w:szCs w:val="20"/>
-              </w:rPr>
+                <w:color w:val="2A6099"/>
+                <w:sz w:val="20"/>
+                <w:szCs w:val="20"/>
+              </w:rPr>
+              <w:t>hoch</w:t>
             </w:r>
           </w:p>
         </w:tc>
@@ -3600,7 +3575,7 @@
               <w:contextualSpacing/>
               <w:rPr>
                 <w:rFonts w:ascii="Arial" w:hAnsi="Arial" w:cs="Arial"/>
-                <w:color w:val="0070C0"/>
+                <w:color w:val="2A6099"/>
                 <w:sz w:val="20"/>
                 <w:szCs w:val="20"/>
               </w:rPr>
@@ -3608,16 +3583,17 @@
             <w:r>
               <w:rPr>
                 <w:rFonts w:cs="Arial" w:ascii="Arial" w:hAnsi="Arial"/>
-                <w:color w:val="0070C0"/>
-                <w:sz w:val="20"/>
-                <w:szCs w:val="20"/>
-              </w:rPr>
+                <w:color w:val="2A6099"/>
+                <w:sz w:val="20"/>
+                <w:szCs w:val="20"/>
+              </w:rPr>
+              <w:t>hoch</w:t>
             </w:r>
           </w:p>
         </w:tc>
         <w:tc>
           <w:tcPr>
-            <w:tcW w:w="4249" w:type="dxa"/>
+            <w:tcW w:w="4251" w:type="dxa"/>
             <w:tcBorders/>
             <w:shd w:fill="auto" w:val="clear"/>
           </w:tcPr>
@@ -3629,7 +3605,7 @@
               <w:contextualSpacing/>
               <w:rPr>
                 <w:rFonts w:ascii="Arial" w:hAnsi="Arial" w:cs="Arial"/>
-                <w:color w:val="0070C0"/>
+                <w:color w:val="2A6099"/>
                 <w:sz w:val="20"/>
                 <w:szCs w:val="20"/>
               </w:rPr>
@@ -3637,10 +3613,11 @@
             <w:r>
               <w:rPr>
                 <w:rFonts w:cs="Arial" w:ascii="Arial" w:hAnsi="Arial"/>
-                <w:color w:val="0070C0"/>
-                <w:sz w:val="20"/>
-                <w:szCs w:val="20"/>
-              </w:rPr>
+                <w:color w:val="2A6099"/>
+                <w:sz w:val="20"/>
+                <w:szCs w:val="20"/>
+              </w:rPr>
+              <w:t>Detaillierte Vorgaben mit Hintergrundfunktion</w:t>
             </w:r>
           </w:p>
         </w:tc>
@@ -3649,7 +3626,7 @@
         <w:trPr/>
         <w:tc>
           <w:tcPr>
-            <w:tcW w:w="416" w:type="dxa"/>
+            <w:tcW w:w="415" w:type="dxa"/>
             <w:tcBorders/>
             <w:shd w:fill="auto" w:val="clear"/>
           </w:tcPr>
@@ -3705,7 +3682,7 @@
         </w:tc>
         <w:tc>
           <w:tcPr>
-            <w:tcW w:w="1426" w:type="dxa"/>
+            <w:tcW w:w="1425" w:type="dxa"/>
             <w:tcBorders/>
             <w:shd w:fill="auto" w:val="clear"/>
           </w:tcPr>
@@ -3717,7 +3694,7 @@
               <w:contextualSpacing/>
               <w:rPr>
                 <w:rFonts w:ascii="Arial" w:hAnsi="Arial" w:cs="Arial"/>
-                <w:color w:val="0070C0"/>
+                <w:color w:val="2A6099"/>
                 <w:sz w:val="20"/>
                 <w:szCs w:val="20"/>
               </w:rPr>
@@ -3725,10 +3702,11 @@
             <w:r>
               <w:rPr>
                 <w:rFonts w:cs="Arial" w:ascii="Arial" w:hAnsi="Arial"/>
-                <w:color w:val="0070C0"/>
-                <w:sz w:val="20"/>
-                <w:szCs w:val="20"/>
-              </w:rPr>
+                <w:color w:val="2A6099"/>
+                <w:sz w:val="20"/>
+                <w:szCs w:val="20"/>
+              </w:rPr>
+              <w:t>Schwankend</w:t>
             </w:r>
           </w:p>
         </w:tc>
@@ -3746,7 +3724,7 @@
               <w:contextualSpacing/>
               <w:rPr>
                 <w:rFonts w:ascii="Arial" w:hAnsi="Arial" w:cs="Arial"/>
-                <w:color w:val="0070C0"/>
+                <w:color w:val="2A6099"/>
                 <w:sz w:val="20"/>
                 <w:szCs w:val="20"/>
               </w:rPr>
@@ -3754,16 +3732,17 @@
             <w:r>
               <w:rPr>
                 <w:rFonts w:cs="Arial" w:ascii="Arial" w:hAnsi="Arial"/>
-                <w:color w:val="0070C0"/>
-                <w:sz w:val="20"/>
-                <w:szCs w:val="20"/>
-              </w:rPr>
+                <w:color w:val="2A6099"/>
+                <w:sz w:val="20"/>
+                <w:szCs w:val="20"/>
+              </w:rPr>
+              <w:t>Niedrig</w:t>
             </w:r>
           </w:p>
         </w:tc>
         <w:tc>
           <w:tcPr>
-            <w:tcW w:w="4249" w:type="dxa"/>
+            <w:tcW w:w="4251" w:type="dxa"/>
             <w:tcBorders/>
             <w:shd w:fill="auto" w:val="clear"/>
           </w:tcPr>
@@ -3775,7 +3754,7 @@
               <w:contextualSpacing/>
               <w:rPr>
                 <w:rFonts w:ascii="Arial" w:hAnsi="Arial" w:cs="Arial"/>
-                <w:color w:val="0070C0"/>
+                <w:color w:val="2A6099"/>
                 <w:sz w:val="20"/>
                 <w:szCs w:val="20"/>
               </w:rPr>
@@ -3783,10 +3762,11 @@
             <w:r>
               <w:rPr>
                 <w:rFonts w:cs="Arial" w:ascii="Arial" w:hAnsi="Arial"/>
-                <w:color w:val="0070C0"/>
-                <w:sz w:val="20"/>
-                <w:szCs w:val="20"/>
-              </w:rPr>
+                <w:color w:val="2A6099"/>
+                <w:sz w:val="20"/>
+                <w:szCs w:val="20"/>
+              </w:rPr>
+              <w:t>Gemeinsame Ziele besprechen und die Ziele Schritt für Schritt beachten</w:t>
             </w:r>
           </w:p>
         </w:tc>
@@ -3795,7 +3775,7 @@
         <w:trPr/>
         <w:tc>
           <w:tcPr>
-            <w:tcW w:w="416" w:type="dxa"/>
+            <w:tcW w:w="415" w:type="dxa"/>
             <w:tcBorders/>
             <w:shd w:fill="auto" w:val="clear"/>
           </w:tcPr>
@@ -3833,11 +3813,7 @@
               <w:widowControl w:val="false"/>
               <w:spacing w:lineRule="auto" w:line="360" w:before="0" w:after="160"/>
               <w:contextualSpacing/>
-              <w:rPr>
-                <w:rFonts w:ascii="Arial" w:hAnsi="Arial" w:cs="Arial"/>
-                <w:sz w:val="20"/>
-                <w:szCs w:val="20"/>
-              </w:rPr>
+              <w:rPr/>
             </w:pPr>
             <w:r>
               <w:rPr>
@@ -3846,32 +3822,12 @@
                 <w:szCs w:val="20"/>
               </w:rPr>
               <w:t>Delegierender</w:t>
-            </w:r>
-          </w:p>
-          <w:p>
-            <w:pPr>
-              <w:pStyle w:val="Normal"/>
-              <w:widowControl w:val="false"/>
-              <w:spacing w:lineRule="auto" w:line="360" w:before="0" w:after="160"/>
-              <w:contextualSpacing/>
-              <w:rPr>
-                <w:rFonts w:ascii="Arial" w:hAnsi="Arial" w:cs="Arial"/>
-                <w:sz w:val="20"/>
-                <w:szCs w:val="20"/>
-              </w:rPr>
-            </w:pPr>
-            <w:r>
-              <w:rPr>
-                <w:rFonts w:cs="Arial" w:ascii="Arial" w:hAnsi="Arial"/>
-                <w:sz w:val="20"/>
-                <w:szCs w:val="20"/>
-              </w:rPr>
             </w:r>
           </w:p>
         </w:tc>
         <w:tc>
           <w:tcPr>
-            <w:tcW w:w="1426" w:type="dxa"/>
+            <w:tcW w:w="1425" w:type="dxa"/>
             <w:tcBorders/>
             <w:shd w:fill="auto" w:val="clear"/>
           </w:tcPr>
@@ -3883,7 +3839,7 @@
               <w:contextualSpacing/>
               <w:rPr>
                 <w:rFonts w:ascii="Arial" w:hAnsi="Arial" w:cs="Arial"/>
-                <w:color w:val="0070C0"/>
+                <w:color w:val="2A6099"/>
                 <w:sz w:val="20"/>
                 <w:szCs w:val="20"/>
               </w:rPr>
@@ -3891,10 +3847,11 @@
             <w:r>
               <w:rPr>
                 <w:rFonts w:cs="Arial" w:ascii="Arial" w:hAnsi="Arial"/>
-                <w:color w:val="0070C0"/>
-                <w:sz w:val="20"/>
-                <w:szCs w:val="20"/>
-              </w:rPr>
+                <w:color w:val="2A6099"/>
+                <w:sz w:val="20"/>
+                <w:szCs w:val="20"/>
+              </w:rPr>
+              <w:t>Hoch</w:t>
             </w:r>
           </w:p>
         </w:tc>
@@ -3912,7 +3869,7 @@
               <w:contextualSpacing/>
               <w:rPr>
                 <w:rFonts w:ascii="Arial" w:hAnsi="Arial" w:cs="Arial"/>
-                <w:color w:val="0070C0"/>
+                <w:color w:val="2A6099"/>
                 <w:sz w:val="20"/>
                 <w:szCs w:val="20"/>
               </w:rPr>
@@ -3920,16 +3877,17 @@
             <w:r>
               <w:rPr>
                 <w:rFonts w:cs="Arial" w:ascii="Arial" w:hAnsi="Arial"/>
-                <w:color w:val="0070C0"/>
-                <w:sz w:val="20"/>
-                <w:szCs w:val="20"/>
-              </w:rPr>
+                <w:color w:val="2A6099"/>
+                <w:sz w:val="20"/>
+                <w:szCs w:val="20"/>
+              </w:rPr>
+              <w:t>Hoch</w:t>
             </w:r>
           </w:p>
         </w:tc>
         <w:tc>
           <w:tcPr>
-            <w:tcW w:w="4249" w:type="dxa"/>
+            <w:tcW w:w="4251" w:type="dxa"/>
             <w:tcBorders/>
             <w:shd w:fill="auto" w:val="clear"/>
           </w:tcPr>
@@ -3941,7 +3899,7 @@
               <w:contextualSpacing/>
               <w:rPr>
                 <w:rFonts w:ascii="Arial" w:hAnsi="Arial" w:cs="Arial"/>
-                <w:color w:val="0070C0"/>
+                <w:color w:val="2A6099"/>
                 <w:sz w:val="20"/>
                 <w:szCs w:val="20"/>
               </w:rPr>
@@ -3949,10 +3907,11 @@
             <w:r>
               <w:rPr>
                 <w:rFonts w:cs="Arial" w:ascii="Arial" w:hAnsi="Arial"/>
-                <w:color w:val="0070C0"/>
-                <w:sz w:val="20"/>
-                <w:szCs w:val="20"/>
-              </w:rPr>
+                <w:color w:val="2A6099"/>
+                <w:sz w:val="20"/>
+                <w:szCs w:val="20"/>
+              </w:rPr>
+              <w:t>Selbstständig arbeiten lassen, unterstützen nach Bedarf</w:t>
             </w:r>
           </w:p>
         </w:tc>
@@ -4103,7 +4062,7 @@
       <w:r>
         <w:rPr/>
         <w:drawing>
-          <wp:inline distT="0" distB="635" distL="0" distR="0">
+          <wp:inline distT="0" distB="0" distL="0" distR="0">
             <wp:extent cx="5760720" cy="1428115"/>
             <wp:effectExtent l="0" t="0" r="0" b="0"/>
             <wp:docPr id="8" name="Grafik 229" descr=""/>
@@ -4187,12 +4146,7 @@
       <w:pPr>
         <w:pStyle w:val="Normal"/>
         <w:spacing w:lineRule="auto" w:line="360" w:before="0" w:after="0"/>
-        <w:rPr>
-          <w:rFonts w:ascii="Arial" w:hAnsi="Arial" w:eastAsia="Times New Roman"/>
-          <w:sz w:val="20"/>
-          <w:szCs w:val="20"/>
-          <w:lang w:val="de-AT" w:eastAsia="de-DE"/>
-        </w:rPr>
+        <w:rPr/>
       </w:pPr>
       <w:r>
         <w:rPr>
@@ -4211,7 +4165,7 @@
           <w:szCs w:val="20"/>
           <w:lang w:val="de-AT" w:eastAsia="de-DE"/>
         </w:rPr>
-        <w:t>_______________________</w:t>
+        <w:t>Bedürfnisse</w:t>
       </w:r>
       <w:r>
         <w:rPr>
@@ -4258,7 +4212,7 @@
       <w:r>
         <w:rPr/>
         <w:drawing>
-          <wp:inline distT="0" distB="3810" distL="0" distR="0">
+          <wp:inline distT="0" distB="0" distL="0" distR="0">
             <wp:extent cx="4905375" cy="1387475"/>
             <wp:effectExtent l="0" t="0" r="0" b="0"/>
             <wp:docPr id="9" name="Grafik 28" descr="Ein Bild, das Tisch enthält.&#10;&#10;Automatisch generierte Beschreibung"/>
@@ -4332,14 +4286,14 @@
         <w:tblLook w:firstRow="1" w:noVBand="1" w:lastRow="0" w:firstColumn="1" w:lastColumn="0" w:noHBand="0" w:val="04a0"/>
       </w:tblPr>
       <w:tblGrid>
-        <w:gridCol w:w="4393"/>
-        <w:gridCol w:w="4531"/>
+        <w:gridCol w:w="4392"/>
+        <w:gridCol w:w="4532"/>
       </w:tblGrid>
       <w:tr>
         <w:trPr/>
         <w:tc>
           <w:tcPr>
-            <w:tcW w:w="4393" w:type="dxa"/>
+            <w:tcW w:w="4392" w:type="dxa"/>
             <w:tcBorders/>
             <w:shd w:fill="auto" w:val="clear"/>
           </w:tcPr>
@@ -4368,7 +4322,7 @@
         </w:tc>
         <w:tc>
           <w:tcPr>
-            <w:tcW w:w="4531" w:type="dxa"/>
+            <w:tcW w:w="4532" w:type="dxa"/>
             <w:tcBorders/>
             <w:shd w:fill="auto" w:val="clear"/>
           </w:tcPr>
@@ -4400,7 +4354,7 @@
         <w:trPr/>
         <w:tc>
           <w:tcPr>
-            <w:tcW w:w="4393" w:type="dxa"/>
+            <w:tcW w:w="4392" w:type="dxa"/>
             <w:tcBorders/>
             <w:shd w:fill="auto" w:val="clear"/>
           </w:tcPr>
@@ -4410,7 +4364,7 @@
               <w:spacing w:lineRule="auto" w:line="360" w:before="0" w:after="0"/>
               <w:rPr>
                 <w:rFonts w:ascii="Arial" w:hAnsi="Arial" w:eastAsia="Times New Roman"/>
-                <w:color w:val="0070C0"/>
+                <w:color w:val="2A6099"/>
                 <w:sz w:val="20"/>
                 <w:szCs w:val="20"/>
                 <w:lang w:val="de-AT" w:eastAsia="de-DE"/>
@@ -4419,39 +4373,18 @@
             <w:r>
               <w:rPr>
                 <w:rFonts w:eastAsia="Times New Roman" w:ascii="Arial" w:hAnsi="Arial"/>
-                <w:color w:val="0070C0"/>
+                <w:color w:val="2A6099"/>
                 <w:sz w:val="20"/>
                 <w:szCs w:val="20"/>
                 <w:lang w:val="de-AT" w:eastAsia="de-DE"/>
               </w:rPr>
-            </w:r>
-          </w:p>
-          <w:p>
-            <w:pPr>
-              <w:pStyle w:val="Normal"/>
-              <w:spacing w:lineRule="auto" w:line="360" w:before="0" w:after="0"/>
-              <w:rPr>
-                <w:rFonts w:ascii="Arial" w:hAnsi="Arial" w:eastAsia="Times New Roman"/>
-                <w:color w:val="0070C0"/>
-                <w:sz w:val="20"/>
-                <w:szCs w:val="20"/>
-                <w:lang w:val="de-AT" w:eastAsia="de-DE"/>
-              </w:rPr>
-            </w:pPr>
-            <w:r>
-              <w:rPr>
-                <w:rFonts w:eastAsia="Times New Roman" w:ascii="Arial" w:hAnsi="Arial"/>
-                <w:color w:val="0070C0"/>
-                <w:sz w:val="20"/>
-                <w:szCs w:val="20"/>
-                <w:lang w:val="de-AT" w:eastAsia="de-DE"/>
-              </w:rPr>
+              <w:t>Entsteht durch die Tätigkeit selbst. Freude an der Tätigkeit, bzw. Freude an dem Lernen</w:t>
             </w:r>
           </w:p>
         </w:tc>
         <w:tc>
           <w:tcPr>
-            <w:tcW w:w="4531" w:type="dxa"/>
+            <w:tcW w:w="4532" w:type="dxa"/>
             <w:tcBorders/>
             <w:shd w:fill="auto" w:val="clear"/>
           </w:tcPr>
@@ -4461,7 +4394,7 @@
               <w:spacing w:lineRule="auto" w:line="360" w:before="0" w:after="0"/>
               <w:rPr>
                 <w:rFonts w:ascii="Arial" w:hAnsi="Arial" w:eastAsia="Times New Roman"/>
-                <w:color w:val="0070C0"/>
+                <w:color w:val="2A6099"/>
                 <w:sz w:val="20"/>
                 <w:szCs w:val="20"/>
                 <w:lang w:val="de-AT" w:eastAsia="de-DE"/>
@@ -4470,33 +4403,12 @@
             <w:r>
               <w:rPr>
                 <w:rFonts w:eastAsia="Times New Roman" w:ascii="Arial" w:hAnsi="Arial"/>
-                <w:color w:val="0070C0"/>
+                <w:color w:val="2A6099"/>
                 <w:sz w:val="20"/>
                 <w:szCs w:val="20"/>
                 <w:lang w:val="de-AT" w:eastAsia="de-DE"/>
               </w:rPr>
-            </w:r>
-          </w:p>
-          <w:p>
-            <w:pPr>
-              <w:pStyle w:val="Normal"/>
-              <w:spacing w:lineRule="auto" w:line="360" w:before="0" w:after="0"/>
-              <w:rPr>
-                <w:rFonts w:ascii="Arial" w:hAnsi="Arial" w:eastAsia="Times New Roman"/>
-                <w:color w:val="0070C0"/>
-                <w:sz w:val="20"/>
-                <w:szCs w:val="20"/>
-                <w:lang w:val="de-AT" w:eastAsia="de-DE"/>
-              </w:rPr>
-            </w:pPr>
-            <w:r>
-              <w:rPr>
-                <w:rFonts w:eastAsia="Times New Roman" w:ascii="Arial" w:hAnsi="Arial"/>
-                <w:color w:val="0070C0"/>
-                <w:sz w:val="20"/>
-                <w:szCs w:val="20"/>
-                <w:lang w:val="de-AT" w:eastAsia="de-DE"/>
-              </w:rPr>
+              <w:t>Entsteht durch die Folgen der Tätigkeit, Belohnung oder Bestrafung</w:t>
             </w:r>
           </w:p>
         </w:tc>
@@ -4582,15 +4494,15 @@
         <w:tblLook w:firstRow="1" w:noVBand="1" w:lastRow="0" w:firstColumn="1" w:lastColumn="0" w:noHBand="0" w:val="04a0"/>
       </w:tblPr>
       <w:tblGrid>
-        <w:gridCol w:w="4219"/>
-        <w:gridCol w:w="2835"/>
-        <w:gridCol w:w="1418"/>
+        <w:gridCol w:w="4218"/>
+        <w:gridCol w:w="2834"/>
+        <w:gridCol w:w="1420"/>
       </w:tblGrid>
       <w:tr>
         <w:trPr/>
         <w:tc>
           <w:tcPr>
-            <w:tcW w:w="4219" w:type="dxa"/>
+            <w:tcW w:w="4218" w:type="dxa"/>
             <w:tcBorders/>
             <w:shd w:fill="auto" w:val="clear"/>
           </w:tcPr>
@@ -4618,7 +4530,7 @@
         </w:tc>
         <w:tc>
           <w:tcPr>
-            <w:tcW w:w="2835" w:type="dxa"/>
+            <w:tcW w:w="2834" w:type="dxa"/>
             <w:tcBorders/>
             <w:shd w:fill="auto" w:val="clear"/>
           </w:tcPr>
@@ -4646,7 +4558,7 @@
         </w:tc>
         <w:tc>
           <w:tcPr>
-            <w:tcW w:w="1418" w:type="dxa"/>
+            <w:tcW w:w="1420" w:type="dxa"/>
             <w:tcBorders/>
             <w:shd w:fill="auto" w:val="clear"/>
           </w:tcPr>
@@ -4677,7 +4589,7 @@
         <w:trPr/>
         <w:tc>
           <w:tcPr>
-            <w:tcW w:w="4219" w:type="dxa"/>
+            <w:tcW w:w="4218" w:type="dxa"/>
             <w:tcBorders/>
             <w:shd w:fill="auto" w:val="clear"/>
           </w:tcPr>
@@ -4687,7 +4599,7 @@
               <w:spacing w:lineRule="auto" w:line="360" w:before="0" w:after="0"/>
               <w:rPr>
                 <w:rFonts w:ascii="Arial" w:hAnsi="Arial" w:eastAsia="Times New Roman"/>
-                <w:color w:val="0070C0"/>
+                <w:color w:val="2A6099"/>
                 <w:sz w:val="20"/>
                 <w:szCs w:val="20"/>
                 <w:lang w:val="de-AT" w:eastAsia="de-DE"/>
@@ -4696,17 +4608,18 @@
             <w:r>
               <w:rPr>
                 <w:rFonts w:eastAsia="Times New Roman" w:ascii="Arial" w:hAnsi="Arial"/>
-                <w:color w:val="0070C0"/>
+                <w:color w:val="2A6099"/>
                 <w:sz w:val="20"/>
                 <w:szCs w:val="20"/>
                 <w:lang w:val="de-AT" w:eastAsia="de-DE"/>
               </w:rPr>
+              <w:t>Bedürfnistheorie</w:t>
             </w:r>
           </w:p>
         </w:tc>
         <w:tc>
           <w:tcPr>
-            <w:tcW w:w="2835" w:type="dxa"/>
+            <w:tcW w:w="2834" w:type="dxa"/>
             <w:tcBorders/>
             <w:shd w:fill="auto" w:val="clear"/>
           </w:tcPr>
@@ -4716,7 +4629,7 @@
               <w:spacing w:lineRule="auto" w:line="360" w:before="0" w:after="0"/>
               <w:rPr>
                 <w:rFonts w:ascii="Arial" w:hAnsi="Arial" w:eastAsia="Times New Roman"/>
-                <w:color w:val="0070C0"/>
+                <w:color w:val="2A6099"/>
                 <w:sz w:val="20"/>
                 <w:szCs w:val="20"/>
                 <w:lang w:val="de-AT" w:eastAsia="de-DE"/>
@@ -4725,17 +4638,18 @@
             <w:r>
               <w:rPr>
                 <w:rFonts w:eastAsia="Times New Roman" w:ascii="Arial" w:hAnsi="Arial"/>
-                <w:color w:val="0070C0"/>
+                <w:color w:val="2A6099"/>
                 <w:sz w:val="20"/>
                 <w:szCs w:val="20"/>
                 <w:lang w:val="de-AT" w:eastAsia="de-DE"/>
               </w:rPr>
+              <w:t>Maslow</w:t>
             </w:r>
           </w:p>
         </w:tc>
         <w:tc>
           <w:tcPr>
-            <w:tcW w:w="1418" w:type="dxa"/>
+            <w:tcW w:w="1420" w:type="dxa"/>
             <w:tcBorders/>
             <w:shd w:fill="auto" w:val="clear"/>
           </w:tcPr>
@@ -4745,7 +4659,7 @@
               <w:spacing w:lineRule="auto" w:line="360" w:before="0" w:after="0"/>
               <w:rPr>
                 <w:rFonts w:ascii="Arial" w:hAnsi="Arial" w:eastAsia="Times New Roman"/>
-                <w:color w:val="0070C0"/>
+                <w:color w:val="2A6099"/>
                 <w:sz w:val="20"/>
                 <w:szCs w:val="20"/>
                 <w:lang w:val="de-AT" w:eastAsia="de-DE"/>
@@ -4754,11 +4668,12 @@
             <w:r>
               <w:rPr>
                 <w:rFonts w:eastAsia="Times New Roman" w:ascii="Arial" w:hAnsi="Arial"/>
-                <w:color w:val="0070C0"/>
+                <w:color w:val="2A6099"/>
                 <w:sz w:val="20"/>
                 <w:szCs w:val="20"/>
                 <w:lang w:val="de-AT" w:eastAsia="de-DE"/>
               </w:rPr>
+              <w:t>179</w:t>
             </w:r>
           </w:p>
         </w:tc>
@@ -4767,7 +4682,7 @@
         <w:trPr/>
         <w:tc>
           <w:tcPr>
-            <w:tcW w:w="4219" w:type="dxa"/>
+            <w:tcW w:w="4218" w:type="dxa"/>
             <w:tcBorders/>
             <w:shd w:fill="auto" w:val="clear"/>
           </w:tcPr>
@@ -4777,7 +4692,7 @@
               <w:spacing w:lineRule="auto" w:line="360" w:before="0" w:after="0"/>
               <w:rPr>
                 <w:rFonts w:ascii="Arial" w:hAnsi="Arial" w:eastAsia="Times New Roman"/>
-                <w:color w:val="0070C0"/>
+                <w:color w:val="2A6099"/>
                 <w:sz w:val="20"/>
                 <w:szCs w:val="20"/>
                 <w:lang w:val="de-AT" w:eastAsia="de-DE"/>
@@ -4786,17 +4701,18 @@
             <w:r>
               <w:rPr>
                 <w:rFonts w:eastAsia="Times New Roman" w:ascii="Arial" w:hAnsi="Arial"/>
-                <w:color w:val="0070C0"/>
+                <w:color w:val="2A6099"/>
                 <w:sz w:val="20"/>
                 <w:szCs w:val="20"/>
                 <w:lang w:val="de-AT" w:eastAsia="de-DE"/>
               </w:rPr>
+              <w:t>2-Faktoren-Theorie</w:t>
             </w:r>
           </w:p>
         </w:tc>
         <w:tc>
           <w:tcPr>
-            <w:tcW w:w="2835" w:type="dxa"/>
+            <w:tcW w:w="2834" w:type="dxa"/>
             <w:tcBorders/>
             <w:shd w:fill="auto" w:val="clear"/>
           </w:tcPr>
@@ -4806,7 +4722,7 @@
               <w:spacing w:lineRule="auto" w:line="360" w:before="0" w:after="0"/>
               <w:rPr>
                 <w:rFonts w:ascii="Arial" w:hAnsi="Arial" w:eastAsia="Times New Roman"/>
-                <w:color w:val="0070C0"/>
+                <w:color w:val="2A6099"/>
                 <w:sz w:val="20"/>
                 <w:szCs w:val="20"/>
                 <w:lang w:val="de-AT" w:eastAsia="de-DE"/>
@@ -4815,17 +4731,18 @@
             <w:r>
               <w:rPr>
                 <w:rFonts w:eastAsia="Times New Roman" w:ascii="Arial" w:hAnsi="Arial"/>
-                <w:color w:val="0070C0"/>
+                <w:color w:val="2A6099"/>
                 <w:sz w:val="20"/>
                 <w:szCs w:val="20"/>
                 <w:lang w:val="de-AT" w:eastAsia="de-DE"/>
               </w:rPr>
+              <w:t>Herzberg</w:t>
             </w:r>
           </w:p>
         </w:tc>
         <w:tc>
           <w:tcPr>
-            <w:tcW w:w="1418" w:type="dxa"/>
+            <w:tcW w:w="1420" w:type="dxa"/>
             <w:tcBorders/>
             <w:shd w:fill="auto" w:val="clear"/>
           </w:tcPr>
@@ -4835,7 +4752,7 @@
               <w:spacing w:lineRule="auto" w:line="360" w:before="0" w:after="0"/>
               <w:rPr>
                 <w:rFonts w:ascii="Arial" w:hAnsi="Arial" w:eastAsia="Times New Roman"/>
-                <w:color w:val="0070C0"/>
+                <w:color w:val="2A6099"/>
                 <w:sz w:val="20"/>
                 <w:szCs w:val="20"/>
                 <w:lang w:val="de-AT" w:eastAsia="de-DE"/>
@@ -4844,11 +4761,12 @@
             <w:r>
               <w:rPr>
                 <w:rFonts w:eastAsia="Times New Roman" w:ascii="Arial" w:hAnsi="Arial"/>
-                <w:color w:val="0070C0"/>
+                <w:color w:val="2A6099"/>
                 <w:sz w:val="20"/>
                 <w:szCs w:val="20"/>
                 <w:lang w:val="de-AT" w:eastAsia="de-DE"/>
               </w:rPr>
+              <w:t>180</w:t>
             </w:r>
           </w:p>
         </w:tc>
@@ -4857,7 +4775,7 @@
         <w:trPr/>
         <w:tc>
           <w:tcPr>
-            <w:tcW w:w="4219" w:type="dxa"/>
+            <w:tcW w:w="4218" w:type="dxa"/>
             <w:tcBorders/>
             <w:shd w:fill="auto" w:val="clear"/>
           </w:tcPr>
@@ -4867,7 +4785,7 @@
               <w:spacing w:lineRule="auto" w:line="360" w:before="0" w:after="0"/>
               <w:rPr>
                 <w:rFonts w:ascii="Arial" w:hAnsi="Arial" w:eastAsia="Times New Roman"/>
-                <w:color w:val="0070C0"/>
+                <w:color w:val="2A6099"/>
                 <w:sz w:val="20"/>
                 <w:szCs w:val="20"/>
                 <w:lang w:val="de-AT" w:eastAsia="de-DE"/>
@@ -4876,17 +4794,18 @@
             <w:r>
               <w:rPr>
                 <w:rFonts w:eastAsia="Times New Roman" w:ascii="Arial" w:hAnsi="Arial"/>
-                <w:color w:val="0070C0"/>
+                <w:color w:val="2A6099"/>
                 <w:sz w:val="20"/>
                 <w:szCs w:val="20"/>
                 <w:lang w:val="de-AT" w:eastAsia="de-DE"/>
               </w:rPr>
+              <w:t>XY-Theorie / Menschenbildertheorie</w:t>
             </w:r>
           </w:p>
         </w:tc>
         <w:tc>
           <w:tcPr>
-            <w:tcW w:w="2835" w:type="dxa"/>
+            <w:tcW w:w="2834" w:type="dxa"/>
             <w:tcBorders/>
             <w:shd w:fill="auto" w:val="clear"/>
           </w:tcPr>
@@ -4896,7 +4815,7 @@
               <w:spacing w:lineRule="auto" w:line="360" w:before="0" w:after="0"/>
               <w:rPr>
                 <w:rFonts w:ascii="Arial" w:hAnsi="Arial" w:eastAsia="Times New Roman"/>
-                <w:color w:val="0070C0"/>
+                <w:color w:val="2A6099"/>
                 <w:sz w:val="20"/>
                 <w:szCs w:val="20"/>
                 <w:lang w:val="de-AT" w:eastAsia="de-DE"/>
@@ -4905,17 +4824,18 @@
             <w:r>
               <w:rPr>
                 <w:rFonts w:eastAsia="Times New Roman" w:ascii="Arial" w:hAnsi="Arial"/>
-                <w:color w:val="0070C0"/>
+                <w:color w:val="2A6099"/>
                 <w:sz w:val="20"/>
                 <w:szCs w:val="20"/>
                 <w:lang w:val="de-AT" w:eastAsia="de-DE"/>
               </w:rPr>
+              <w:t>Douglas McGregor</w:t>
             </w:r>
           </w:p>
         </w:tc>
         <w:tc>
           <w:tcPr>
-            <w:tcW w:w="1418" w:type="dxa"/>
+            <w:tcW w:w="1420" w:type="dxa"/>
             <w:tcBorders/>
             <w:shd w:fill="auto" w:val="clear"/>
           </w:tcPr>
@@ -4925,7 +4845,7 @@
               <w:spacing w:lineRule="auto" w:line="360" w:before="0" w:after="0"/>
               <w:rPr>
                 <w:rFonts w:ascii="Arial" w:hAnsi="Arial" w:eastAsia="Times New Roman"/>
-                <w:color w:val="0070C0"/>
+                <w:color w:val="2A6099"/>
                 <w:sz w:val="20"/>
                 <w:szCs w:val="20"/>
                 <w:lang w:val="de-AT" w:eastAsia="de-DE"/>
@@ -4934,11 +4854,12 @@
             <w:r>
               <w:rPr>
                 <w:rFonts w:eastAsia="Times New Roman" w:ascii="Arial" w:hAnsi="Arial"/>
-                <w:color w:val="0070C0"/>
+                <w:color w:val="2A6099"/>
                 <w:sz w:val="20"/>
                 <w:szCs w:val="20"/>
                 <w:lang w:val="de-AT" w:eastAsia="de-DE"/>
               </w:rPr>
+              <w:t>181</w:t>
             </w:r>
           </w:p>
         </w:tc>
@@ -4947,7 +4868,7 @@
         <w:trPr/>
         <w:tc>
           <w:tcPr>
-            <w:tcW w:w="4219" w:type="dxa"/>
+            <w:tcW w:w="4218" w:type="dxa"/>
             <w:tcBorders/>
             <w:shd w:fill="auto" w:val="clear"/>
           </w:tcPr>
@@ -4957,7 +4878,7 @@
               <w:spacing w:lineRule="auto" w:line="360" w:before="0" w:after="0"/>
               <w:rPr>
                 <w:rFonts w:ascii="Arial" w:hAnsi="Arial" w:eastAsia="Times New Roman"/>
-                <w:color w:val="0070C0"/>
+                <w:color w:val="2A6099"/>
                 <w:sz w:val="20"/>
                 <w:szCs w:val="20"/>
                 <w:lang w:val="de-AT" w:eastAsia="de-DE"/>
@@ -4966,17 +4887,18 @@
             <w:r>
               <w:rPr>
                 <w:rFonts w:eastAsia="Times New Roman" w:ascii="Arial" w:hAnsi="Arial"/>
-                <w:color w:val="0070C0"/>
+                <w:color w:val="2A6099"/>
                 <w:sz w:val="20"/>
                 <w:szCs w:val="20"/>
                 <w:lang w:val="de-AT" w:eastAsia="de-DE"/>
               </w:rPr>
+              <w:t>Theorie der gelernten Bedürfnisse</w:t>
             </w:r>
           </w:p>
         </w:tc>
         <w:tc>
           <w:tcPr>
-            <w:tcW w:w="2835" w:type="dxa"/>
+            <w:tcW w:w="2834" w:type="dxa"/>
             <w:tcBorders/>
             <w:shd w:fill="auto" w:val="clear"/>
           </w:tcPr>
@@ -4986,7 +4908,7 @@
               <w:spacing w:lineRule="auto" w:line="360" w:before="0" w:after="0"/>
               <w:rPr>
                 <w:rFonts w:ascii="Arial" w:hAnsi="Arial" w:eastAsia="Times New Roman"/>
-                <w:color w:val="0070C0"/>
+                <w:color w:val="2A6099"/>
                 <w:sz w:val="20"/>
                 <w:szCs w:val="20"/>
                 <w:lang w:val="de-AT" w:eastAsia="de-DE"/>
@@ -4995,17 +4917,18 @@
             <w:r>
               <w:rPr>
                 <w:rFonts w:eastAsia="Times New Roman" w:ascii="Arial" w:hAnsi="Arial"/>
-                <w:color w:val="0070C0"/>
+                <w:color w:val="2A6099"/>
                 <w:sz w:val="20"/>
                 <w:szCs w:val="20"/>
                 <w:lang w:val="de-AT" w:eastAsia="de-DE"/>
               </w:rPr>
+              <w:t>David McClelland</w:t>
             </w:r>
           </w:p>
         </w:tc>
         <w:tc>
           <w:tcPr>
-            <w:tcW w:w="1418" w:type="dxa"/>
+            <w:tcW w:w="1420" w:type="dxa"/>
             <w:tcBorders/>
             <w:shd w:fill="auto" w:val="clear"/>
           </w:tcPr>
@@ -5015,7 +4938,7 @@
               <w:spacing w:lineRule="auto" w:line="360" w:before="0" w:after="0"/>
               <w:rPr>
                 <w:rFonts w:ascii="Arial" w:hAnsi="Arial" w:eastAsia="Times New Roman"/>
-                <w:color w:val="0070C0"/>
+                <w:color w:val="2A6099"/>
                 <w:sz w:val="20"/>
                 <w:szCs w:val="20"/>
                 <w:lang w:val="de-AT" w:eastAsia="de-DE"/>
@@ -5024,11 +4947,12 @@
             <w:r>
               <w:rPr>
                 <w:rFonts w:eastAsia="Times New Roman" w:ascii="Arial" w:hAnsi="Arial"/>
-                <w:color w:val="0070C0"/>
+                <w:color w:val="2A6099"/>
                 <w:sz w:val="20"/>
                 <w:szCs w:val="20"/>
                 <w:lang w:val="de-AT" w:eastAsia="de-DE"/>
               </w:rPr>
+              <w:t>Direkt hier darunter</w:t>
             </w:r>
           </w:p>
         </w:tc>
@@ -5109,7 +5033,7 @@
       <w:r>
         <w:rPr/>
         <w:drawing>
-          <wp:inline distT="0" distB="0" distL="0" distR="6350">
+          <wp:inline distT="0" distB="0" distL="0" distR="0">
             <wp:extent cx="4070350" cy="3057525"/>
             <wp:effectExtent l="0" t="0" r="0" b="0"/>
             <wp:docPr id="10" name="Bild 4" descr="Bildergebnis für mcclelland theorie"/>
@@ -5333,15 +5257,15 @@
         <w:tblLook w:firstRow="1" w:noVBand="1" w:lastRow="0" w:firstColumn="1" w:lastColumn="0" w:noHBand="0" w:val="04a0"/>
       </w:tblPr>
       <w:tblGrid>
-        <w:gridCol w:w="4219"/>
-        <w:gridCol w:w="2835"/>
-        <w:gridCol w:w="1418"/>
+        <w:gridCol w:w="4218"/>
+        <w:gridCol w:w="2834"/>
+        <w:gridCol w:w="1420"/>
       </w:tblGrid>
       <w:tr>
         <w:trPr/>
         <w:tc>
           <w:tcPr>
-            <w:tcW w:w="4219" w:type="dxa"/>
+            <w:tcW w:w="4218" w:type="dxa"/>
             <w:tcBorders/>
             <w:shd w:fill="auto" w:val="clear"/>
           </w:tcPr>
@@ -5369,7 +5293,7 @@
         </w:tc>
         <w:tc>
           <w:tcPr>
-            <w:tcW w:w="2835" w:type="dxa"/>
+            <w:tcW w:w="2834" w:type="dxa"/>
             <w:tcBorders/>
             <w:shd w:fill="auto" w:val="clear"/>
           </w:tcPr>
@@ -5397,7 +5321,7 @@
         </w:tc>
         <w:tc>
           <w:tcPr>
-            <w:tcW w:w="1418" w:type="dxa"/>
+            <w:tcW w:w="1420" w:type="dxa"/>
             <w:tcBorders/>
             <w:shd w:fill="auto" w:val="clear"/>
           </w:tcPr>
@@ -5428,7 +5352,7 @@
         <w:trPr/>
         <w:tc>
           <w:tcPr>
-            <w:tcW w:w="4219" w:type="dxa"/>
+            <w:tcW w:w="4218" w:type="dxa"/>
             <w:tcBorders/>
             <w:shd w:fill="auto" w:val="clear"/>
           </w:tcPr>
@@ -5438,7 +5362,7 @@
               <w:spacing w:lineRule="auto" w:line="360" w:before="0" w:after="0"/>
               <w:rPr>
                 <w:rFonts w:ascii="Arial" w:hAnsi="Arial" w:eastAsia="Times New Roman"/>
-                <w:color w:val="0070C0"/>
+                <w:color w:val="2A6099"/>
                 <w:sz w:val="20"/>
                 <w:szCs w:val="20"/>
                 <w:lang w:val="de-AT" w:eastAsia="de-DE"/>
@@ -5447,17 +5371,18 @@
             <w:r>
               <w:rPr>
                 <w:rFonts w:eastAsia="Times New Roman" w:ascii="Arial" w:hAnsi="Arial"/>
-                <w:color w:val="0070C0"/>
+                <w:color w:val="2A6099"/>
                 <w:sz w:val="20"/>
                 <w:szCs w:val="20"/>
                 <w:lang w:val="de-AT" w:eastAsia="de-DE"/>
               </w:rPr>
+              <w:t>Vie-Theorie</w:t>
             </w:r>
           </w:p>
         </w:tc>
         <w:tc>
           <w:tcPr>
-            <w:tcW w:w="2835" w:type="dxa"/>
+            <w:tcW w:w="2834" w:type="dxa"/>
             <w:tcBorders/>
             <w:shd w:fill="auto" w:val="clear"/>
           </w:tcPr>
@@ -5467,7 +5392,7 @@
               <w:spacing w:lineRule="auto" w:line="360" w:before="0" w:after="0"/>
               <w:rPr>
                 <w:rFonts w:ascii="Arial" w:hAnsi="Arial" w:eastAsia="Times New Roman"/>
-                <w:color w:val="0070C0"/>
+                <w:color w:val="2A6099"/>
                 <w:sz w:val="20"/>
                 <w:szCs w:val="20"/>
                 <w:lang w:val="de-AT" w:eastAsia="de-DE"/>
@@ -5476,17 +5401,18 @@
             <w:r>
               <w:rPr>
                 <w:rFonts w:eastAsia="Times New Roman" w:ascii="Arial" w:hAnsi="Arial"/>
-                <w:color w:val="0070C0"/>
+                <w:color w:val="2A6099"/>
                 <w:sz w:val="20"/>
                 <w:szCs w:val="20"/>
                 <w:lang w:val="de-AT" w:eastAsia="de-DE"/>
               </w:rPr>
+              <w:t>Victor Vroom</w:t>
             </w:r>
           </w:p>
         </w:tc>
         <w:tc>
           <w:tcPr>
-            <w:tcW w:w="1418" w:type="dxa"/>
+            <w:tcW w:w="1420" w:type="dxa"/>
             <w:tcBorders/>
             <w:shd w:fill="auto" w:val="clear"/>
           </w:tcPr>
@@ -5496,7 +5422,7 @@
               <w:spacing w:lineRule="auto" w:line="360" w:before="0" w:after="0"/>
               <w:rPr>
                 <w:rFonts w:ascii="Arial" w:hAnsi="Arial" w:eastAsia="Times New Roman"/>
-                <w:color w:val="0070C0"/>
+                <w:color w:val="2A6099"/>
                 <w:sz w:val="20"/>
                 <w:szCs w:val="20"/>
                 <w:lang w:val="de-AT" w:eastAsia="de-DE"/>
@@ -5505,11 +5431,12 @@
             <w:r>
               <w:rPr>
                 <w:rFonts w:eastAsia="Times New Roman" w:ascii="Arial" w:hAnsi="Arial"/>
-                <w:color w:val="0070C0"/>
+                <w:color w:val="2A6099"/>
                 <w:sz w:val="20"/>
                 <w:szCs w:val="20"/>
                 <w:lang w:val="de-AT" w:eastAsia="de-DE"/>
               </w:rPr>
+              <w:t>181</w:t>
             </w:r>
           </w:p>
         </w:tc>
@@ -5518,7 +5445,7 @@
         <w:trPr/>
         <w:tc>
           <w:tcPr>
-            <w:tcW w:w="4219" w:type="dxa"/>
+            <w:tcW w:w="4218" w:type="dxa"/>
             <w:tcBorders/>
             <w:shd w:fill="auto" w:val="clear"/>
           </w:tcPr>
@@ -5528,7 +5455,7 @@
               <w:spacing w:lineRule="auto" w:line="360" w:before="0" w:after="0"/>
               <w:rPr>
                 <w:rFonts w:ascii="Arial" w:hAnsi="Arial" w:eastAsia="Times New Roman"/>
-                <w:color w:val="0070C0"/>
+                <w:color w:val="2A6099"/>
                 <w:sz w:val="20"/>
                 <w:szCs w:val="20"/>
                 <w:lang w:val="de-AT" w:eastAsia="de-DE"/>
@@ -5537,17 +5464,18 @@
             <w:r>
               <w:rPr>
                 <w:rFonts w:eastAsia="Times New Roman" w:ascii="Arial" w:hAnsi="Arial"/>
-                <w:color w:val="0070C0"/>
+                <w:color w:val="2A6099"/>
                 <w:sz w:val="20"/>
                 <w:szCs w:val="20"/>
                 <w:lang w:val="de-AT" w:eastAsia="de-DE"/>
               </w:rPr>
+              <w:t>Motivationstheorie</w:t>
             </w:r>
           </w:p>
         </w:tc>
         <w:tc>
           <w:tcPr>
-            <w:tcW w:w="2835" w:type="dxa"/>
+            <w:tcW w:w="2834" w:type="dxa"/>
             <w:tcBorders/>
             <w:shd w:fill="auto" w:val="clear"/>
           </w:tcPr>
@@ -5557,7 +5485,7 @@
               <w:spacing w:lineRule="auto" w:line="360" w:before="0" w:after="0"/>
               <w:rPr>
                 <w:rFonts w:ascii="Arial" w:hAnsi="Arial" w:eastAsia="Times New Roman"/>
-                <w:color w:val="0070C0"/>
+                <w:color w:val="2A6099"/>
                 <w:sz w:val="20"/>
                 <w:szCs w:val="20"/>
                 <w:lang w:val="de-AT" w:eastAsia="de-DE"/>
@@ -5566,17 +5494,18 @@
             <w:r>
               <w:rPr>
                 <w:rFonts w:eastAsia="Times New Roman" w:ascii="Arial" w:hAnsi="Arial"/>
-                <w:color w:val="0070C0"/>
+                <w:color w:val="2A6099"/>
                 <w:sz w:val="20"/>
                 <w:szCs w:val="20"/>
                 <w:lang w:val="de-AT" w:eastAsia="de-DE"/>
               </w:rPr>
+              <w:t>Lyman W. Porter + Edward Lawler</w:t>
             </w:r>
           </w:p>
         </w:tc>
         <w:tc>
           <w:tcPr>
-            <w:tcW w:w="1418" w:type="dxa"/>
+            <w:tcW w:w="1420" w:type="dxa"/>
             <w:tcBorders/>
             <w:shd w:fill="auto" w:val="clear"/>
           </w:tcPr>
@@ -5586,7 +5515,7 @@
               <w:spacing w:lineRule="auto" w:line="360" w:before="0" w:after="0"/>
               <w:rPr>
                 <w:rFonts w:ascii="Arial" w:hAnsi="Arial" w:eastAsia="Times New Roman"/>
-                <w:color w:val="0070C0"/>
+                <w:color w:val="2A6099"/>
                 <w:sz w:val="20"/>
                 <w:szCs w:val="20"/>
                 <w:lang w:val="de-AT" w:eastAsia="de-DE"/>
@@ -5595,11 +5524,12 @@
             <w:r>
               <w:rPr>
                 <w:rFonts w:eastAsia="Times New Roman" w:ascii="Arial" w:hAnsi="Arial"/>
-                <w:color w:val="0070C0"/>
+                <w:color w:val="2A6099"/>
                 <w:sz w:val="20"/>
                 <w:szCs w:val="20"/>
                 <w:lang w:val="de-AT" w:eastAsia="de-DE"/>
               </w:rPr>
+              <w:t>Direkt hier drunter</w:t>
             </w:r>
           </w:p>
         </w:tc>
@@ -5805,7 +5735,7 @@
       <w:r>
         <w:rPr/>
         <w:drawing>
-          <wp:inline distT="0" distB="0" distL="0" distR="6350">
+          <wp:inline distT="0" distB="0" distL="0" distR="0">
             <wp:extent cx="5708650" cy="3562350"/>
             <wp:effectExtent l="0" t="0" r="0" b="0"/>
             <wp:docPr id="11" name="Grafik 283" descr=""/>
@@ -5899,7 +5829,7 @@
       <w:r>
         <w:rPr/>
         <w:drawing>
-          <wp:inline distT="0" distB="4445" distL="0" distR="0">
+          <wp:inline distT="0" distB="0" distL="0" distR="0">
             <wp:extent cx="4476750" cy="3500755"/>
             <wp:effectExtent l="0" t="0" r="0" b="0"/>
             <wp:docPr id="12" name="Grafik 284" descr=""/>
@@ -6000,7 +5930,7 @@
       <w:r>
         <w:rPr/>
         <w:drawing>
-          <wp:inline distT="0" distB="1905" distL="0" distR="0">
+          <wp:inline distT="0" distB="0" distL="0" distR="0">
             <wp:extent cx="5760720" cy="2893695"/>
             <wp:effectExtent l="0" t="0" r="0" b="0"/>
             <wp:docPr id="13" name="Grafik 30" descr=""/>
@@ -7330,7 +7260,7 @@
       <w:r>
         <w:rPr/>
         <w:drawing>
-          <wp:inline distT="0" distB="2540" distL="0" distR="0">
+          <wp:inline distT="0" distB="0" distL="0" distR="0">
             <wp:extent cx="5760720" cy="1750060"/>
             <wp:effectExtent l="0" t="0" r="0" b="0"/>
             <wp:docPr id="16" name="Grafik 231" descr="Ein Bild, das Text enthält.&#10;&#10;Automatisch generierte Beschreibung"/>
@@ -7400,7 +7330,7 @@
         <w:docPartGallery w:val="Page Numbers (Bottom of Page)"/>
         <w:docPartUnique w:val="true"/>
       </w:docPartObj>
-      <w:id w:val="805367036"/>
+      <w:id w:val="127408540"/>
     </w:sdtPr>
     <w:sdtContent>
       <w:p>
@@ -7545,6 +7475,8 @@
       </w:pPr>
       <w:rPr>
         <w:rFonts w:ascii="Wingdings" w:hAnsi="Wingdings" w:cs="Wingdings" w:hint="default"/>
+        <w:sz w:val="20"/>
+        <w:rFonts w:cs="Wingdings"/>
       </w:rPr>
     </w:lvl>
     <w:lvl w:ilvl="1">
@@ -7570,6 +7502,7 @@
       </w:pPr>
       <w:rPr>
         <w:rFonts w:ascii="Wingdings" w:hAnsi="Wingdings" w:cs="Wingdings" w:hint="default"/>
+        <w:rFonts w:cs="Wingdings"/>
       </w:rPr>
     </w:lvl>
     <w:lvl w:ilvl="3">
@@ -7582,6 +7515,7 @@
       </w:pPr>
       <w:rPr>
         <w:rFonts w:ascii="Symbol" w:hAnsi="Symbol" w:cs="Symbol" w:hint="default"/>
+        <w:rFonts w:cs="Symbol"/>
       </w:rPr>
     </w:lvl>
     <w:lvl w:ilvl="4">
@@ -7607,6 +7541,7 @@
       </w:pPr>
       <w:rPr>
         <w:rFonts w:ascii="Wingdings" w:hAnsi="Wingdings" w:cs="Wingdings" w:hint="default"/>
+        <w:rFonts w:cs="Wingdings"/>
       </w:rPr>
     </w:lvl>
     <w:lvl w:ilvl="6">
@@ -7619,6 +7554,7 @@
       </w:pPr>
       <w:rPr>
         <w:rFonts w:ascii="Symbol" w:hAnsi="Symbol" w:cs="Symbol" w:hint="default"/>
+        <w:rFonts w:cs="Symbol"/>
       </w:rPr>
     </w:lvl>
     <w:lvl w:ilvl="7">
@@ -7644,6 +7580,7 @@
       </w:pPr>
       <w:rPr>
         <w:rFonts w:ascii="Wingdings" w:hAnsi="Wingdings" w:cs="Wingdings" w:hint="default"/>
+        <w:rFonts w:cs="Wingdings"/>
       </w:rPr>
     </w:lvl>
   </w:abstractNum>
@@ -7685,6 +7622,7 @@
       </w:pPr>
       <w:rPr>
         <w:rFonts w:ascii="Wingdings" w:hAnsi="Wingdings" w:cs="Wingdings" w:hint="default"/>
+        <w:rFonts w:cs="Wingdings"/>
       </w:rPr>
     </w:lvl>
     <w:lvl w:ilvl="3">
@@ -7697,6 +7635,7 @@
       </w:pPr>
       <w:rPr>
         <w:rFonts w:ascii="Symbol" w:hAnsi="Symbol" w:cs="Symbol" w:hint="default"/>
+        <w:rFonts w:cs="Symbol"/>
       </w:rPr>
     </w:lvl>
     <w:lvl w:ilvl="4">
@@ -7722,6 +7661,7 @@
       </w:pPr>
       <w:rPr>
         <w:rFonts w:ascii="Wingdings" w:hAnsi="Wingdings" w:cs="Wingdings" w:hint="default"/>
+        <w:rFonts w:cs="Wingdings"/>
       </w:rPr>
     </w:lvl>
     <w:lvl w:ilvl="6">
@@ -7734,6 +7674,7 @@
       </w:pPr>
       <w:rPr>
         <w:rFonts w:ascii="Symbol" w:hAnsi="Symbol" w:cs="Symbol" w:hint="default"/>
+        <w:rFonts w:cs="Symbol"/>
       </w:rPr>
     </w:lvl>
     <w:lvl w:ilvl="7">
@@ -7759,6 +7700,7 @@
       </w:pPr>
       <w:rPr>
         <w:rFonts w:ascii="Wingdings" w:hAnsi="Wingdings" w:cs="Wingdings" w:hint="default"/>
+        <w:rFonts w:cs="Wingdings"/>
       </w:rPr>
     </w:lvl>
   </w:abstractNum>
@@ -7773,6 +7715,8 @@
       </w:pPr>
       <w:rPr>
         <w:rFonts w:ascii="Symbol" w:hAnsi="Symbol" w:cs="Symbol" w:hint="default"/>
+        <w:sz w:val="20"/>
+        <w:rFonts w:cs="Symbol"/>
       </w:rPr>
     </w:lvl>
     <w:lvl w:ilvl="1">
@@ -7798,6 +7742,7 @@
       </w:pPr>
       <w:rPr>
         <w:rFonts w:ascii="Wingdings" w:hAnsi="Wingdings" w:cs="Wingdings" w:hint="default"/>
+        <w:rFonts w:cs="Wingdings"/>
       </w:rPr>
     </w:lvl>
     <w:lvl w:ilvl="3">
@@ -7810,6 +7755,7 @@
       </w:pPr>
       <w:rPr>
         <w:rFonts w:ascii="Symbol" w:hAnsi="Symbol" w:cs="Symbol" w:hint="default"/>
+        <w:rFonts w:cs="Symbol"/>
       </w:rPr>
     </w:lvl>
     <w:lvl w:ilvl="4">
@@ -7835,6 +7781,7 @@
       </w:pPr>
       <w:rPr>
         <w:rFonts w:ascii="Wingdings" w:hAnsi="Wingdings" w:cs="Wingdings" w:hint="default"/>
+        <w:rFonts w:cs="Wingdings"/>
       </w:rPr>
     </w:lvl>
     <w:lvl w:ilvl="6">
@@ -7847,6 +7794,7 @@
       </w:pPr>
       <w:rPr>
         <w:rFonts w:ascii="Symbol" w:hAnsi="Symbol" w:cs="Symbol" w:hint="default"/>
+        <w:rFonts w:cs="Symbol"/>
       </w:rPr>
     </w:lvl>
     <w:lvl w:ilvl="7">
@@ -7872,6 +7820,7 @@
       </w:pPr>
       <w:rPr>
         <w:rFonts w:ascii="Wingdings" w:hAnsi="Wingdings" w:cs="Wingdings" w:hint="default"/>
+        <w:rFonts w:cs="Wingdings"/>
       </w:rPr>
     </w:lvl>
   </w:abstractNum>
@@ -7886,6 +7835,8 @@
       </w:pPr>
       <w:rPr>
         <w:rFonts w:ascii="Symbol" w:hAnsi="Symbol" w:cs="Symbol" w:hint="default"/>
+        <w:sz w:val="20"/>
+        <w:rFonts w:cs="Symbol"/>
       </w:rPr>
     </w:lvl>
     <w:lvl w:ilvl="1">
@@ -7911,6 +7862,7 @@
       </w:pPr>
       <w:rPr>
         <w:rFonts w:ascii="Wingdings" w:hAnsi="Wingdings" w:cs="Wingdings" w:hint="default"/>
+        <w:rFonts w:cs="Wingdings"/>
       </w:rPr>
     </w:lvl>
     <w:lvl w:ilvl="3">
@@ -7923,6 +7875,7 @@
       </w:pPr>
       <w:rPr>
         <w:rFonts w:ascii="Symbol" w:hAnsi="Symbol" w:cs="Symbol" w:hint="default"/>
+        <w:rFonts w:cs="Symbol"/>
       </w:rPr>
     </w:lvl>
     <w:lvl w:ilvl="4">
@@ -7948,6 +7901,7 @@
       </w:pPr>
       <w:rPr>
         <w:rFonts w:ascii="Wingdings" w:hAnsi="Wingdings" w:cs="Wingdings" w:hint="default"/>
+        <w:rFonts w:cs="Wingdings"/>
       </w:rPr>
     </w:lvl>
     <w:lvl w:ilvl="6">
@@ -7960,6 +7914,7 @@
       </w:pPr>
       <w:rPr>
         <w:rFonts w:ascii="Symbol" w:hAnsi="Symbol" w:cs="Symbol" w:hint="default"/>
+        <w:rFonts w:cs="Symbol"/>
       </w:rPr>
     </w:lvl>
     <w:lvl w:ilvl="7">
@@ -7985,6 +7940,7 @@
       </w:pPr>
       <w:rPr>
         <w:rFonts w:ascii="Wingdings" w:hAnsi="Wingdings" w:cs="Wingdings" w:hint="default"/>
+        <w:rFonts w:cs="Wingdings"/>
       </w:rPr>
     </w:lvl>
   </w:abstractNum>
@@ -7999,6 +7955,8 @@
       </w:pPr>
       <w:rPr>
         <w:rFonts w:ascii="Wingdings" w:hAnsi="Wingdings" w:cs="Wingdings" w:hint="default"/>
+        <w:sz w:val="20"/>
+        <w:rFonts w:cs="Wingdings"/>
       </w:rPr>
     </w:lvl>
     <w:lvl w:ilvl="1">
@@ -8024,6 +7982,7 @@
       </w:pPr>
       <w:rPr>
         <w:rFonts w:ascii="Wingdings" w:hAnsi="Wingdings" w:cs="Wingdings" w:hint="default"/>
+        <w:rFonts w:cs="Wingdings"/>
       </w:rPr>
     </w:lvl>
     <w:lvl w:ilvl="3">
@@ -8036,6 +7995,7 @@
       </w:pPr>
       <w:rPr>
         <w:rFonts w:ascii="Symbol" w:hAnsi="Symbol" w:cs="Symbol" w:hint="default"/>
+        <w:rFonts w:cs="Symbol"/>
       </w:rPr>
     </w:lvl>
     <w:lvl w:ilvl="4">
@@ -8061,6 +8021,7 @@
       </w:pPr>
       <w:rPr>
         <w:rFonts w:ascii="Wingdings" w:hAnsi="Wingdings" w:cs="Wingdings" w:hint="default"/>
+        <w:rFonts w:cs="Wingdings"/>
       </w:rPr>
     </w:lvl>
     <w:lvl w:ilvl="6">
@@ -8073,6 +8034,7 @@
       </w:pPr>
       <w:rPr>
         <w:rFonts w:ascii="Symbol" w:hAnsi="Symbol" w:cs="Symbol" w:hint="default"/>
+        <w:rFonts w:cs="Symbol"/>
       </w:rPr>
     </w:lvl>
     <w:lvl w:ilvl="7">
@@ -8098,6 +8060,7 @@
       </w:pPr>
       <w:rPr>
         <w:rFonts w:ascii="Wingdings" w:hAnsi="Wingdings" w:cs="Wingdings" w:hint="default"/>
+        <w:rFonts w:cs="Wingdings"/>
       </w:rPr>
     </w:lvl>
   </w:abstractNum>
@@ -8139,6 +8102,7 @@
       </w:pPr>
       <w:rPr>
         <w:rFonts w:ascii="Wingdings" w:hAnsi="Wingdings" w:cs="Wingdings" w:hint="default"/>
+        <w:rFonts w:cs="Wingdings"/>
       </w:rPr>
     </w:lvl>
     <w:lvl w:ilvl="3">
@@ -8151,6 +8115,7 @@
       </w:pPr>
       <w:rPr>
         <w:rFonts w:ascii="Symbol" w:hAnsi="Symbol" w:cs="Symbol" w:hint="default"/>
+        <w:rFonts w:cs="Symbol"/>
       </w:rPr>
     </w:lvl>
     <w:lvl w:ilvl="4">
@@ -8176,6 +8141,7 @@
       </w:pPr>
       <w:rPr>
         <w:rFonts w:ascii="Wingdings" w:hAnsi="Wingdings" w:cs="Wingdings" w:hint="default"/>
+        <w:rFonts w:cs="Wingdings"/>
       </w:rPr>
     </w:lvl>
     <w:lvl w:ilvl="6">
@@ -8188,6 +8154,7 @@
       </w:pPr>
       <w:rPr>
         <w:rFonts w:ascii="Symbol" w:hAnsi="Symbol" w:cs="Symbol" w:hint="default"/>
+        <w:rFonts w:cs="Symbol"/>
       </w:rPr>
     </w:lvl>
     <w:lvl w:ilvl="7">
@@ -8213,6 +8180,7 @@
       </w:pPr>
       <w:rPr>
         <w:rFonts w:ascii="Wingdings" w:hAnsi="Wingdings" w:cs="Wingdings" w:hint="default"/>
+        <w:rFonts w:cs="Wingdings"/>
       </w:rPr>
     </w:lvl>
   </w:abstractNum>
@@ -8254,6 +8222,7 @@
       </w:pPr>
       <w:rPr>
         <w:rFonts w:ascii="Wingdings" w:hAnsi="Wingdings" w:cs="Wingdings" w:hint="default"/>
+        <w:rFonts w:cs="Wingdings"/>
       </w:rPr>
     </w:lvl>
     <w:lvl w:ilvl="3">
@@ -8266,6 +8235,7 @@
       </w:pPr>
       <w:rPr>
         <w:rFonts w:ascii="Symbol" w:hAnsi="Symbol" w:cs="Symbol" w:hint="default"/>
+        <w:rFonts w:cs="Symbol"/>
       </w:rPr>
     </w:lvl>
     <w:lvl w:ilvl="4">
@@ -8291,6 +8261,7 @@
       </w:pPr>
       <w:rPr>
         <w:rFonts w:ascii="Wingdings" w:hAnsi="Wingdings" w:cs="Wingdings" w:hint="default"/>
+        <w:rFonts w:cs="Wingdings"/>
       </w:rPr>
     </w:lvl>
     <w:lvl w:ilvl="6">
@@ -8303,6 +8274,7 @@
       </w:pPr>
       <w:rPr>
         <w:rFonts w:ascii="Symbol" w:hAnsi="Symbol" w:cs="Symbol" w:hint="default"/>
+        <w:rFonts w:cs="Symbol"/>
       </w:rPr>
     </w:lvl>
     <w:lvl w:ilvl="7">
@@ -8328,6 +8300,7 @@
       </w:pPr>
       <w:rPr>
         <w:rFonts w:ascii="Wingdings" w:hAnsi="Wingdings" w:cs="Wingdings" w:hint="default"/>
+        <w:rFonts w:cs="Wingdings"/>
       </w:rPr>
     </w:lvl>
   </w:abstractNum>
@@ -8342,6 +8315,8 @@
       </w:pPr>
       <w:rPr>
         <w:rFonts w:ascii="Symbol" w:hAnsi="Symbol" w:cs="Symbol" w:hint="default"/>
+        <w:sz w:val="20"/>
+        <w:rFonts w:cs="Symbol"/>
       </w:rPr>
     </w:lvl>
     <w:lvl w:ilvl="1">
@@ -8367,6 +8342,7 @@
       </w:pPr>
       <w:rPr>
         <w:rFonts w:ascii="Wingdings" w:hAnsi="Wingdings" w:cs="Wingdings" w:hint="default"/>
+        <w:rFonts w:cs="Wingdings"/>
       </w:rPr>
     </w:lvl>
     <w:lvl w:ilvl="3">
@@ -8379,6 +8355,7 @@
       </w:pPr>
       <w:rPr>
         <w:rFonts w:ascii="Symbol" w:hAnsi="Symbol" w:cs="Symbol" w:hint="default"/>
+        <w:rFonts w:cs="Symbol"/>
       </w:rPr>
     </w:lvl>
     <w:lvl w:ilvl="4">
@@ -8404,6 +8381,7 @@
       </w:pPr>
       <w:rPr>
         <w:rFonts w:ascii="Wingdings" w:hAnsi="Wingdings" w:cs="Wingdings" w:hint="default"/>
+        <w:rFonts w:cs="Wingdings"/>
       </w:rPr>
     </w:lvl>
     <w:lvl w:ilvl="6">
@@ -8416,6 +8394,7 @@
       </w:pPr>
       <w:rPr>
         <w:rFonts w:ascii="Symbol" w:hAnsi="Symbol" w:cs="Symbol" w:hint="default"/>
+        <w:rFonts w:cs="Symbol"/>
       </w:rPr>
     </w:lvl>
     <w:lvl w:ilvl="7">
@@ -8441,6 +8420,7 @@
       </w:pPr>
       <w:rPr>
         <w:rFonts w:ascii="Wingdings" w:hAnsi="Wingdings" w:cs="Wingdings" w:hint="default"/>
+        <w:rFonts w:cs="Wingdings"/>
       </w:rPr>
     </w:lvl>
   </w:abstractNum>
@@ -8455,6 +8435,8 @@
       </w:pPr>
       <w:rPr>
         <w:rFonts w:ascii="Symbol" w:hAnsi="Symbol" w:cs="Symbol" w:hint="default"/>
+        <w:sz w:val="20"/>
+        <w:rFonts w:cs="Symbol"/>
       </w:rPr>
     </w:lvl>
     <w:lvl w:ilvl="1">
@@ -8480,6 +8462,7 @@
       </w:pPr>
       <w:rPr>
         <w:rFonts w:ascii="Wingdings" w:hAnsi="Wingdings" w:cs="Wingdings" w:hint="default"/>
+        <w:rFonts w:cs="Wingdings"/>
       </w:rPr>
     </w:lvl>
     <w:lvl w:ilvl="3">
@@ -8492,6 +8475,7 @@
       </w:pPr>
       <w:rPr>
         <w:rFonts w:ascii="Symbol" w:hAnsi="Symbol" w:cs="Symbol" w:hint="default"/>
+        <w:rFonts w:cs="Symbol"/>
       </w:rPr>
     </w:lvl>
     <w:lvl w:ilvl="4">
@@ -8517,6 +8501,7 @@
       </w:pPr>
       <w:rPr>
         <w:rFonts w:ascii="Wingdings" w:hAnsi="Wingdings" w:cs="Wingdings" w:hint="default"/>
+        <w:rFonts w:cs="Wingdings"/>
       </w:rPr>
     </w:lvl>
     <w:lvl w:ilvl="6">
@@ -8529,6 +8514,7 @@
       </w:pPr>
       <w:rPr>
         <w:rFonts w:ascii="Symbol" w:hAnsi="Symbol" w:cs="Symbol" w:hint="default"/>
+        <w:rFonts w:cs="Symbol"/>
       </w:rPr>
     </w:lvl>
     <w:lvl w:ilvl="7">
@@ -8554,6 +8540,7 @@
       </w:pPr>
       <w:rPr>
         <w:rFonts w:ascii="Wingdings" w:hAnsi="Wingdings" w:cs="Wingdings" w:hint="default"/>
+        <w:rFonts w:cs="Wingdings"/>
       </w:rPr>
     </w:lvl>
   </w:abstractNum>
@@ -8568,6 +8555,8 @@
       </w:pPr>
       <w:rPr>
         <w:rFonts w:ascii="Symbol" w:hAnsi="Symbol" w:cs="Symbol" w:hint="default"/>
+        <w:sz w:val="20"/>
+        <w:rFonts w:cs="Symbol"/>
       </w:rPr>
     </w:lvl>
     <w:lvl w:ilvl="1">
@@ -8593,6 +8582,7 @@
       </w:pPr>
       <w:rPr>
         <w:rFonts w:ascii="Wingdings" w:hAnsi="Wingdings" w:cs="Wingdings" w:hint="default"/>
+        <w:rFonts w:cs="Wingdings"/>
       </w:rPr>
     </w:lvl>
     <w:lvl w:ilvl="3">
@@ -8605,6 +8595,7 @@
       </w:pPr>
       <w:rPr>
         <w:rFonts w:ascii="Symbol" w:hAnsi="Symbol" w:cs="Symbol" w:hint="default"/>
+        <w:rFonts w:cs="Symbol"/>
       </w:rPr>
     </w:lvl>
     <w:lvl w:ilvl="4">
@@ -8630,6 +8621,7 @@
       </w:pPr>
       <w:rPr>
         <w:rFonts w:ascii="Wingdings" w:hAnsi="Wingdings" w:cs="Wingdings" w:hint="default"/>
+        <w:rFonts w:cs="Wingdings"/>
       </w:rPr>
     </w:lvl>
     <w:lvl w:ilvl="6">
@@ -8642,6 +8634,7 @@
       </w:pPr>
       <w:rPr>
         <w:rFonts w:ascii="Symbol" w:hAnsi="Symbol" w:cs="Symbol" w:hint="default"/>
+        <w:rFonts w:cs="Symbol"/>
       </w:rPr>
     </w:lvl>
     <w:lvl w:ilvl="7">
@@ -8667,6 +8660,7 @@
       </w:pPr>
       <w:rPr>
         <w:rFonts w:ascii="Wingdings" w:hAnsi="Wingdings" w:cs="Wingdings" w:hint="default"/>
+        <w:rFonts w:cs="Wingdings"/>
       </w:rPr>
     </w:lvl>
   </w:abstractNum>
@@ -8681,6 +8675,8 @@
       </w:pPr>
       <w:rPr>
         <w:rFonts w:ascii="Symbol" w:hAnsi="Symbol" w:cs="Symbol" w:hint="default"/>
+        <w:sz w:val="20"/>
+        <w:rFonts w:cs="Symbol"/>
       </w:rPr>
     </w:lvl>
     <w:lvl w:ilvl="1">
@@ -8706,6 +8702,7 @@
       </w:pPr>
       <w:rPr>
         <w:rFonts w:ascii="Wingdings" w:hAnsi="Wingdings" w:cs="Wingdings" w:hint="default"/>
+        <w:rFonts w:cs="Wingdings"/>
       </w:rPr>
     </w:lvl>
     <w:lvl w:ilvl="3">
@@ -8718,6 +8715,7 @@
       </w:pPr>
       <w:rPr>
         <w:rFonts w:ascii="Symbol" w:hAnsi="Symbol" w:cs="Symbol" w:hint="default"/>
+        <w:rFonts w:cs="Symbol"/>
       </w:rPr>
     </w:lvl>
     <w:lvl w:ilvl="4">
@@ -8743,6 +8741,7 @@
       </w:pPr>
       <w:rPr>
         <w:rFonts w:ascii="Wingdings" w:hAnsi="Wingdings" w:cs="Wingdings" w:hint="default"/>
+        <w:rFonts w:cs="Wingdings"/>
       </w:rPr>
     </w:lvl>
     <w:lvl w:ilvl="6">
@@ -8755,6 +8754,7 @@
       </w:pPr>
       <w:rPr>
         <w:rFonts w:ascii="Symbol" w:hAnsi="Symbol" w:cs="Symbol" w:hint="default"/>
+        <w:rFonts w:cs="Symbol"/>
       </w:rPr>
     </w:lvl>
     <w:lvl w:ilvl="7">
@@ -8780,6 +8780,7 @@
       </w:pPr>
       <w:rPr>
         <w:rFonts w:ascii="Wingdings" w:hAnsi="Wingdings" w:cs="Wingdings" w:hint="default"/>
+        <w:rFonts w:cs="Wingdings"/>
       </w:rPr>
     </w:lvl>
   </w:abstractNum>
@@ -8794,6 +8795,7 @@
       </w:pPr>
       <w:rPr>
         <w:rFonts w:ascii="Symbol" w:hAnsi="Symbol" w:cs="Symbol" w:hint="default"/>
+        <w:rFonts w:cs="Symbol"/>
       </w:rPr>
     </w:lvl>
     <w:lvl w:ilvl="1">
@@ -8819,6 +8821,7 @@
       </w:pPr>
       <w:rPr>
         <w:rFonts w:ascii="Wingdings" w:hAnsi="Wingdings" w:cs="Wingdings" w:hint="default"/>
+        <w:rFonts w:cs="Wingdings"/>
       </w:rPr>
     </w:lvl>
     <w:lvl w:ilvl="3">
@@ -8831,6 +8834,7 @@
       </w:pPr>
       <w:rPr>
         <w:rFonts w:ascii="Symbol" w:hAnsi="Symbol" w:cs="Symbol" w:hint="default"/>
+        <w:rFonts w:cs="Symbol"/>
       </w:rPr>
     </w:lvl>
     <w:lvl w:ilvl="4">
@@ -8856,6 +8860,7 @@
       </w:pPr>
       <w:rPr>
         <w:rFonts w:ascii="Wingdings" w:hAnsi="Wingdings" w:cs="Wingdings" w:hint="default"/>
+        <w:rFonts w:cs="Wingdings"/>
       </w:rPr>
     </w:lvl>
     <w:lvl w:ilvl="6">
@@ -8868,6 +8873,7 @@
       </w:pPr>
       <w:rPr>
         <w:rFonts w:ascii="Symbol" w:hAnsi="Symbol" w:cs="Symbol" w:hint="default"/>
+        <w:rFonts w:cs="Symbol"/>
       </w:rPr>
     </w:lvl>
     <w:lvl w:ilvl="7">
@@ -8893,6 +8899,7 @@
       </w:pPr>
       <w:rPr>
         <w:rFonts w:ascii="Wingdings" w:hAnsi="Wingdings" w:cs="Wingdings" w:hint="default"/>
+        <w:rFonts w:cs="Wingdings"/>
       </w:rPr>
     </w:lvl>
   </w:abstractNum>
@@ -8907,6 +8914,7 @@
       </w:pPr>
       <w:rPr>
         <w:rFonts w:ascii="Symbol" w:hAnsi="Symbol" w:cs="Symbol" w:hint="default"/>
+        <w:rFonts w:cs="Symbol"/>
       </w:rPr>
     </w:lvl>
     <w:lvl w:ilvl="1">
@@ -8932,6 +8940,7 @@
       </w:pPr>
       <w:rPr>
         <w:rFonts w:ascii="Wingdings" w:hAnsi="Wingdings" w:cs="Wingdings" w:hint="default"/>
+        <w:rFonts w:cs="Wingdings"/>
       </w:rPr>
     </w:lvl>
     <w:lvl w:ilvl="3">
@@ -8944,6 +8953,7 @@
       </w:pPr>
       <w:rPr>
         <w:rFonts w:ascii="Symbol" w:hAnsi="Symbol" w:cs="Symbol" w:hint="default"/>
+        <w:rFonts w:cs="Symbol"/>
       </w:rPr>
     </w:lvl>
     <w:lvl w:ilvl="4">
@@ -8969,6 +8979,7 @@
       </w:pPr>
       <w:rPr>
         <w:rFonts w:ascii="Wingdings" w:hAnsi="Wingdings" w:cs="Wingdings" w:hint="default"/>
+        <w:rFonts w:cs="Wingdings"/>
       </w:rPr>
     </w:lvl>
     <w:lvl w:ilvl="6">
@@ -8981,6 +8992,7 @@
       </w:pPr>
       <w:rPr>
         <w:rFonts w:ascii="Symbol" w:hAnsi="Symbol" w:cs="Symbol" w:hint="default"/>
+        <w:rFonts w:cs="Symbol"/>
       </w:rPr>
     </w:lvl>
     <w:lvl w:ilvl="7">
@@ -9006,6 +9018,7 @@
       </w:pPr>
       <w:rPr>
         <w:rFonts w:ascii="Wingdings" w:hAnsi="Wingdings" w:cs="Wingdings" w:hint="default"/>
+        <w:rFonts w:cs="Wingdings"/>
       </w:rPr>
     </w:lvl>
   </w:abstractNum>
@@ -9020,6 +9033,8 @@
       </w:pPr>
       <w:rPr>
         <w:rFonts w:ascii="Wingdings" w:hAnsi="Wingdings" w:cs="Wingdings" w:hint="default"/>
+        <w:sz w:val="20"/>
+        <w:rFonts w:cs="Wingdings"/>
       </w:rPr>
     </w:lvl>
     <w:lvl w:ilvl="1">
@@ -9045,6 +9060,7 @@
       </w:pPr>
       <w:rPr>
         <w:rFonts w:ascii="Wingdings" w:hAnsi="Wingdings" w:cs="Wingdings" w:hint="default"/>
+        <w:rFonts w:cs="Wingdings"/>
       </w:rPr>
     </w:lvl>
     <w:lvl w:ilvl="3">
@@ -9057,6 +9073,7 @@
       </w:pPr>
       <w:rPr>
         <w:rFonts w:ascii="Symbol" w:hAnsi="Symbol" w:cs="Symbol" w:hint="default"/>
+        <w:rFonts w:cs="Symbol"/>
       </w:rPr>
     </w:lvl>
     <w:lvl w:ilvl="4">
@@ -9082,6 +9099,7 @@
       </w:pPr>
       <w:rPr>
         <w:rFonts w:ascii="Wingdings" w:hAnsi="Wingdings" w:cs="Wingdings" w:hint="default"/>
+        <w:rFonts w:cs="Wingdings"/>
       </w:rPr>
     </w:lvl>
     <w:lvl w:ilvl="6">
@@ -9094,6 +9112,7 @@
       </w:pPr>
       <w:rPr>
         <w:rFonts w:ascii="Symbol" w:hAnsi="Symbol" w:cs="Symbol" w:hint="default"/>
+        <w:rFonts w:cs="Symbol"/>
       </w:rPr>
     </w:lvl>
     <w:lvl w:ilvl="7">
@@ -9119,6 +9138,7 @@
       </w:pPr>
       <w:rPr>
         <w:rFonts w:ascii="Wingdings" w:hAnsi="Wingdings" w:cs="Wingdings" w:hint="default"/>
+        <w:rFonts w:cs="Wingdings"/>
       </w:rPr>
     </w:lvl>
   </w:abstractNum>
@@ -9271,7 +9291,6 @@
     <w:rPrDefault>
       <w:rPr>
         <w:rFonts w:ascii="Calibri" w:hAnsi="Calibri" w:eastAsia="Calibri" w:cs="" w:asciiTheme="minorHAnsi" w:cstheme="minorBidi" w:eastAsiaTheme="minorHAnsi" w:hAnsiTheme="minorHAnsi"/>
-        <w:sz w:val="22"/>
         <w:szCs w:val="22"/>
         <w:lang w:val="de-DE" w:eastAsia="en-US" w:bidi="ar-SA"/>
       </w:rPr>
@@ -10078,6 +10097,919 @@
       <w:szCs w:val="20"/>
     </w:rPr>
   </w:style>
+  <w:style w:type="character" w:styleId="ListLabel48">
+    <w:name w:val="ListLabel 48"/>
+    <w:qFormat/>
+    <w:rPr>
+      <w:rFonts w:ascii="Arial" w:hAnsi="Arial" w:cs="Wingdings"/>
+      <w:sz w:val="20"/>
+    </w:rPr>
+  </w:style>
+  <w:style w:type="character" w:styleId="ListLabel49">
+    <w:name w:val="ListLabel 49"/>
+    <w:qFormat/>
+    <w:rPr>
+      <w:rFonts w:cs="Courier New"/>
+    </w:rPr>
+  </w:style>
+  <w:style w:type="character" w:styleId="ListLabel50">
+    <w:name w:val="ListLabel 50"/>
+    <w:qFormat/>
+    <w:rPr>
+      <w:rFonts w:cs="Wingdings"/>
+    </w:rPr>
+  </w:style>
+  <w:style w:type="character" w:styleId="ListLabel51">
+    <w:name w:val="ListLabel 51"/>
+    <w:qFormat/>
+    <w:rPr>
+      <w:rFonts w:cs="Symbol"/>
+    </w:rPr>
+  </w:style>
+  <w:style w:type="character" w:styleId="ListLabel52">
+    <w:name w:val="ListLabel 52"/>
+    <w:qFormat/>
+    <w:rPr>
+      <w:rFonts w:cs="Courier New"/>
+    </w:rPr>
+  </w:style>
+  <w:style w:type="character" w:styleId="ListLabel53">
+    <w:name w:val="ListLabel 53"/>
+    <w:qFormat/>
+    <w:rPr>
+      <w:rFonts w:cs="Wingdings"/>
+    </w:rPr>
+  </w:style>
+  <w:style w:type="character" w:styleId="ListLabel54">
+    <w:name w:val="ListLabel 54"/>
+    <w:qFormat/>
+    <w:rPr>
+      <w:rFonts w:cs="Symbol"/>
+    </w:rPr>
+  </w:style>
+  <w:style w:type="character" w:styleId="ListLabel55">
+    <w:name w:val="ListLabel 55"/>
+    <w:qFormat/>
+    <w:rPr>
+      <w:rFonts w:cs="Courier New"/>
+    </w:rPr>
+  </w:style>
+  <w:style w:type="character" w:styleId="ListLabel56">
+    <w:name w:val="ListLabel 56"/>
+    <w:qFormat/>
+    <w:rPr>
+      <w:rFonts w:cs="Wingdings"/>
+    </w:rPr>
+  </w:style>
+  <w:style w:type="character" w:styleId="ListLabel57">
+    <w:name w:val="ListLabel 57"/>
+    <w:qFormat/>
+    <w:rPr>
+      <w:rFonts w:ascii="Arial" w:hAnsi="Arial" w:cs="Courier New"/>
+      <w:sz w:val="20"/>
+    </w:rPr>
+  </w:style>
+  <w:style w:type="character" w:styleId="ListLabel58">
+    <w:name w:val="ListLabel 58"/>
+    <w:qFormat/>
+    <w:rPr>
+      <w:rFonts w:cs="Courier New"/>
+    </w:rPr>
+  </w:style>
+  <w:style w:type="character" w:styleId="ListLabel59">
+    <w:name w:val="ListLabel 59"/>
+    <w:qFormat/>
+    <w:rPr>
+      <w:rFonts w:cs="Wingdings"/>
+    </w:rPr>
+  </w:style>
+  <w:style w:type="character" w:styleId="ListLabel60">
+    <w:name w:val="ListLabel 60"/>
+    <w:qFormat/>
+    <w:rPr>
+      <w:rFonts w:cs="Symbol"/>
+    </w:rPr>
+  </w:style>
+  <w:style w:type="character" w:styleId="ListLabel61">
+    <w:name w:val="ListLabel 61"/>
+    <w:qFormat/>
+    <w:rPr>
+      <w:rFonts w:cs="Courier New"/>
+    </w:rPr>
+  </w:style>
+  <w:style w:type="character" w:styleId="ListLabel62">
+    <w:name w:val="ListLabel 62"/>
+    <w:qFormat/>
+    <w:rPr>
+      <w:rFonts w:cs="Wingdings"/>
+    </w:rPr>
+  </w:style>
+  <w:style w:type="character" w:styleId="ListLabel63">
+    <w:name w:val="ListLabel 63"/>
+    <w:qFormat/>
+    <w:rPr>
+      <w:rFonts w:cs="Symbol"/>
+    </w:rPr>
+  </w:style>
+  <w:style w:type="character" w:styleId="ListLabel64">
+    <w:name w:val="ListLabel 64"/>
+    <w:qFormat/>
+    <w:rPr>
+      <w:rFonts w:cs="Courier New"/>
+    </w:rPr>
+  </w:style>
+  <w:style w:type="character" w:styleId="ListLabel65">
+    <w:name w:val="ListLabel 65"/>
+    <w:qFormat/>
+    <w:rPr>
+      <w:rFonts w:cs="Wingdings"/>
+    </w:rPr>
+  </w:style>
+  <w:style w:type="character" w:styleId="ListLabel66">
+    <w:name w:val="ListLabel 66"/>
+    <w:qFormat/>
+    <w:rPr>
+      <w:rFonts w:ascii="Arial" w:hAnsi="Arial" w:cs="Symbol"/>
+      <w:sz w:val="20"/>
+    </w:rPr>
+  </w:style>
+  <w:style w:type="character" w:styleId="ListLabel67">
+    <w:name w:val="ListLabel 67"/>
+    <w:qFormat/>
+    <w:rPr>
+      <w:rFonts w:cs="Courier New"/>
+    </w:rPr>
+  </w:style>
+  <w:style w:type="character" w:styleId="ListLabel68">
+    <w:name w:val="ListLabel 68"/>
+    <w:qFormat/>
+    <w:rPr>
+      <w:rFonts w:cs="Wingdings"/>
+    </w:rPr>
+  </w:style>
+  <w:style w:type="character" w:styleId="ListLabel69">
+    <w:name w:val="ListLabel 69"/>
+    <w:qFormat/>
+    <w:rPr>
+      <w:rFonts w:cs="Symbol"/>
+    </w:rPr>
+  </w:style>
+  <w:style w:type="character" w:styleId="ListLabel70">
+    <w:name w:val="ListLabel 70"/>
+    <w:qFormat/>
+    <w:rPr>
+      <w:rFonts w:cs="Courier New"/>
+    </w:rPr>
+  </w:style>
+  <w:style w:type="character" w:styleId="ListLabel71">
+    <w:name w:val="ListLabel 71"/>
+    <w:qFormat/>
+    <w:rPr>
+      <w:rFonts w:cs="Wingdings"/>
+    </w:rPr>
+  </w:style>
+  <w:style w:type="character" w:styleId="ListLabel72">
+    <w:name w:val="ListLabel 72"/>
+    <w:qFormat/>
+    <w:rPr>
+      <w:rFonts w:cs="Symbol"/>
+    </w:rPr>
+  </w:style>
+  <w:style w:type="character" w:styleId="ListLabel73">
+    <w:name w:val="ListLabel 73"/>
+    <w:qFormat/>
+    <w:rPr>
+      <w:rFonts w:cs="Courier New"/>
+    </w:rPr>
+  </w:style>
+  <w:style w:type="character" w:styleId="ListLabel74">
+    <w:name w:val="ListLabel 74"/>
+    <w:qFormat/>
+    <w:rPr>
+      <w:rFonts w:cs="Wingdings"/>
+    </w:rPr>
+  </w:style>
+  <w:style w:type="character" w:styleId="ListLabel75">
+    <w:name w:val="ListLabel 75"/>
+    <w:qFormat/>
+    <w:rPr>
+      <w:rFonts w:ascii="Arial" w:hAnsi="Arial" w:cs="Symbol"/>
+      <w:sz w:val="20"/>
+    </w:rPr>
+  </w:style>
+  <w:style w:type="character" w:styleId="ListLabel76">
+    <w:name w:val="ListLabel 76"/>
+    <w:qFormat/>
+    <w:rPr>
+      <w:rFonts w:cs="Courier New"/>
+    </w:rPr>
+  </w:style>
+  <w:style w:type="character" w:styleId="ListLabel77">
+    <w:name w:val="ListLabel 77"/>
+    <w:qFormat/>
+    <w:rPr>
+      <w:rFonts w:cs="Wingdings"/>
+    </w:rPr>
+  </w:style>
+  <w:style w:type="character" w:styleId="ListLabel78">
+    <w:name w:val="ListLabel 78"/>
+    <w:qFormat/>
+    <w:rPr>
+      <w:rFonts w:cs="Symbol"/>
+    </w:rPr>
+  </w:style>
+  <w:style w:type="character" w:styleId="ListLabel79">
+    <w:name w:val="ListLabel 79"/>
+    <w:qFormat/>
+    <w:rPr>
+      <w:rFonts w:cs="Courier New"/>
+    </w:rPr>
+  </w:style>
+  <w:style w:type="character" w:styleId="ListLabel80">
+    <w:name w:val="ListLabel 80"/>
+    <w:qFormat/>
+    <w:rPr>
+      <w:rFonts w:cs="Wingdings"/>
+    </w:rPr>
+  </w:style>
+  <w:style w:type="character" w:styleId="ListLabel81">
+    <w:name w:val="ListLabel 81"/>
+    <w:qFormat/>
+    <w:rPr>
+      <w:rFonts w:cs="Symbol"/>
+    </w:rPr>
+  </w:style>
+  <w:style w:type="character" w:styleId="ListLabel82">
+    <w:name w:val="ListLabel 82"/>
+    <w:qFormat/>
+    <w:rPr>
+      <w:rFonts w:cs="Courier New"/>
+    </w:rPr>
+  </w:style>
+  <w:style w:type="character" w:styleId="ListLabel83">
+    <w:name w:val="ListLabel 83"/>
+    <w:qFormat/>
+    <w:rPr>
+      <w:rFonts w:cs="Wingdings"/>
+    </w:rPr>
+  </w:style>
+  <w:style w:type="character" w:styleId="ListLabel84">
+    <w:name w:val="ListLabel 84"/>
+    <w:qFormat/>
+    <w:rPr>
+      <w:rFonts w:ascii="Arial" w:hAnsi="Arial" w:cs="Wingdings"/>
+      <w:sz w:val="20"/>
+    </w:rPr>
+  </w:style>
+  <w:style w:type="character" w:styleId="ListLabel85">
+    <w:name w:val="ListLabel 85"/>
+    <w:qFormat/>
+    <w:rPr>
+      <w:rFonts w:cs="Courier New"/>
+    </w:rPr>
+  </w:style>
+  <w:style w:type="character" w:styleId="ListLabel86">
+    <w:name w:val="ListLabel 86"/>
+    <w:qFormat/>
+    <w:rPr>
+      <w:rFonts w:cs="Wingdings"/>
+    </w:rPr>
+  </w:style>
+  <w:style w:type="character" w:styleId="ListLabel87">
+    <w:name w:val="ListLabel 87"/>
+    <w:qFormat/>
+    <w:rPr>
+      <w:rFonts w:cs="Symbol"/>
+    </w:rPr>
+  </w:style>
+  <w:style w:type="character" w:styleId="ListLabel88">
+    <w:name w:val="ListLabel 88"/>
+    <w:qFormat/>
+    <w:rPr>
+      <w:rFonts w:cs="Courier New"/>
+    </w:rPr>
+  </w:style>
+  <w:style w:type="character" w:styleId="ListLabel89">
+    <w:name w:val="ListLabel 89"/>
+    <w:qFormat/>
+    <w:rPr>
+      <w:rFonts w:cs="Wingdings"/>
+    </w:rPr>
+  </w:style>
+  <w:style w:type="character" w:styleId="ListLabel90">
+    <w:name w:val="ListLabel 90"/>
+    <w:qFormat/>
+    <w:rPr>
+      <w:rFonts w:cs="Symbol"/>
+    </w:rPr>
+  </w:style>
+  <w:style w:type="character" w:styleId="ListLabel91">
+    <w:name w:val="ListLabel 91"/>
+    <w:qFormat/>
+    <w:rPr>
+      <w:rFonts w:cs="Courier New"/>
+    </w:rPr>
+  </w:style>
+  <w:style w:type="character" w:styleId="ListLabel92">
+    <w:name w:val="ListLabel 92"/>
+    <w:qFormat/>
+    <w:rPr>
+      <w:rFonts w:cs="Wingdings"/>
+    </w:rPr>
+  </w:style>
+  <w:style w:type="character" w:styleId="ListLabel93">
+    <w:name w:val="ListLabel 93"/>
+    <w:qFormat/>
+    <w:rPr>
+      <w:rFonts w:ascii="Arial" w:hAnsi="Arial" w:cs=""/>
+      <w:sz w:val="20"/>
+    </w:rPr>
+  </w:style>
+  <w:style w:type="character" w:styleId="ListLabel94">
+    <w:name w:val="ListLabel 94"/>
+    <w:qFormat/>
+    <w:rPr>
+      <w:rFonts w:cs=""/>
+    </w:rPr>
+  </w:style>
+  <w:style w:type="character" w:styleId="ListLabel95">
+    <w:name w:val="ListLabel 95"/>
+    <w:qFormat/>
+    <w:rPr>
+      <w:rFonts w:cs="Wingdings"/>
+    </w:rPr>
+  </w:style>
+  <w:style w:type="character" w:styleId="ListLabel96">
+    <w:name w:val="ListLabel 96"/>
+    <w:qFormat/>
+    <w:rPr>
+      <w:rFonts w:cs="Symbol"/>
+    </w:rPr>
+  </w:style>
+  <w:style w:type="character" w:styleId="ListLabel97">
+    <w:name w:val="ListLabel 97"/>
+    <w:qFormat/>
+    <w:rPr>
+      <w:rFonts w:cs="Courier New"/>
+    </w:rPr>
+  </w:style>
+  <w:style w:type="character" w:styleId="ListLabel98">
+    <w:name w:val="ListLabel 98"/>
+    <w:qFormat/>
+    <w:rPr>
+      <w:rFonts w:cs="Wingdings"/>
+    </w:rPr>
+  </w:style>
+  <w:style w:type="character" w:styleId="ListLabel99">
+    <w:name w:val="ListLabel 99"/>
+    <w:qFormat/>
+    <w:rPr>
+      <w:rFonts w:cs="Symbol"/>
+    </w:rPr>
+  </w:style>
+  <w:style w:type="character" w:styleId="ListLabel100">
+    <w:name w:val="ListLabel 100"/>
+    <w:qFormat/>
+    <w:rPr>
+      <w:rFonts w:cs="Courier New"/>
+    </w:rPr>
+  </w:style>
+  <w:style w:type="character" w:styleId="ListLabel101">
+    <w:name w:val="ListLabel 101"/>
+    <w:qFormat/>
+    <w:rPr>
+      <w:rFonts w:cs="Wingdings"/>
+    </w:rPr>
+  </w:style>
+  <w:style w:type="character" w:styleId="ListLabel102">
+    <w:name w:val="ListLabel 102"/>
+    <w:qFormat/>
+    <w:rPr>
+      <w:rFonts w:ascii="Arial" w:hAnsi="Arial" w:cs="Courier New"/>
+      <w:sz w:val="20"/>
+    </w:rPr>
+  </w:style>
+  <w:style w:type="character" w:styleId="ListLabel103">
+    <w:name w:val="ListLabel 103"/>
+    <w:qFormat/>
+    <w:rPr>
+      <w:rFonts w:cs="Courier New"/>
+    </w:rPr>
+  </w:style>
+  <w:style w:type="character" w:styleId="ListLabel104">
+    <w:name w:val="ListLabel 104"/>
+    <w:qFormat/>
+    <w:rPr>
+      <w:rFonts w:cs="Wingdings"/>
+    </w:rPr>
+  </w:style>
+  <w:style w:type="character" w:styleId="ListLabel105">
+    <w:name w:val="ListLabel 105"/>
+    <w:qFormat/>
+    <w:rPr>
+      <w:rFonts w:cs="Symbol"/>
+    </w:rPr>
+  </w:style>
+  <w:style w:type="character" w:styleId="ListLabel106">
+    <w:name w:val="ListLabel 106"/>
+    <w:qFormat/>
+    <w:rPr>
+      <w:rFonts w:cs="Courier New"/>
+    </w:rPr>
+  </w:style>
+  <w:style w:type="character" w:styleId="ListLabel107">
+    <w:name w:val="ListLabel 107"/>
+    <w:qFormat/>
+    <w:rPr>
+      <w:rFonts w:cs="Wingdings"/>
+    </w:rPr>
+  </w:style>
+  <w:style w:type="character" w:styleId="ListLabel108">
+    <w:name w:val="ListLabel 108"/>
+    <w:qFormat/>
+    <w:rPr>
+      <w:rFonts w:cs="Symbol"/>
+    </w:rPr>
+  </w:style>
+  <w:style w:type="character" w:styleId="ListLabel109">
+    <w:name w:val="ListLabel 109"/>
+    <w:qFormat/>
+    <w:rPr>
+      <w:rFonts w:cs="Courier New"/>
+    </w:rPr>
+  </w:style>
+  <w:style w:type="character" w:styleId="ListLabel110">
+    <w:name w:val="ListLabel 110"/>
+    <w:qFormat/>
+    <w:rPr>
+      <w:rFonts w:cs="Wingdings"/>
+    </w:rPr>
+  </w:style>
+  <w:style w:type="character" w:styleId="ListLabel111">
+    <w:name w:val="ListLabel 111"/>
+    <w:qFormat/>
+    <w:rPr>
+      <w:rFonts w:ascii="Arial" w:hAnsi="Arial" w:cs="Symbol"/>
+      <w:sz w:val="20"/>
+    </w:rPr>
+  </w:style>
+  <w:style w:type="character" w:styleId="ListLabel112">
+    <w:name w:val="ListLabel 112"/>
+    <w:qFormat/>
+    <w:rPr>
+      <w:rFonts w:cs="Courier New"/>
+    </w:rPr>
+  </w:style>
+  <w:style w:type="character" w:styleId="ListLabel113">
+    <w:name w:val="ListLabel 113"/>
+    <w:qFormat/>
+    <w:rPr>
+      <w:rFonts w:cs="Wingdings"/>
+    </w:rPr>
+  </w:style>
+  <w:style w:type="character" w:styleId="ListLabel114">
+    <w:name w:val="ListLabel 114"/>
+    <w:qFormat/>
+    <w:rPr>
+      <w:rFonts w:cs="Symbol"/>
+    </w:rPr>
+  </w:style>
+  <w:style w:type="character" w:styleId="ListLabel115">
+    <w:name w:val="ListLabel 115"/>
+    <w:qFormat/>
+    <w:rPr>
+      <w:rFonts w:cs="Courier New"/>
+    </w:rPr>
+  </w:style>
+  <w:style w:type="character" w:styleId="ListLabel116">
+    <w:name w:val="ListLabel 116"/>
+    <w:qFormat/>
+    <w:rPr>
+      <w:rFonts w:cs="Wingdings"/>
+    </w:rPr>
+  </w:style>
+  <w:style w:type="character" w:styleId="ListLabel117">
+    <w:name w:val="ListLabel 117"/>
+    <w:qFormat/>
+    <w:rPr>
+      <w:rFonts w:cs="Symbol"/>
+    </w:rPr>
+  </w:style>
+  <w:style w:type="character" w:styleId="ListLabel118">
+    <w:name w:val="ListLabel 118"/>
+    <w:qFormat/>
+    <w:rPr>
+      <w:rFonts w:cs="Courier New"/>
+    </w:rPr>
+  </w:style>
+  <w:style w:type="character" w:styleId="ListLabel119">
+    <w:name w:val="ListLabel 119"/>
+    <w:qFormat/>
+    <w:rPr>
+      <w:rFonts w:cs="Wingdings"/>
+    </w:rPr>
+  </w:style>
+  <w:style w:type="character" w:styleId="ListLabel120">
+    <w:name w:val="ListLabel 120"/>
+    <w:qFormat/>
+    <w:rPr>
+      <w:rFonts w:ascii="Arial" w:hAnsi="Arial" w:cs="Symbol"/>
+      <w:sz w:val="20"/>
+    </w:rPr>
+  </w:style>
+  <w:style w:type="character" w:styleId="ListLabel121">
+    <w:name w:val="ListLabel 121"/>
+    <w:qFormat/>
+    <w:rPr>
+      <w:rFonts w:cs="Courier New"/>
+    </w:rPr>
+  </w:style>
+  <w:style w:type="character" w:styleId="ListLabel122">
+    <w:name w:val="ListLabel 122"/>
+    <w:qFormat/>
+    <w:rPr>
+      <w:rFonts w:cs="Wingdings"/>
+    </w:rPr>
+  </w:style>
+  <w:style w:type="character" w:styleId="ListLabel123">
+    <w:name w:val="ListLabel 123"/>
+    <w:qFormat/>
+    <w:rPr>
+      <w:rFonts w:cs="Symbol"/>
+    </w:rPr>
+  </w:style>
+  <w:style w:type="character" w:styleId="ListLabel124">
+    <w:name w:val="ListLabel 124"/>
+    <w:qFormat/>
+    <w:rPr>
+      <w:rFonts w:cs="Courier New"/>
+    </w:rPr>
+  </w:style>
+  <w:style w:type="character" w:styleId="ListLabel125">
+    <w:name w:val="ListLabel 125"/>
+    <w:qFormat/>
+    <w:rPr>
+      <w:rFonts w:cs="Wingdings"/>
+    </w:rPr>
+  </w:style>
+  <w:style w:type="character" w:styleId="ListLabel126">
+    <w:name w:val="ListLabel 126"/>
+    <w:qFormat/>
+    <w:rPr>
+      <w:rFonts w:cs="Symbol"/>
+    </w:rPr>
+  </w:style>
+  <w:style w:type="character" w:styleId="ListLabel127">
+    <w:name w:val="ListLabel 127"/>
+    <w:qFormat/>
+    <w:rPr>
+      <w:rFonts w:cs="Courier New"/>
+    </w:rPr>
+  </w:style>
+  <w:style w:type="character" w:styleId="ListLabel128">
+    <w:name w:val="ListLabel 128"/>
+    <w:qFormat/>
+    <w:rPr>
+      <w:rFonts w:cs="Wingdings"/>
+    </w:rPr>
+  </w:style>
+  <w:style w:type="character" w:styleId="ListLabel129">
+    <w:name w:val="ListLabel 129"/>
+    <w:qFormat/>
+    <w:rPr>
+      <w:rFonts w:ascii="Arial" w:hAnsi="Arial" w:cs="Symbol"/>
+      <w:sz w:val="20"/>
+    </w:rPr>
+  </w:style>
+  <w:style w:type="character" w:styleId="ListLabel130">
+    <w:name w:val="ListLabel 130"/>
+    <w:qFormat/>
+    <w:rPr>
+      <w:rFonts w:cs="Courier New"/>
+    </w:rPr>
+  </w:style>
+  <w:style w:type="character" w:styleId="ListLabel131">
+    <w:name w:val="ListLabel 131"/>
+    <w:qFormat/>
+    <w:rPr>
+      <w:rFonts w:cs="Wingdings"/>
+    </w:rPr>
+  </w:style>
+  <w:style w:type="character" w:styleId="ListLabel132">
+    <w:name w:val="ListLabel 132"/>
+    <w:qFormat/>
+    <w:rPr>
+      <w:rFonts w:cs="Symbol"/>
+    </w:rPr>
+  </w:style>
+  <w:style w:type="character" w:styleId="ListLabel133">
+    <w:name w:val="ListLabel 133"/>
+    <w:qFormat/>
+    <w:rPr>
+      <w:rFonts w:cs="Courier New"/>
+    </w:rPr>
+  </w:style>
+  <w:style w:type="character" w:styleId="ListLabel134">
+    <w:name w:val="ListLabel 134"/>
+    <w:qFormat/>
+    <w:rPr>
+      <w:rFonts w:cs="Wingdings"/>
+    </w:rPr>
+  </w:style>
+  <w:style w:type="character" w:styleId="ListLabel135">
+    <w:name w:val="ListLabel 135"/>
+    <w:qFormat/>
+    <w:rPr>
+      <w:rFonts w:cs="Symbol"/>
+    </w:rPr>
+  </w:style>
+  <w:style w:type="character" w:styleId="ListLabel136">
+    <w:name w:val="ListLabel 136"/>
+    <w:qFormat/>
+    <w:rPr>
+      <w:rFonts w:cs="Courier New"/>
+    </w:rPr>
+  </w:style>
+  <w:style w:type="character" w:styleId="ListLabel137">
+    <w:name w:val="ListLabel 137"/>
+    <w:qFormat/>
+    <w:rPr>
+      <w:rFonts w:cs="Wingdings"/>
+    </w:rPr>
+  </w:style>
+  <w:style w:type="character" w:styleId="ListLabel138">
+    <w:name w:val="ListLabel 138"/>
+    <w:qFormat/>
+    <w:rPr>
+      <w:rFonts w:ascii="Arial" w:hAnsi="Arial" w:cs="Symbol"/>
+      <w:sz w:val="20"/>
+    </w:rPr>
+  </w:style>
+  <w:style w:type="character" w:styleId="ListLabel139">
+    <w:name w:val="ListLabel 139"/>
+    <w:qFormat/>
+    <w:rPr>
+      <w:rFonts w:cs="Courier New"/>
+    </w:rPr>
+  </w:style>
+  <w:style w:type="character" w:styleId="ListLabel140">
+    <w:name w:val="ListLabel 140"/>
+    <w:qFormat/>
+    <w:rPr>
+      <w:rFonts w:cs="Wingdings"/>
+    </w:rPr>
+  </w:style>
+  <w:style w:type="character" w:styleId="ListLabel141">
+    <w:name w:val="ListLabel 141"/>
+    <w:qFormat/>
+    <w:rPr>
+      <w:rFonts w:cs="Symbol"/>
+    </w:rPr>
+  </w:style>
+  <w:style w:type="character" w:styleId="ListLabel142">
+    <w:name w:val="ListLabel 142"/>
+    <w:qFormat/>
+    <w:rPr>
+      <w:rFonts w:cs="Courier New"/>
+    </w:rPr>
+  </w:style>
+  <w:style w:type="character" w:styleId="ListLabel143">
+    <w:name w:val="ListLabel 143"/>
+    <w:qFormat/>
+    <w:rPr>
+      <w:rFonts w:cs="Wingdings"/>
+    </w:rPr>
+  </w:style>
+  <w:style w:type="character" w:styleId="ListLabel144">
+    <w:name w:val="ListLabel 144"/>
+    <w:qFormat/>
+    <w:rPr>
+      <w:rFonts w:cs="Symbol"/>
+    </w:rPr>
+  </w:style>
+  <w:style w:type="character" w:styleId="ListLabel145">
+    <w:name w:val="ListLabel 145"/>
+    <w:qFormat/>
+    <w:rPr>
+      <w:rFonts w:cs="Courier New"/>
+    </w:rPr>
+  </w:style>
+  <w:style w:type="character" w:styleId="ListLabel146">
+    <w:name w:val="ListLabel 146"/>
+    <w:qFormat/>
+    <w:rPr>
+      <w:rFonts w:cs="Wingdings"/>
+    </w:rPr>
+  </w:style>
+  <w:style w:type="character" w:styleId="ListLabel147">
+    <w:name w:val="ListLabel 147"/>
+    <w:qFormat/>
+    <w:rPr>
+      <w:rFonts w:cs="Symbol"/>
+    </w:rPr>
+  </w:style>
+  <w:style w:type="character" w:styleId="ListLabel148">
+    <w:name w:val="ListLabel 148"/>
+    <w:qFormat/>
+    <w:rPr>
+      <w:rFonts w:cs="Courier New"/>
+    </w:rPr>
+  </w:style>
+  <w:style w:type="character" w:styleId="ListLabel149">
+    <w:name w:val="ListLabel 149"/>
+    <w:qFormat/>
+    <w:rPr>
+      <w:rFonts w:cs="Wingdings"/>
+    </w:rPr>
+  </w:style>
+  <w:style w:type="character" w:styleId="ListLabel150">
+    <w:name w:val="ListLabel 150"/>
+    <w:qFormat/>
+    <w:rPr>
+      <w:rFonts w:cs="Symbol"/>
+    </w:rPr>
+  </w:style>
+  <w:style w:type="character" w:styleId="ListLabel151">
+    <w:name w:val="ListLabel 151"/>
+    <w:qFormat/>
+    <w:rPr>
+      <w:rFonts w:cs="Courier New"/>
+    </w:rPr>
+  </w:style>
+  <w:style w:type="character" w:styleId="ListLabel152">
+    <w:name w:val="ListLabel 152"/>
+    <w:qFormat/>
+    <w:rPr>
+      <w:rFonts w:cs="Wingdings"/>
+    </w:rPr>
+  </w:style>
+  <w:style w:type="character" w:styleId="ListLabel153">
+    <w:name w:val="ListLabel 153"/>
+    <w:qFormat/>
+    <w:rPr>
+      <w:rFonts w:cs="Symbol"/>
+    </w:rPr>
+  </w:style>
+  <w:style w:type="character" w:styleId="ListLabel154">
+    <w:name w:val="ListLabel 154"/>
+    <w:qFormat/>
+    <w:rPr>
+      <w:rFonts w:cs="Courier New"/>
+    </w:rPr>
+  </w:style>
+  <w:style w:type="character" w:styleId="ListLabel155">
+    <w:name w:val="ListLabel 155"/>
+    <w:qFormat/>
+    <w:rPr>
+      <w:rFonts w:cs="Wingdings"/>
+    </w:rPr>
+  </w:style>
+  <w:style w:type="character" w:styleId="ListLabel156">
+    <w:name w:val="ListLabel 156"/>
+    <w:qFormat/>
+    <w:rPr>
+      <w:rFonts w:cs="Symbol"/>
+    </w:rPr>
+  </w:style>
+  <w:style w:type="character" w:styleId="ListLabel157">
+    <w:name w:val="ListLabel 157"/>
+    <w:qFormat/>
+    <w:rPr>
+      <w:rFonts w:cs="Courier New"/>
+    </w:rPr>
+  </w:style>
+  <w:style w:type="character" w:styleId="ListLabel158">
+    <w:name w:val="ListLabel 158"/>
+    <w:qFormat/>
+    <w:rPr>
+      <w:rFonts w:cs="Wingdings"/>
+    </w:rPr>
+  </w:style>
+  <w:style w:type="character" w:styleId="ListLabel159">
+    <w:name w:val="ListLabel 159"/>
+    <w:qFormat/>
+    <w:rPr>
+      <w:rFonts w:cs="Symbol"/>
+    </w:rPr>
+  </w:style>
+  <w:style w:type="character" w:styleId="ListLabel160">
+    <w:name w:val="ListLabel 160"/>
+    <w:qFormat/>
+    <w:rPr>
+      <w:rFonts w:cs="Courier New"/>
+    </w:rPr>
+  </w:style>
+  <w:style w:type="character" w:styleId="ListLabel161">
+    <w:name w:val="ListLabel 161"/>
+    <w:qFormat/>
+    <w:rPr>
+      <w:rFonts w:cs="Wingdings"/>
+    </w:rPr>
+  </w:style>
+  <w:style w:type="character" w:styleId="ListLabel162">
+    <w:name w:val="ListLabel 162"/>
+    <w:qFormat/>
+    <w:rPr>
+      <w:rFonts w:cs="Symbol"/>
+    </w:rPr>
+  </w:style>
+  <w:style w:type="character" w:styleId="ListLabel163">
+    <w:name w:val="ListLabel 163"/>
+    <w:qFormat/>
+    <w:rPr>
+      <w:rFonts w:cs="Courier New"/>
+    </w:rPr>
+  </w:style>
+  <w:style w:type="character" w:styleId="ListLabel164">
+    <w:name w:val="ListLabel 164"/>
+    <w:qFormat/>
+    <w:rPr>
+      <w:rFonts w:cs="Wingdings"/>
+    </w:rPr>
+  </w:style>
+  <w:style w:type="character" w:styleId="ListLabel165">
+    <w:name w:val="ListLabel 165"/>
+    <w:qFormat/>
+    <w:rPr>
+      <w:rFonts w:ascii="Arial" w:hAnsi="Arial" w:cs="Wingdings"/>
+      <w:sz w:val="20"/>
+    </w:rPr>
+  </w:style>
+  <w:style w:type="character" w:styleId="ListLabel166">
+    <w:name w:val="ListLabel 166"/>
+    <w:qFormat/>
+    <w:rPr>
+      <w:rFonts w:cs="Courier New"/>
+    </w:rPr>
+  </w:style>
+  <w:style w:type="character" w:styleId="ListLabel167">
+    <w:name w:val="ListLabel 167"/>
+    <w:qFormat/>
+    <w:rPr>
+      <w:rFonts w:cs="Wingdings"/>
+    </w:rPr>
+  </w:style>
+  <w:style w:type="character" w:styleId="ListLabel168">
+    <w:name w:val="ListLabel 168"/>
+    <w:qFormat/>
+    <w:rPr>
+      <w:rFonts w:cs="Symbol"/>
+    </w:rPr>
+  </w:style>
+  <w:style w:type="character" w:styleId="ListLabel169">
+    <w:name w:val="ListLabel 169"/>
+    <w:qFormat/>
+    <w:rPr>
+      <w:rFonts w:cs="Courier New"/>
+    </w:rPr>
+  </w:style>
+  <w:style w:type="character" w:styleId="ListLabel170">
+    <w:name w:val="ListLabel 170"/>
+    <w:qFormat/>
+    <w:rPr>
+      <w:rFonts w:cs="Wingdings"/>
+    </w:rPr>
+  </w:style>
+  <w:style w:type="character" w:styleId="ListLabel171">
+    <w:name w:val="ListLabel 171"/>
+    <w:qFormat/>
+    <w:rPr>
+      <w:rFonts w:cs="Symbol"/>
+    </w:rPr>
+  </w:style>
+  <w:style w:type="character" w:styleId="ListLabel172">
+    <w:name w:val="ListLabel 172"/>
+    <w:qFormat/>
+    <w:rPr>
+      <w:rFonts w:cs="Courier New"/>
+    </w:rPr>
+  </w:style>
+  <w:style w:type="character" w:styleId="ListLabel173">
+    <w:name w:val="ListLabel 173"/>
+    <w:qFormat/>
+    <w:rPr>
+      <w:rFonts w:cs="Wingdings"/>
+    </w:rPr>
+  </w:style>
+  <w:style w:type="character" w:styleId="ListLabel174">
+    <w:name w:val="ListLabel 174"/>
+    <w:qFormat/>
+    <w:rPr>
+      <w:rFonts w:ascii="Arial" w:hAnsi="Arial" w:cs="Arial"/>
+      <w:color w:val="auto"/>
+      <w:sz w:val="20"/>
+      <w:szCs w:val="20"/>
+    </w:rPr>
+  </w:style>
+  <w:style w:type="character" w:styleId="ListLabel175">
+    <w:name w:val="ListLabel 175"/>
+    <w:qFormat/>
+    <w:rPr>
+      <w:rFonts w:ascii="Arial" w:hAnsi="Arial" w:cs="Arial"/>
+      <w:sz w:val="20"/>
+      <w:szCs w:val="20"/>
+    </w:rPr>
+  </w:style>
   <w:style w:type="paragraph" w:styleId="Berschrift">
     <w:name w:val="Überschrift"/>
     <w:basedOn w:val="Normal"/>
@@ -10207,6 +11139,28 @@
       <w:spacing w:lineRule="auto" w:line="240" w:before="0" w:after="0"/>
     </w:pPr>
     <w:rPr/>
+  </w:style>
+  <w:style w:type="paragraph" w:styleId="Tabelleninhalt">
+    <w:name w:val="Tabelleninhalt"/>
+    <w:basedOn w:val="Normal"/>
+    <w:qFormat/>
+    <w:pPr>
+      <w:suppressLineNumbers/>
+    </w:pPr>
+    <w:rPr/>
+  </w:style>
+  <w:style w:type="paragraph" w:styleId="Tabellenberschrift">
+    <w:name w:val="Tabellenüberschrift"/>
+    <w:basedOn w:val="Tabelleninhalt"/>
+    <w:qFormat/>
+    <w:pPr>
+      <w:suppressLineNumbers/>
+      <w:jc w:val="center"/>
+    </w:pPr>
+    <w:rPr>
+      <w:b/>
+      <w:bCs/>
+    </w:rPr>
   </w:style>
   <w:style w:type="numbering" w:styleId="NoList" w:default="1">
     <w:name w:val="No List"/>

</xml_diff>

<commit_message>
UFW: Completed employee management
</commit_message>
<xml_diff>
--- a/5/UFW/Mitarbeiterführung 5 HWII 2.docx
+++ b/5/UFW/Mitarbeiterführung 5 HWII 2.docx
@@ -2581,14 +2581,14 @@
         <w:tblLook w:firstRow="1" w:noVBand="1" w:lastRow="0" w:firstColumn="1" w:lastColumn="0" w:noHBand="0" w:val="04a0"/>
       </w:tblPr>
       <w:tblGrid>
-        <w:gridCol w:w="1411"/>
-        <w:gridCol w:w="7650"/>
+        <w:gridCol w:w="1410"/>
+        <w:gridCol w:w="7651"/>
       </w:tblGrid>
       <w:tr>
         <w:trPr/>
         <w:tc>
           <w:tcPr>
-            <w:tcW w:w="1411" w:type="dxa"/>
+            <w:tcW w:w="1410" w:type="dxa"/>
             <w:tcBorders/>
             <w:shd w:fill="auto" w:val="clear"/>
           </w:tcPr>
@@ -2616,7 +2616,7 @@
         </w:tc>
         <w:tc>
           <w:tcPr>
-            <w:tcW w:w="7650" w:type="dxa"/>
+            <w:tcW w:w="7651" w:type="dxa"/>
             <w:tcBorders/>
             <w:shd w:fill="auto" w:val="clear"/>
           </w:tcPr>
@@ -2649,7 +2649,7 @@
         <w:trPr/>
         <w:tc>
           <w:tcPr>
-            <w:tcW w:w="1411" w:type="dxa"/>
+            <w:tcW w:w="1410" w:type="dxa"/>
             <w:tcBorders/>
             <w:shd w:fill="auto" w:val="clear"/>
           </w:tcPr>
@@ -2697,7 +2697,7 @@
         </w:tc>
         <w:tc>
           <w:tcPr>
-            <w:tcW w:w="7650" w:type="dxa"/>
+            <w:tcW w:w="7651" w:type="dxa"/>
             <w:tcBorders/>
             <w:shd w:fill="auto" w:val="clear"/>
           </w:tcPr>
@@ -2739,7 +2739,7 @@
         <w:trPr/>
         <w:tc>
           <w:tcPr>
-            <w:tcW w:w="1411" w:type="dxa"/>
+            <w:tcW w:w="1410" w:type="dxa"/>
             <w:tcBorders/>
             <w:shd w:fill="auto" w:val="clear"/>
           </w:tcPr>
@@ -2767,7 +2767,7 @@
         </w:tc>
         <w:tc>
           <w:tcPr>
-            <w:tcW w:w="7650" w:type="dxa"/>
+            <w:tcW w:w="7651" w:type="dxa"/>
             <w:tcBorders/>
             <w:shd w:fill="auto" w:val="clear"/>
           </w:tcPr>
@@ -2800,7 +2800,7 @@
         <w:trPr/>
         <w:tc>
           <w:tcPr>
-            <w:tcW w:w="1411" w:type="dxa"/>
+            <w:tcW w:w="1410" w:type="dxa"/>
             <w:tcBorders/>
             <w:shd w:fill="auto" w:val="clear"/>
           </w:tcPr>
@@ -2848,7 +2848,7 @@
         </w:tc>
         <w:tc>
           <w:tcPr>
-            <w:tcW w:w="7650" w:type="dxa"/>
+            <w:tcW w:w="7651" w:type="dxa"/>
             <w:tcBorders/>
             <w:shd w:fill="auto" w:val="clear"/>
           </w:tcPr>
@@ -2881,7 +2881,7 @@
         <w:trPr/>
         <w:tc>
           <w:tcPr>
-            <w:tcW w:w="1411" w:type="dxa"/>
+            <w:tcW w:w="1410" w:type="dxa"/>
             <w:tcBorders/>
             <w:shd w:fill="auto" w:val="clear"/>
           </w:tcPr>
@@ -2929,7 +2929,7 @@
         </w:tc>
         <w:tc>
           <w:tcPr>
-            <w:tcW w:w="7650" w:type="dxa"/>
+            <w:tcW w:w="7651" w:type="dxa"/>
             <w:tcBorders/>
             <w:shd w:fill="auto" w:val="clear"/>
           </w:tcPr>
@@ -3155,17 +3155,17 @@
         <w:tblLook w:firstRow="1" w:noVBand="1" w:lastRow="0" w:firstColumn="1" w:lastColumn="0" w:noHBand="0" w:val="04a0"/>
       </w:tblPr>
       <w:tblGrid>
-        <w:gridCol w:w="415"/>
-        <w:gridCol w:w="1695"/>
+        <w:gridCol w:w="414"/>
+        <w:gridCol w:w="1694"/>
         <w:gridCol w:w="1425"/>
         <w:gridCol w:w="1276"/>
-        <w:gridCol w:w="4251"/>
+        <w:gridCol w:w="4253"/>
       </w:tblGrid>
       <w:tr>
         <w:trPr/>
         <w:tc>
           <w:tcPr>
-            <w:tcW w:w="415" w:type="dxa"/>
+            <w:tcW w:w="414" w:type="dxa"/>
             <w:tcBorders/>
             <w:shd w:fill="auto" w:val="clear"/>
           </w:tcPr>
@@ -3192,7 +3192,7 @@
         </w:tc>
         <w:tc>
           <w:tcPr>
-            <w:tcW w:w="1695" w:type="dxa"/>
+            <w:tcW w:w="1694" w:type="dxa"/>
             <w:tcBorders/>
             <w:shd w:fill="auto" w:val="clear"/>
           </w:tcPr>
@@ -3276,7 +3276,7 @@
         </w:tc>
         <w:tc>
           <w:tcPr>
-            <w:tcW w:w="4251" w:type="dxa"/>
+            <w:tcW w:w="4253" w:type="dxa"/>
             <w:tcBorders/>
             <w:shd w:fill="auto" w:val="clear"/>
           </w:tcPr>
@@ -3307,7 +3307,7 @@
         <w:trPr/>
         <w:tc>
           <w:tcPr>
-            <w:tcW w:w="415" w:type="dxa"/>
+            <w:tcW w:w="414" w:type="dxa"/>
             <w:tcBorders/>
             <w:shd w:fill="auto" w:val="clear"/>
           </w:tcPr>
@@ -3335,7 +3335,7 @@
         </w:tc>
         <w:tc>
           <w:tcPr>
-            <w:tcW w:w="1695" w:type="dxa"/>
+            <w:tcW w:w="1694" w:type="dxa"/>
             <w:tcBorders/>
             <w:shd w:fill="auto" w:val="clear"/>
           </w:tcPr>
@@ -3444,7 +3444,7 @@
         </w:tc>
         <w:tc>
           <w:tcPr>
-            <w:tcW w:w="4251" w:type="dxa"/>
+            <w:tcW w:w="4253" w:type="dxa"/>
             <w:tcBorders/>
             <w:shd w:fill="auto" w:val="clear"/>
           </w:tcPr>
@@ -3477,7 +3477,7 @@
         <w:trPr/>
         <w:tc>
           <w:tcPr>
-            <w:tcW w:w="415" w:type="dxa"/>
+            <w:tcW w:w="414" w:type="dxa"/>
             <w:tcBorders/>
             <w:shd w:fill="auto" w:val="clear"/>
           </w:tcPr>
@@ -3505,7 +3505,7 @@
         </w:tc>
         <w:tc>
           <w:tcPr>
-            <w:tcW w:w="1695" w:type="dxa"/>
+            <w:tcW w:w="1694" w:type="dxa"/>
             <w:tcBorders/>
             <w:shd w:fill="auto" w:val="clear"/>
           </w:tcPr>
@@ -3593,7 +3593,7 @@
         </w:tc>
         <w:tc>
           <w:tcPr>
-            <w:tcW w:w="4251" w:type="dxa"/>
+            <w:tcW w:w="4253" w:type="dxa"/>
             <w:tcBorders/>
             <w:shd w:fill="auto" w:val="clear"/>
           </w:tcPr>
@@ -3626,7 +3626,7 @@
         <w:trPr/>
         <w:tc>
           <w:tcPr>
-            <w:tcW w:w="415" w:type="dxa"/>
+            <w:tcW w:w="414" w:type="dxa"/>
             <w:tcBorders/>
             <w:shd w:fill="auto" w:val="clear"/>
           </w:tcPr>
@@ -3654,7 +3654,7 @@
         </w:tc>
         <w:tc>
           <w:tcPr>
-            <w:tcW w:w="1695" w:type="dxa"/>
+            <w:tcW w:w="1694" w:type="dxa"/>
             <w:tcBorders/>
             <w:shd w:fill="auto" w:val="clear"/>
           </w:tcPr>
@@ -3742,7 +3742,7 @@
         </w:tc>
         <w:tc>
           <w:tcPr>
-            <w:tcW w:w="4251" w:type="dxa"/>
+            <w:tcW w:w="4253" w:type="dxa"/>
             <w:tcBorders/>
             <w:shd w:fill="auto" w:val="clear"/>
           </w:tcPr>
@@ -3775,7 +3775,7 @@
         <w:trPr/>
         <w:tc>
           <w:tcPr>
-            <w:tcW w:w="415" w:type="dxa"/>
+            <w:tcW w:w="414" w:type="dxa"/>
             <w:tcBorders/>
             <w:shd w:fill="auto" w:val="clear"/>
           </w:tcPr>
@@ -3803,7 +3803,7 @@
         </w:tc>
         <w:tc>
           <w:tcPr>
-            <w:tcW w:w="1695" w:type="dxa"/>
+            <w:tcW w:w="1694" w:type="dxa"/>
             <w:tcBorders/>
             <w:shd w:fill="auto" w:val="clear"/>
           </w:tcPr>
@@ -3887,7 +3887,7 @@
         </w:tc>
         <w:tc>
           <w:tcPr>
-            <w:tcW w:w="4251" w:type="dxa"/>
+            <w:tcW w:w="4253" w:type="dxa"/>
             <w:tcBorders/>
             <w:shd w:fill="auto" w:val="clear"/>
           </w:tcPr>
@@ -4286,14 +4286,14 @@
         <w:tblLook w:firstRow="1" w:noVBand="1" w:lastRow="0" w:firstColumn="1" w:lastColumn="0" w:noHBand="0" w:val="04a0"/>
       </w:tblPr>
       <w:tblGrid>
-        <w:gridCol w:w="4392"/>
-        <w:gridCol w:w="4532"/>
+        <w:gridCol w:w="4391"/>
+        <w:gridCol w:w="4533"/>
       </w:tblGrid>
       <w:tr>
         <w:trPr/>
         <w:tc>
           <w:tcPr>
-            <w:tcW w:w="4392" w:type="dxa"/>
+            <w:tcW w:w="4391" w:type="dxa"/>
             <w:tcBorders/>
             <w:shd w:fill="auto" w:val="clear"/>
           </w:tcPr>
@@ -4322,7 +4322,7 @@
         </w:tc>
         <w:tc>
           <w:tcPr>
-            <w:tcW w:w="4532" w:type="dxa"/>
+            <w:tcW w:w="4533" w:type="dxa"/>
             <w:tcBorders/>
             <w:shd w:fill="auto" w:val="clear"/>
           </w:tcPr>
@@ -4354,7 +4354,7 @@
         <w:trPr/>
         <w:tc>
           <w:tcPr>
-            <w:tcW w:w="4392" w:type="dxa"/>
+            <w:tcW w:w="4391" w:type="dxa"/>
             <w:tcBorders/>
             <w:shd w:fill="auto" w:val="clear"/>
           </w:tcPr>
@@ -4384,7 +4384,7 @@
         </w:tc>
         <w:tc>
           <w:tcPr>
-            <w:tcW w:w="4532" w:type="dxa"/>
+            <w:tcW w:w="4533" w:type="dxa"/>
             <w:tcBorders/>
             <w:shd w:fill="auto" w:val="clear"/>
           </w:tcPr>
@@ -4494,15 +4494,15 @@
         <w:tblLook w:firstRow="1" w:noVBand="1" w:lastRow="0" w:firstColumn="1" w:lastColumn="0" w:noHBand="0" w:val="04a0"/>
       </w:tblPr>
       <w:tblGrid>
-        <w:gridCol w:w="4218"/>
+        <w:gridCol w:w="4217"/>
         <w:gridCol w:w="2834"/>
-        <w:gridCol w:w="1420"/>
+        <w:gridCol w:w="1421"/>
       </w:tblGrid>
       <w:tr>
         <w:trPr/>
         <w:tc>
           <w:tcPr>
-            <w:tcW w:w="4218" w:type="dxa"/>
+            <w:tcW w:w="4217" w:type="dxa"/>
             <w:tcBorders/>
             <w:shd w:fill="auto" w:val="clear"/>
           </w:tcPr>
@@ -4558,7 +4558,7 @@
         </w:tc>
         <w:tc>
           <w:tcPr>
-            <w:tcW w:w="1420" w:type="dxa"/>
+            <w:tcW w:w="1421" w:type="dxa"/>
             <w:tcBorders/>
             <w:shd w:fill="auto" w:val="clear"/>
           </w:tcPr>
@@ -4589,7 +4589,7 @@
         <w:trPr/>
         <w:tc>
           <w:tcPr>
-            <w:tcW w:w="4218" w:type="dxa"/>
+            <w:tcW w:w="4217" w:type="dxa"/>
             <w:tcBorders/>
             <w:shd w:fill="auto" w:val="clear"/>
           </w:tcPr>
@@ -4649,7 +4649,7 @@
         </w:tc>
         <w:tc>
           <w:tcPr>
-            <w:tcW w:w="1420" w:type="dxa"/>
+            <w:tcW w:w="1421" w:type="dxa"/>
             <w:tcBorders/>
             <w:shd w:fill="auto" w:val="clear"/>
           </w:tcPr>
@@ -4682,7 +4682,7 @@
         <w:trPr/>
         <w:tc>
           <w:tcPr>
-            <w:tcW w:w="4218" w:type="dxa"/>
+            <w:tcW w:w="4217" w:type="dxa"/>
             <w:tcBorders/>
             <w:shd w:fill="auto" w:val="clear"/>
           </w:tcPr>
@@ -4742,7 +4742,7 @@
         </w:tc>
         <w:tc>
           <w:tcPr>
-            <w:tcW w:w="1420" w:type="dxa"/>
+            <w:tcW w:w="1421" w:type="dxa"/>
             <w:tcBorders/>
             <w:shd w:fill="auto" w:val="clear"/>
           </w:tcPr>
@@ -4775,7 +4775,7 @@
         <w:trPr/>
         <w:tc>
           <w:tcPr>
-            <w:tcW w:w="4218" w:type="dxa"/>
+            <w:tcW w:w="4217" w:type="dxa"/>
             <w:tcBorders/>
             <w:shd w:fill="auto" w:val="clear"/>
           </w:tcPr>
@@ -4835,7 +4835,7 @@
         </w:tc>
         <w:tc>
           <w:tcPr>
-            <w:tcW w:w="1420" w:type="dxa"/>
+            <w:tcW w:w="1421" w:type="dxa"/>
             <w:tcBorders/>
             <w:shd w:fill="auto" w:val="clear"/>
           </w:tcPr>
@@ -4868,7 +4868,7 @@
         <w:trPr/>
         <w:tc>
           <w:tcPr>
-            <w:tcW w:w="4218" w:type="dxa"/>
+            <w:tcW w:w="4217" w:type="dxa"/>
             <w:tcBorders/>
             <w:shd w:fill="auto" w:val="clear"/>
           </w:tcPr>
@@ -4928,7 +4928,7 @@
         </w:tc>
         <w:tc>
           <w:tcPr>
-            <w:tcW w:w="1420" w:type="dxa"/>
+            <w:tcW w:w="1421" w:type="dxa"/>
             <w:tcBorders/>
             <w:shd w:fill="auto" w:val="clear"/>
           </w:tcPr>
@@ -5257,15 +5257,15 @@
         <w:tblLook w:firstRow="1" w:noVBand="1" w:lastRow="0" w:firstColumn="1" w:lastColumn="0" w:noHBand="0" w:val="04a0"/>
       </w:tblPr>
       <w:tblGrid>
-        <w:gridCol w:w="4218"/>
+        <w:gridCol w:w="4217"/>
         <w:gridCol w:w="2834"/>
-        <w:gridCol w:w="1420"/>
+        <w:gridCol w:w="1421"/>
       </w:tblGrid>
       <w:tr>
         <w:trPr/>
         <w:tc>
           <w:tcPr>
-            <w:tcW w:w="4218" w:type="dxa"/>
+            <w:tcW w:w="4217" w:type="dxa"/>
             <w:tcBorders/>
             <w:shd w:fill="auto" w:val="clear"/>
           </w:tcPr>
@@ -5321,7 +5321,7 @@
         </w:tc>
         <w:tc>
           <w:tcPr>
-            <w:tcW w:w="1420" w:type="dxa"/>
+            <w:tcW w:w="1421" w:type="dxa"/>
             <w:tcBorders/>
             <w:shd w:fill="auto" w:val="clear"/>
           </w:tcPr>
@@ -5352,7 +5352,7 @@
         <w:trPr/>
         <w:tc>
           <w:tcPr>
-            <w:tcW w:w="4218" w:type="dxa"/>
+            <w:tcW w:w="4217" w:type="dxa"/>
             <w:tcBorders/>
             <w:shd w:fill="auto" w:val="clear"/>
           </w:tcPr>
@@ -5412,7 +5412,7 @@
         </w:tc>
         <w:tc>
           <w:tcPr>
-            <w:tcW w:w="1420" w:type="dxa"/>
+            <w:tcW w:w="1421" w:type="dxa"/>
             <w:tcBorders/>
             <w:shd w:fill="auto" w:val="clear"/>
           </w:tcPr>
@@ -5445,7 +5445,7 @@
         <w:trPr/>
         <w:tc>
           <w:tcPr>
-            <w:tcW w:w="4218" w:type="dxa"/>
+            <w:tcW w:w="4217" w:type="dxa"/>
             <w:tcBorders/>
             <w:shd w:fill="auto" w:val="clear"/>
           </w:tcPr>
@@ -5505,7 +5505,7 @@
         </w:tc>
         <w:tc>
           <w:tcPr>
-            <w:tcW w:w="1420" w:type="dxa"/>
+            <w:tcW w:w="1421" w:type="dxa"/>
             <w:tcBorders/>
             <w:shd w:fill="auto" w:val="clear"/>
           </w:tcPr>
@@ -6062,13 +6062,7 @@
             <w:pPr>
               <w:pStyle w:val="Normal"/>
               <w:spacing w:lineRule="auto" w:line="360" w:before="0" w:after="0"/>
-              <w:rPr>
-                <w:rFonts w:ascii="Arial" w:hAnsi="Arial" w:eastAsia="Times New Roman"/>
-                <w:color w:val="0070C0"/>
-                <w:sz w:val="20"/>
-                <w:szCs w:val="20"/>
-                <w:lang w:val="de-AT" w:eastAsia="de-DE"/>
-              </w:rPr>
+              <w:rPr/>
             </w:pPr>
             <w:r>
               <w:rPr>
@@ -6090,19 +6084,6 @@
               </w:rPr>
               <w:t xml:space="preserve"> </w:t>
             </w:r>
-          </w:p>
-          <w:p>
-            <w:pPr>
-              <w:pStyle w:val="Normal"/>
-              <w:spacing w:lineRule="auto" w:line="360" w:before="0" w:after="0"/>
-              <w:rPr>
-                <w:rFonts w:ascii="Arial" w:hAnsi="Arial" w:eastAsia="Times New Roman"/>
-                <w:color w:val="0070C0"/>
-                <w:sz w:val="20"/>
-                <w:szCs w:val="20"/>
-                <w:lang w:val="de-AT" w:eastAsia="de-DE"/>
-              </w:rPr>
-            </w:pPr>
             <w:r>
               <w:rPr>
                 <w:rFonts w:eastAsia="Times New Roman" w:ascii="Arial" w:hAnsi="Arial"/>
@@ -6111,72 +6092,7 @@
                 <w:szCs w:val="20"/>
                 <w:lang w:val="de-AT" w:eastAsia="de-DE"/>
               </w:rPr>
-            </w:r>
-          </w:p>
-          <w:p>
-            <w:pPr>
-              <w:pStyle w:val="Normal"/>
-              <w:spacing w:lineRule="auto" w:line="360" w:before="0" w:after="0"/>
-              <w:rPr>
-                <w:rFonts w:ascii="Arial" w:hAnsi="Arial" w:eastAsia="Times New Roman"/>
-                <w:color w:val="0070C0"/>
-                <w:sz w:val="20"/>
-                <w:szCs w:val="20"/>
-                <w:lang w:val="de-AT" w:eastAsia="de-DE"/>
-              </w:rPr>
-            </w:pPr>
-            <w:r>
-              <w:rPr>
-                <w:rFonts w:eastAsia="Times New Roman" w:ascii="Arial" w:hAnsi="Arial"/>
-                <w:color w:val="0070C0"/>
-                <w:sz w:val="20"/>
-                <w:szCs w:val="20"/>
-                <w:lang w:val="de-AT" w:eastAsia="de-DE"/>
-              </w:rPr>
-            </w:r>
-          </w:p>
-          <w:p>
-            <w:pPr>
-              <w:pStyle w:val="Normal"/>
-              <w:spacing w:lineRule="auto" w:line="360" w:before="0" w:after="0"/>
-              <w:rPr>
-                <w:rFonts w:ascii="Arial" w:hAnsi="Arial" w:eastAsia="Times New Roman"/>
-                <w:color w:val="0070C0"/>
-                <w:sz w:val="20"/>
-                <w:szCs w:val="20"/>
-                <w:lang w:val="de-AT" w:eastAsia="de-DE"/>
-              </w:rPr>
-            </w:pPr>
-            <w:r>
-              <w:rPr>
-                <w:rFonts w:eastAsia="Times New Roman" w:ascii="Arial" w:hAnsi="Arial"/>
-                <w:color w:val="0070C0"/>
-                <w:sz w:val="20"/>
-                <w:szCs w:val="20"/>
-                <w:lang w:val="de-AT" w:eastAsia="de-DE"/>
-              </w:rPr>
-            </w:r>
-          </w:p>
-          <w:p>
-            <w:pPr>
-              <w:pStyle w:val="Normal"/>
-              <w:spacing w:lineRule="auto" w:line="360" w:before="0" w:after="0"/>
-              <w:rPr>
-                <w:rFonts w:ascii="Arial" w:hAnsi="Arial" w:eastAsia="Times New Roman"/>
-                <w:sz w:val="20"/>
-                <w:szCs w:val="20"/>
-                <w:lang w:val="de-AT" w:eastAsia="de-DE"/>
-              </w:rPr>
-            </w:pPr>
-            <w:r>
-              <w:rPr>
-                <w:rFonts w:eastAsia="Times New Roman" w:ascii="Arial" w:hAnsi="Arial"/>
-                <w:color w:val="0070C0"/>
-                <w:sz w:val="20"/>
-                <w:szCs w:val="20"/>
-                <w:lang w:val="de-AT" w:eastAsia="de-DE"/>
-              </w:rPr>
-              <w:t>.</w:t>
+              <w:t>ist eine allgemeine Rückmeldung, wie eine Person die Äußerung oder das Verhalten einer anderen Person wahrgenommen hat. Durch diese Rückmeldung kann das Verhalten angepasst werden</w:t>
             </w:r>
           </w:p>
         </w:tc>
@@ -6237,6 +6153,30 @@
                 <w:szCs w:val="20"/>
                 <w:lang w:val="de-AT" w:eastAsia="de-DE"/>
               </w:rPr>
+              <w:t>Feedback-Burger:</w:t>
+            </w:r>
+          </w:p>
+          <w:p>
+            <w:pPr>
+              <w:pStyle w:val="Normal"/>
+              <w:spacing w:lineRule="auto" w:line="360" w:before="0" w:after="0"/>
+              <w:rPr>
+                <w:rFonts w:ascii="Arial" w:hAnsi="Arial" w:eastAsia="Times New Roman"/>
+                <w:color w:val="0070C0"/>
+                <w:sz w:val="20"/>
+                <w:szCs w:val="20"/>
+                <w:lang w:val="de-AT" w:eastAsia="de-DE"/>
+              </w:rPr>
+            </w:pPr>
+            <w:r>
+              <w:rPr>
+                <w:rFonts w:eastAsia="Times New Roman" w:ascii="Arial" w:hAnsi="Arial"/>
+                <w:color w:val="0070C0"/>
+                <w:sz w:val="20"/>
+                <w:szCs w:val="20"/>
+                <w:lang w:val="de-AT" w:eastAsia="de-DE"/>
+              </w:rPr>
+              <w:t>Zu Beginn und zu Ende soll ein positiver Gesamteindruck vermittelt werden</w:t>
             </w:r>
           </w:p>
         </w:tc>
@@ -6266,6 +6206,7 @@
                 <w:szCs w:val="20"/>
                 <w:lang w:val="de-AT" w:eastAsia="de-DE"/>
               </w:rPr>
+              <w:t>185</w:t>
             </w:r>
           </w:p>
         </w:tc>
@@ -6298,6 +6239,9 @@
                 <w:szCs w:val="20"/>
                 <w:lang w:val="de-AT" w:eastAsia="de-DE"/>
               </w:rPr>
+              <w:t>Raphael-Methode von Eberhart Hause:</w:t>
+              <w:br/>
+              <w:t>Ergänzt Feedback durch Report, Suche von Alternativen und Erarbeitung von Lösungen</w:t>
             </w:r>
           </w:p>
         </w:tc>
@@ -6327,6 +6271,7 @@
                 <w:szCs w:val="20"/>
                 <w:lang w:val="de-AT" w:eastAsia="de-DE"/>
               </w:rPr>
+              <w:t>185-186</w:t>
             </w:r>
           </w:p>
         </w:tc>
@@ -6359,6 +6304,7 @@
                 <w:szCs w:val="20"/>
                 <w:lang w:val="de-AT" w:eastAsia="de-DE"/>
               </w:rPr>
+              <w:t>5-Finger Methode</w:t>
             </w:r>
           </w:p>
         </w:tc>
@@ -6388,6 +6334,7 @@
                 <w:szCs w:val="20"/>
                 <w:lang w:val="de-AT" w:eastAsia="de-DE"/>
               </w:rPr>
+              <w:t>Skriptum</w:t>
             </w:r>
           </w:p>
         </w:tc>
@@ -6454,6 +6401,7 @@
                 <w:szCs w:val="20"/>
                 <w:lang w:val="de-AT" w:eastAsia="de-DE"/>
               </w:rPr>
+              <w:t>Sollte im Unternehmen mindestens einmal pro Jahr stattfinden. Es ist ein regelmäßiges, gut vorbereitetes, nach fixen Regeln ablaufendes Feedback</w:t>
             </w:r>
           </w:p>
         </w:tc>
@@ -6528,6 +6476,7 @@
                 <w:b/>
                 <w:b/>
                 <w:bCs/>
+                <w:color w:val="2A6099"/>
                 <w:sz w:val="20"/>
                 <w:szCs w:val="20"/>
                 <w:lang w:val="de-AT" w:eastAsia="de-DE"/>
@@ -6538,10 +6487,12 @@
                 <w:rFonts w:eastAsia="Times New Roman" w:ascii="Arial" w:hAnsi="Arial"/>
                 <w:b/>
                 <w:bCs/>
+                <w:color w:val="2A6099"/>
                 <w:sz w:val="20"/>
                 <w:szCs w:val="20"/>
                 <w:lang w:val="de-AT" w:eastAsia="de-DE"/>
               </w:rPr>
+              <w:t>Haben das Ziel ein möglichst genaues Bild von den charakterlichen Eigenschaften und Wesenszügen von Mitarbeitern und Führungskräften zu schaffen</w:t>
             </w:r>
           </w:p>
         </w:tc>
@@ -6571,6 +6522,7 @@
                 <w:szCs w:val="20"/>
                 <w:lang w:val="de-AT" w:eastAsia="de-DE"/>
               </w:rPr>
+              <w:t>88</w:t>
             </w:r>
           </w:p>
         </w:tc>
@@ -6603,6 +6555,30 @@
                 <w:szCs w:val="20"/>
                 <w:lang w:val="de-AT" w:eastAsia="de-DE"/>
               </w:rPr>
+              <w:t>Projektive Persönlichkeitsanalyse</w:t>
+            </w:r>
+          </w:p>
+          <w:p>
+            <w:pPr>
+              <w:pStyle w:val="Normal"/>
+              <w:spacing w:lineRule="auto" w:line="360" w:before="0" w:after="0"/>
+              <w:rPr>
+                <w:rFonts w:ascii="Arial" w:hAnsi="Arial" w:eastAsia="Times New Roman"/>
+                <w:color w:val="0070C0"/>
+                <w:sz w:val="20"/>
+                <w:szCs w:val="20"/>
+                <w:lang w:val="de-AT" w:eastAsia="de-DE"/>
+              </w:rPr>
+            </w:pPr>
+            <w:r>
+              <w:rPr>
+                <w:rFonts w:eastAsia="Times New Roman" w:ascii="Arial" w:hAnsi="Arial"/>
+                <w:color w:val="0070C0"/>
+                <w:sz w:val="20"/>
+                <w:szCs w:val="20"/>
+                <w:lang w:val="de-AT" w:eastAsia="de-DE"/>
+              </w:rPr>
+              <w:t>Abstrakte Bilder oder Muster sollen interpretiert werden (Tintenkleks-Analyse)</w:t>
             </w:r>
           </w:p>
         </w:tc>
@@ -6664,6 +6640,30 @@
                 <w:szCs w:val="20"/>
                 <w:lang w:val="de-AT" w:eastAsia="de-DE"/>
               </w:rPr>
+              <w:t>Psychometrische Persönlichkeitsanalyse</w:t>
+            </w:r>
+          </w:p>
+          <w:p>
+            <w:pPr>
+              <w:pStyle w:val="Normal"/>
+              <w:spacing w:lineRule="auto" w:line="360" w:before="0" w:after="0"/>
+              <w:rPr>
+                <w:rFonts w:ascii="Arial" w:hAnsi="Arial" w:eastAsia="Times New Roman"/>
+                <w:color w:val="0070C0"/>
+                <w:sz w:val="20"/>
+                <w:szCs w:val="20"/>
+                <w:lang w:val="de-AT" w:eastAsia="de-DE"/>
+              </w:rPr>
+            </w:pPr>
+            <w:r>
+              <w:rPr>
+                <w:rFonts w:eastAsia="Times New Roman" w:ascii="Arial" w:hAnsi="Arial"/>
+                <w:color w:val="0070C0"/>
+                <w:sz w:val="20"/>
+                <w:szCs w:val="20"/>
+                <w:lang w:val="de-AT" w:eastAsia="de-DE"/>
+              </w:rPr>
+              <w:t>Standardisierte Persönlichkeitstests</w:t>
             </w:r>
           </w:p>
         </w:tc>
@@ -6725,6 +6725,40 @@
                 <w:szCs w:val="20"/>
                 <w:lang w:val="en-US" w:eastAsia="de-DE"/>
               </w:rPr>
+              <w:t>Big Five (OCEAN)</w:t>
+            </w:r>
+          </w:p>
+          <w:p>
+            <w:pPr>
+              <w:pStyle w:val="Normal"/>
+              <w:spacing w:lineRule="auto" w:line="360" w:before="0" w:after="0"/>
+              <w:rPr>
+                <w:rFonts w:ascii="Arial" w:hAnsi="Arial" w:eastAsia="Times New Roman"/>
+                <w:color w:val="0070C0"/>
+                <w:sz w:val="20"/>
+                <w:szCs w:val="20"/>
+                <w:lang w:val="en-US" w:eastAsia="de-DE"/>
+              </w:rPr>
+            </w:pPr>
+            <w:r>
+              <w:rPr>
+                <w:rFonts w:eastAsia="Times New Roman" w:ascii="Arial" w:hAnsi="Arial"/>
+                <w:color w:val="0070C0"/>
+                <w:sz w:val="20"/>
+                <w:szCs w:val="20"/>
+                <w:lang w:val="en-US" w:eastAsia="de-DE"/>
+              </w:rPr>
+              <w:t xml:space="preserve">Persönlichkeit anhand von </w:t>
+            </w:r>
+            <w:r>
+              <w:rPr>
+                <w:rFonts w:eastAsia="Times New Roman" w:ascii="Arial" w:hAnsi="Arial"/>
+                <w:color w:val="0070C0"/>
+                <w:sz w:val="20"/>
+                <w:szCs w:val="20"/>
+                <w:lang w:val="en-US" w:eastAsia="de-DE"/>
+              </w:rPr>
+              <w:t>Persönlichkeitsfaktoren</w:t>
             </w:r>
           </w:p>
         </w:tc>
@@ -6786,6 +6820,30 @@
                 <w:szCs w:val="20"/>
                 <w:lang w:val="en-US" w:eastAsia="de-DE"/>
               </w:rPr>
+              <w:t>DISG-Methode</w:t>
+            </w:r>
+          </w:p>
+          <w:p>
+            <w:pPr>
+              <w:pStyle w:val="Normal"/>
+              <w:spacing w:lineRule="auto" w:line="360" w:before="0" w:after="0"/>
+              <w:rPr>
+                <w:rFonts w:ascii="Arial" w:hAnsi="Arial" w:eastAsia="Times New Roman"/>
+                <w:color w:val="0070C0"/>
+                <w:sz w:val="20"/>
+                <w:szCs w:val="20"/>
+                <w:lang w:val="en-US" w:eastAsia="de-DE"/>
+              </w:rPr>
+            </w:pPr>
+            <w:r>
+              <w:rPr>
+                <w:rFonts w:eastAsia="Times New Roman" w:ascii="Arial" w:hAnsi="Arial"/>
+                <w:color w:val="0070C0"/>
+                <w:sz w:val="20"/>
+                <w:szCs w:val="20"/>
+                <w:lang w:val="en-US" w:eastAsia="de-DE"/>
+              </w:rPr>
+              <w:t>Dominant – Initativ – Stetig – Gewissenhaft</w:t>
             </w:r>
           </w:p>
         </w:tc>
@@ -7041,13 +7099,7 @@
         </w:numPr>
         <w:spacing w:lineRule="auto" w:line="360" w:beforeAutospacing="0" w:before="0" w:afterAutospacing="0" w:after="0"/>
         <w:contextualSpacing/>
-        <w:rPr>
-          <w:rFonts w:ascii="Arial" w:hAnsi="Arial" w:eastAsia="Times New Roman"/>
-          <w:color w:val="0070C0"/>
-          <w:sz w:val="20"/>
-          <w:szCs w:val="20"/>
-          <w:lang w:val="de-AT" w:eastAsia="de-DE"/>
-        </w:rPr>
+        <w:rPr/>
       </w:pPr>
       <w:r>
         <w:rPr>
@@ -7057,7 +7109,7 @@
           <w:szCs w:val="20"/>
           <w:lang w:val="de-AT" w:eastAsia="de-DE"/>
         </w:rPr>
-        <w:t>___________________</w:t>
+        <w:t>Ziele festlegen</w:t>
       </w:r>
     </w:p>
     <w:p>
@@ -7069,13 +7121,7 @@
         </w:numPr>
         <w:spacing w:lineRule="auto" w:line="360" w:beforeAutospacing="0" w:before="0" w:afterAutospacing="0" w:after="0"/>
         <w:contextualSpacing/>
-        <w:rPr>
-          <w:rFonts w:ascii="Arial" w:hAnsi="Arial" w:eastAsia="Times New Roman"/>
-          <w:color w:val="0070C0"/>
-          <w:sz w:val="20"/>
-          <w:szCs w:val="20"/>
-          <w:lang w:val="de-AT" w:eastAsia="de-DE"/>
-        </w:rPr>
+        <w:rPr/>
       </w:pPr>
       <w:r>
         <w:rPr>
@@ -7085,7 +7131,7 @@
           <w:szCs w:val="20"/>
           <w:lang w:val="de-AT" w:eastAsia="de-DE"/>
         </w:rPr>
-        <w:t>___________________</w:t>
+        <w:t>Übersicht erstellen</w:t>
       </w:r>
     </w:p>
     <w:p>
@@ -7097,13 +7143,7 @@
         </w:numPr>
         <w:spacing w:lineRule="auto" w:line="360" w:beforeAutospacing="0" w:before="0" w:afterAutospacing="0" w:after="0"/>
         <w:contextualSpacing/>
-        <w:rPr>
-          <w:rFonts w:ascii="Arial" w:hAnsi="Arial" w:eastAsia="Times New Roman"/>
-          <w:color w:val="0070C0"/>
-          <w:sz w:val="20"/>
-          <w:szCs w:val="20"/>
-          <w:lang w:val="de-AT" w:eastAsia="de-DE"/>
-        </w:rPr>
+        <w:rPr/>
       </w:pPr>
       <w:r>
         <w:rPr>
@@ -7113,7 +7153,7 @@
           <w:szCs w:val="20"/>
           <w:lang w:val="de-AT" w:eastAsia="de-DE"/>
         </w:rPr>
-        <w:t>___________________</w:t>
+        <w:t>Prioritäten festlegen</w:t>
       </w:r>
     </w:p>
     <w:p>
@@ -7125,13 +7165,7 @@
         </w:numPr>
         <w:spacing w:lineRule="auto" w:line="360" w:beforeAutospacing="0" w:before="0" w:afterAutospacing="0" w:after="0"/>
         <w:contextualSpacing/>
-        <w:rPr>
-          <w:rFonts w:ascii="Arial" w:hAnsi="Arial" w:eastAsia="Times New Roman"/>
-          <w:color w:val="0070C0"/>
-          <w:sz w:val="20"/>
-          <w:szCs w:val="20"/>
-          <w:lang w:val="de-AT" w:eastAsia="de-DE"/>
-        </w:rPr>
+        <w:rPr/>
       </w:pPr>
       <w:r>
         <w:rPr>
@@ -7141,7 +7175,7 @@
           <w:szCs w:val="20"/>
           <w:lang w:val="de-AT" w:eastAsia="de-DE"/>
         </w:rPr>
-        <w:t>___________________</w:t>
+        <w:t>Plan festlegen</w:t>
       </w:r>
     </w:p>
     <w:p>
@@ -7153,13 +7187,7 @@
         </w:numPr>
         <w:spacing w:lineRule="auto" w:line="360" w:beforeAutospacing="0" w:before="0" w:afterAutospacing="0" w:after="0"/>
         <w:contextualSpacing/>
-        <w:rPr>
-          <w:rFonts w:ascii="Arial" w:hAnsi="Arial" w:eastAsia="Times New Roman"/>
-          <w:color w:val="0070C0"/>
-          <w:sz w:val="20"/>
-          <w:szCs w:val="20"/>
-          <w:lang w:val="de-AT" w:eastAsia="de-DE"/>
-        </w:rPr>
+        <w:rPr/>
       </w:pPr>
       <w:r>
         <w:rPr>
@@ -7169,7 +7197,7 @@
           <w:szCs w:val="20"/>
           <w:lang w:val="de-AT" w:eastAsia="de-DE"/>
         </w:rPr>
-        <w:t>___________________</w:t>
+        <w:t>Motivation aufbringen und Aufrecht erhalten</w:t>
       </w:r>
     </w:p>
     <w:p>
@@ -7330,7 +7358,7 @@
         <w:docPartGallery w:val="Page Numbers (Bottom of Page)"/>
         <w:docPartUnique w:val="true"/>
       </w:docPartObj>
-      <w:id w:val="1467430746"/>
+      <w:id w:val="2025275156"/>
     </w:sdtPr>
     <w:sdtContent>
       <w:p>
@@ -11010,6 +11038,919 @@
       <w:szCs w:val="20"/>
     </w:rPr>
   </w:style>
+  <w:style w:type="character" w:styleId="ListLabel176">
+    <w:name w:val="ListLabel 176"/>
+    <w:qFormat/>
+    <w:rPr>
+      <w:rFonts w:ascii="Arial" w:hAnsi="Arial" w:cs="Wingdings"/>
+      <w:sz w:val="20"/>
+    </w:rPr>
+  </w:style>
+  <w:style w:type="character" w:styleId="ListLabel177">
+    <w:name w:val="ListLabel 177"/>
+    <w:qFormat/>
+    <w:rPr>
+      <w:rFonts w:cs="Courier New"/>
+    </w:rPr>
+  </w:style>
+  <w:style w:type="character" w:styleId="ListLabel178">
+    <w:name w:val="ListLabel 178"/>
+    <w:qFormat/>
+    <w:rPr>
+      <w:rFonts w:cs="Wingdings"/>
+    </w:rPr>
+  </w:style>
+  <w:style w:type="character" w:styleId="ListLabel179">
+    <w:name w:val="ListLabel 179"/>
+    <w:qFormat/>
+    <w:rPr>
+      <w:rFonts w:cs="Symbol"/>
+    </w:rPr>
+  </w:style>
+  <w:style w:type="character" w:styleId="ListLabel180">
+    <w:name w:val="ListLabel 180"/>
+    <w:qFormat/>
+    <w:rPr>
+      <w:rFonts w:cs="Courier New"/>
+    </w:rPr>
+  </w:style>
+  <w:style w:type="character" w:styleId="ListLabel181">
+    <w:name w:val="ListLabel 181"/>
+    <w:qFormat/>
+    <w:rPr>
+      <w:rFonts w:cs="Wingdings"/>
+    </w:rPr>
+  </w:style>
+  <w:style w:type="character" w:styleId="ListLabel182">
+    <w:name w:val="ListLabel 182"/>
+    <w:qFormat/>
+    <w:rPr>
+      <w:rFonts w:cs="Symbol"/>
+    </w:rPr>
+  </w:style>
+  <w:style w:type="character" w:styleId="ListLabel183">
+    <w:name w:val="ListLabel 183"/>
+    <w:qFormat/>
+    <w:rPr>
+      <w:rFonts w:cs="Courier New"/>
+    </w:rPr>
+  </w:style>
+  <w:style w:type="character" w:styleId="ListLabel184">
+    <w:name w:val="ListLabel 184"/>
+    <w:qFormat/>
+    <w:rPr>
+      <w:rFonts w:cs="Wingdings"/>
+    </w:rPr>
+  </w:style>
+  <w:style w:type="character" w:styleId="ListLabel185">
+    <w:name w:val="ListLabel 185"/>
+    <w:qFormat/>
+    <w:rPr>
+      <w:rFonts w:ascii="Arial" w:hAnsi="Arial" w:cs="Courier New"/>
+      <w:sz w:val="20"/>
+    </w:rPr>
+  </w:style>
+  <w:style w:type="character" w:styleId="ListLabel186">
+    <w:name w:val="ListLabel 186"/>
+    <w:qFormat/>
+    <w:rPr>
+      <w:rFonts w:cs="Courier New"/>
+    </w:rPr>
+  </w:style>
+  <w:style w:type="character" w:styleId="ListLabel187">
+    <w:name w:val="ListLabel 187"/>
+    <w:qFormat/>
+    <w:rPr>
+      <w:rFonts w:cs="Wingdings"/>
+    </w:rPr>
+  </w:style>
+  <w:style w:type="character" w:styleId="ListLabel188">
+    <w:name w:val="ListLabel 188"/>
+    <w:qFormat/>
+    <w:rPr>
+      <w:rFonts w:cs="Symbol"/>
+    </w:rPr>
+  </w:style>
+  <w:style w:type="character" w:styleId="ListLabel189">
+    <w:name w:val="ListLabel 189"/>
+    <w:qFormat/>
+    <w:rPr>
+      <w:rFonts w:cs="Courier New"/>
+    </w:rPr>
+  </w:style>
+  <w:style w:type="character" w:styleId="ListLabel190">
+    <w:name w:val="ListLabel 190"/>
+    <w:qFormat/>
+    <w:rPr>
+      <w:rFonts w:cs="Wingdings"/>
+    </w:rPr>
+  </w:style>
+  <w:style w:type="character" w:styleId="ListLabel191">
+    <w:name w:val="ListLabel 191"/>
+    <w:qFormat/>
+    <w:rPr>
+      <w:rFonts w:cs="Symbol"/>
+    </w:rPr>
+  </w:style>
+  <w:style w:type="character" w:styleId="ListLabel192">
+    <w:name w:val="ListLabel 192"/>
+    <w:qFormat/>
+    <w:rPr>
+      <w:rFonts w:cs="Courier New"/>
+    </w:rPr>
+  </w:style>
+  <w:style w:type="character" w:styleId="ListLabel193">
+    <w:name w:val="ListLabel 193"/>
+    <w:qFormat/>
+    <w:rPr>
+      <w:rFonts w:cs="Wingdings"/>
+    </w:rPr>
+  </w:style>
+  <w:style w:type="character" w:styleId="ListLabel194">
+    <w:name w:val="ListLabel 194"/>
+    <w:qFormat/>
+    <w:rPr>
+      <w:rFonts w:ascii="Arial" w:hAnsi="Arial" w:cs="Symbol"/>
+      <w:sz w:val="20"/>
+    </w:rPr>
+  </w:style>
+  <w:style w:type="character" w:styleId="ListLabel195">
+    <w:name w:val="ListLabel 195"/>
+    <w:qFormat/>
+    <w:rPr>
+      <w:rFonts w:cs="Courier New"/>
+    </w:rPr>
+  </w:style>
+  <w:style w:type="character" w:styleId="ListLabel196">
+    <w:name w:val="ListLabel 196"/>
+    <w:qFormat/>
+    <w:rPr>
+      <w:rFonts w:cs="Wingdings"/>
+    </w:rPr>
+  </w:style>
+  <w:style w:type="character" w:styleId="ListLabel197">
+    <w:name w:val="ListLabel 197"/>
+    <w:qFormat/>
+    <w:rPr>
+      <w:rFonts w:cs="Symbol"/>
+    </w:rPr>
+  </w:style>
+  <w:style w:type="character" w:styleId="ListLabel198">
+    <w:name w:val="ListLabel 198"/>
+    <w:qFormat/>
+    <w:rPr>
+      <w:rFonts w:cs="Courier New"/>
+    </w:rPr>
+  </w:style>
+  <w:style w:type="character" w:styleId="ListLabel199">
+    <w:name w:val="ListLabel 199"/>
+    <w:qFormat/>
+    <w:rPr>
+      <w:rFonts w:cs="Wingdings"/>
+    </w:rPr>
+  </w:style>
+  <w:style w:type="character" w:styleId="ListLabel200">
+    <w:name w:val="ListLabel 200"/>
+    <w:qFormat/>
+    <w:rPr>
+      <w:rFonts w:cs="Symbol"/>
+    </w:rPr>
+  </w:style>
+  <w:style w:type="character" w:styleId="ListLabel201">
+    <w:name w:val="ListLabel 201"/>
+    <w:qFormat/>
+    <w:rPr>
+      <w:rFonts w:cs="Courier New"/>
+    </w:rPr>
+  </w:style>
+  <w:style w:type="character" w:styleId="ListLabel202">
+    <w:name w:val="ListLabel 202"/>
+    <w:qFormat/>
+    <w:rPr>
+      <w:rFonts w:cs="Wingdings"/>
+    </w:rPr>
+  </w:style>
+  <w:style w:type="character" w:styleId="ListLabel203">
+    <w:name w:val="ListLabel 203"/>
+    <w:qFormat/>
+    <w:rPr>
+      <w:rFonts w:ascii="Arial" w:hAnsi="Arial" w:cs="Symbol"/>
+      <w:sz w:val="20"/>
+    </w:rPr>
+  </w:style>
+  <w:style w:type="character" w:styleId="ListLabel204">
+    <w:name w:val="ListLabel 204"/>
+    <w:qFormat/>
+    <w:rPr>
+      <w:rFonts w:cs="Courier New"/>
+    </w:rPr>
+  </w:style>
+  <w:style w:type="character" w:styleId="ListLabel205">
+    <w:name w:val="ListLabel 205"/>
+    <w:qFormat/>
+    <w:rPr>
+      <w:rFonts w:cs="Wingdings"/>
+    </w:rPr>
+  </w:style>
+  <w:style w:type="character" w:styleId="ListLabel206">
+    <w:name w:val="ListLabel 206"/>
+    <w:qFormat/>
+    <w:rPr>
+      <w:rFonts w:cs="Symbol"/>
+    </w:rPr>
+  </w:style>
+  <w:style w:type="character" w:styleId="ListLabel207">
+    <w:name w:val="ListLabel 207"/>
+    <w:qFormat/>
+    <w:rPr>
+      <w:rFonts w:cs="Courier New"/>
+    </w:rPr>
+  </w:style>
+  <w:style w:type="character" w:styleId="ListLabel208">
+    <w:name w:val="ListLabel 208"/>
+    <w:qFormat/>
+    <w:rPr>
+      <w:rFonts w:cs="Wingdings"/>
+    </w:rPr>
+  </w:style>
+  <w:style w:type="character" w:styleId="ListLabel209">
+    <w:name w:val="ListLabel 209"/>
+    <w:qFormat/>
+    <w:rPr>
+      <w:rFonts w:cs="Symbol"/>
+    </w:rPr>
+  </w:style>
+  <w:style w:type="character" w:styleId="ListLabel210">
+    <w:name w:val="ListLabel 210"/>
+    <w:qFormat/>
+    <w:rPr>
+      <w:rFonts w:cs="Courier New"/>
+    </w:rPr>
+  </w:style>
+  <w:style w:type="character" w:styleId="ListLabel211">
+    <w:name w:val="ListLabel 211"/>
+    <w:qFormat/>
+    <w:rPr>
+      <w:rFonts w:cs="Wingdings"/>
+    </w:rPr>
+  </w:style>
+  <w:style w:type="character" w:styleId="ListLabel212">
+    <w:name w:val="ListLabel 212"/>
+    <w:qFormat/>
+    <w:rPr>
+      <w:rFonts w:ascii="Arial" w:hAnsi="Arial" w:cs="Wingdings"/>
+      <w:sz w:val="20"/>
+    </w:rPr>
+  </w:style>
+  <w:style w:type="character" w:styleId="ListLabel213">
+    <w:name w:val="ListLabel 213"/>
+    <w:qFormat/>
+    <w:rPr>
+      <w:rFonts w:cs="Courier New"/>
+    </w:rPr>
+  </w:style>
+  <w:style w:type="character" w:styleId="ListLabel214">
+    <w:name w:val="ListLabel 214"/>
+    <w:qFormat/>
+    <w:rPr>
+      <w:rFonts w:cs="Wingdings"/>
+    </w:rPr>
+  </w:style>
+  <w:style w:type="character" w:styleId="ListLabel215">
+    <w:name w:val="ListLabel 215"/>
+    <w:qFormat/>
+    <w:rPr>
+      <w:rFonts w:cs="Symbol"/>
+    </w:rPr>
+  </w:style>
+  <w:style w:type="character" w:styleId="ListLabel216">
+    <w:name w:val="ListLabel 216"/>
+    <w:qFormat/>
+    <w:rPr>
+      <w:rFonts w:cs="Courier New"/>
+    </w:rPr>
+  </w:style>
+  <w:style w:type="character" w:styleId="ListLabel217">
+    <w:name w:val="ListLabel 217"/>
+    <w:qFormat/>
+    <w:rPr>
+      <w:rFonts w:cs="Wingdings"/>
+    </w:rPr>
+  </w:style>
+  <w:style w:type="character" w:styleId="ListLabel218">
+    <w:name w:val="ListLabel 218"/>
+    <w:qFormat/>
+    <w:rPr>
+      <w:rFonts w:cs="Symbol"/>
+    </w:rPr>
+  </w:style>
+  <w:style w:type="character" w:styleId="ListLabel219">
+    <w:name w:val="ListLabel 219"/>
+    <w:qFormat/>
+    <w:rPr>
+      <w:rFonts w:cs="Courier New"/>
+    </w:rPr>
+  </w:style>
+  <w:style w:type="character" w:styleId="ListLabel220">
+    <w:name w:val="ListLabel 220"/>
+    <w:qFormat/>
+    <w:rPr>
+      <w:rFonts w:cs="Wingdings"/>
+    </w:rPr>
+  </w:style>
+  <w:style w:type="character" w:styleId="ListLabel221">
+    <w:name w:val="ListLabel 221"/>
+    <w:qFormat/>
+    <w:rPr>
+      <w:rFonts w:ascii="Arial" w:hAnsi="Arial" w:cs=""/>
+      <w:sz w:val="20"/>
+    </w:rPr>
+  </w:style>
+  <w:style w:type="character" w:styleId="ListLabel222">
+    <w:name w:val="ListLabel 222"/>
+    <w:qFormat/>
+    <w:rPr>
+      <w:rFonts w:cs=""/>
+    </w:rPr>
+  </w:style>
+  <w:style w:type="character" w:styleId="ListLabel223">
+    <w:name w:val="ListLabel 223"/>
+    <w:qFormat/>
+    <w:rPr>
+      <w:rFonts w:cs="Wingdings"/>
+    </w:rPr>
+  </w:style>
+  <w:style w:type="character" w:styleId="ListLabel224">
+    <w:name w:val="ListLabel 224"/>
+    <w:qFormat/>
+    <w:rPr>
+      <w:rFonts w:cs="Symbol"/>
+    </w:rPr>
+  </w:style>
+  <w:style w:type="character" w:styleId="ListLabel225">
+    <w:name w:val="ListLabel 225"/>
+    <w:qFormat/>
+    <w:rPr>
+      <w:rFonts w:cs="Courier New"/>
+    </w:rPr>
+  </w:style>
+  <w:style w:type="character" w:styleId="ListLabel226">
+    <w:name w:val="ListLabel 226"/>
+    <w:qFormat/>
+    <w:rPr>
+      <w:rFonts w:cs="Wingdings"/>
+    </w:rPr>
+  </w:style>
+  <w:style w:type="character" w:styleId="ListLabel227">
+    <w:name w:val="ListLabel 227"/>
+    <w:qFormat/>
+    <w:rPr>
+      <w:rFonts w:cs="Symbol"/>
+    </w:rPr>
+  </w:style>
+  <w:style w:type="character" w:styleId="ListLabel228">
+    <w:name w:val="ListLabel 228"/>
+    <w:qFormat/>
+    <w:rPr>
+      <w:rFonts w:cs="Courier New"/>
+    </w:rPr>
+  </w:style>
+  <w:style w:type="character" w:styleId="ListLabel229">
+    <w:name w:val="ListLabel 229"/>
+    <w:qFormat/>
+    <w:rPr>
+      <w:rFonts w:cs="Wingdings"/>
+    </w:rPr>
+  </w:style>
+  <w:style w:type="character" w:styleId="ListLabel230">
+    <w:name w:val="ListLabel 230"/>
+    <w:qFormat/>
+    <w:rPr>
+      <w:rFonts w:ascii="Arial" w:hAnsi="Arial" w:cs="Courier New"/>
+      <w:sz w:val="20"/>
+    </w:rPr>
+  </w:style>
+  <w:style w:type="character" w:styleId="ListLabel231">
+    <w:name w:val="ListLabel 231"/>
+    <w:qFormat/>
+    <w:rPr>
+      <w:rFonts w:cs="Courier New"/>
+    </w:rPr>
+  </w:style>
+  <w:style w:type="character" w:styleId="ListLabel232">
+    <w:name w:val="ListLabel 232"/>
+    <w:qFormat/>
+    <w:rPr>
+      <w:rFonts w:cs="Wingdings"/>
+    </w:rPr>
+  </w:style>
+  <w:style w:type="character" w:styleId="ListLabel233">
+    <w:name w:val="ListLabel 233"/>
+    <w:qFormat/>
+    <w:rPr>
+      <w:rFonts w:cs="Symbol"/>
+    </w:rPr>
+  </w:style>
+  <w:style w:type="character" w:styleId="ListLabel234">
+    <w:name w:val="ListLabel 234"/>
+    <w:qFormat/>
+    <w:rPr>
+      <w:rFonts w:cs="Courier New"/>
+    </w:rPr>
+  </w:style>
+  <w:style w:type="character" w:styleId="ListLabel235">
+    <w:name w:val="ListLabel 235"/>
+    <w:qFormat/>
+    <w:rPr>
+      <w:rFonts w:cs="Wingdings"/>
+    </w:rPr>
+  </w:style>
+  <w:style w:type="character" w:styleId="ListLabel236">
+    <w:name w:val="ListLabel 236"/>
+    <w:qFormat/>
+    <w:rPr>
+      <w:rFonts w:cs="Symbol"/>
+    </w:rPr>
+  </w:style>
+  <w:style w:type="character" w:styleId="ListLabel237">
+    <w:name w:val="ListLabel 237"/>
+    <w:qFormat/>
+    <w:rPr>
+      <w:rFonts w:cs="Courier New"/>
+    </w:rPr>
+  </w:style>
+  <w:style w:type="character" w:styleId="ListLabel238">
+    <w:name w:val="ListLabel 238"/>
+    <w:qFormat/>
+    <w:rPr>
+      <w:rFonts w:cs="Wingdings"/>
+    </w:rPr>
+  </w:style>
+  <w:style w:type="character" w:styleId="ListLabel239">
+    <w:name w:val="ListLabel 239"/>
+    <w:qFormat/>
+    <w:rPr>
+      <w:rFonts w:ascii="Arial" w:hAnsi="Arial" w:cs="Symbol"/>
+      <w:sz w:val="20"/>
+    </w:rPr>
+  </w:style>
+  <w:style w:type="character" w:styleId="ListLabel240">
+    <w:name w:val="ListLabel 240"/>
+    <w:qFormat/>
+    <w:rPr>
+      <w:rFonts w:cs="Courier New"/>
+    </w:rPr>
+  </w:style>
+  <w:style w:type="character" w:styleId="ListLabel241">
+    <w:name w:val="ListLabel 241"/>
+    <w:qFormat/>
+    <w:rPr>
+      <w:rFonts w:cs="Wingdings"/>
+    </w:rPr>
+  </w:style>
+  <w:style w:type="character" w:styleId="ListLabel242">
+    <w:name w:val="ListLabel 242"/>
+    <w:qFormat/>
+    <w:rPr>
+      <w:rFonts w:cs="Symbol"/>
+    </w:rPr>
+  </w:style>
+  <w:style w:type="character" w:styleId="ListLabel243">
+    <w:name w:val="ListLabel 243"/>
+    <w:qFormat/>
+    <w:rPr>
+      <w:rFonts w:cs="Courier New"/>
+    </w:rPr>
+  </w:style>
+  <w:style w:type="character" w:styleId="ListLabel244">
+    <w:name w:val="ListLabel 244"/>
+    <w:qFormat/>
+    <w:rPr>
+      <w:rFonts w:cs="Wingdings"/>
+    </w:rPr>
+  </w:style>
+  <w:style w:type="character" w:styleId="ListLabel245">
+    <w:name w:val="ListLabel 245"/>
+    <w:qFormat/>
+    <w:rPr>
+      <w:rFonts w:cs="Symbol"/>
+    </w:rPr>
+  </w:style>
+  <w:style w:type="character" w:styleId="ListLabel246">
+    <w:name w:val="ListLabel 246"/>
+    <w:qFormat/>
+    <w:rPr>
+      <w:rFonts w:cs="Courier New"/>
+    </w:rPr>
+  </w:style>
+  <w:style w:type="character" w:styleId="ListLabel247">
+    <w:name w:val="ListLabel 247"/>
+    <w:qFormat/>
+    <w:rPr>
+      <w:rFonts w:cs="Wingdings"/>
+    </w:rPr>
+  </w:style>
+  <w:style w:type="character" w:styleId="ListLabel248">
+    <w:name w:val="ListLabel 248"/>
+    <w:qFormat/>
+    <w:rPr>
+      <w:rFonts w:ascii="Arial" w:hAnsi="Arial" w:cs="Symbol"/>
+      <w:sz w:val="20"/>
+    </w:rPr>
+  </w:style>
+  <w:style w:type="character" w:styleId="ListLabel249">
+    <w:name w:val="ListLabel 249"/>
+    <w:qFormat/>
+    <w:rPr>
+      <w:rFonts w:cs="Courier New"/>
+    </w:rPr>
+  </w:style>
+  <w:style w:type="character" w:styleId="ListLabel250">
+    <w:name w:val="ListLabel 250"/>
+    <w:qFormat/>
+    <w:rPr>
+      <w:rFonts w:cs="Wingdings"/>
+    </w:rPr>
+  </w:style>
+  <w:style w:type="character" w:styleId="ListLabel251">
+    <w:name w:val="ListLabel 251"/>
+    <w:qFormat/>
+    <w:rPr>
+      <w:rFonts w:cs="Symbol"/>
+    </w:rPr>
+  </w:style>
+  <w:style w:type="character" w:styleId="ListLabel252">
+    <w:name w:val="ListLabel 252"/>
+    <w:qFormat/>
+    <w:rPr>
+      <w:rFonts w:cs="Courier New"/>
+    </w:rPr>
+  </w:style>
+  <w:style w:type="character" w:styleId="ListLabel253">
+    <w:name w:val="ListLabel 253"/>
+    <w:qFormat/>
+    <w:rPr>
+      <w:rFonts w:cs="Wingdings"/>
+    </w:rPr>
+  </w:style>
+  <w:style w:type="character" w:styleId="ListLabel254">
+    <w:name w:val="ListLabel 254"/>
+    <w:qFormat/>
+    <w:rPr>
+      <w:rFonts w:cs="Symbol"/>
+    </w:rPr>
+  </w:style>
+  <w:style w:type="character" w:styleId="ListLabel255">
+    <w:name w:val="ListLabel 255"/>
+    <w:qFormat/>
+    <w:rPr>
+      <w:rFonts w:cs="Courier New"/>
+    </w:rPr>
+  </w:style>
+  <w:style w:type="character" w:styleId="ListLabel256">
+    <w:name w:val="ListLabel 256"/>
+    <w:qFormat/>
+    <w:rPr>
+      <w:rFonts w:cs="Wingdings"/>
+    </w:rPr>
+  </w:style>
+  <w:style w:type="character" w:styleId="ListLabel257">
+    <w:name w:val="ListLabel 257"/>
+    <w:qFormat/>
+    <w:rPr>
+      <w:rFonts w:ascii="Arial" w:hAnsi="Arial" w:cs="Symbol"/>
+      <w:sz w:val="20"/>
+    </w:rPr>
+  </w:style>
+  <w:style w:type="character" w:styleId="ListLabel258">
+    <w:name w:val="ListLabel 258"/>
+    <w:qFormat/>
+    <w:rPr>
+      <w:rFonts w:cs="Courier New"/>
+    </w:rPr>
+  </w:style>
+  <w:style w:type="character" w:styleId="ListLabel259">
+    <w:name w:val="ListLabel 259"/>
+    <w:qFormat/>
+    <w:rPr>
+      <w:rFonts w:cs="Wingdings"/>
+    </w:rPr>
+  </w:style>
+  <w:style w:type="character" w:styleId="ListLabel260">
+    <w:name w:val="ListLabel 260"/>
+    <w:qFormat/>
+    <w:rPr>
+      <w:rFonts w:cs="Symbol"/>
+    </w:rPr>
+  </w:style>
+  <w:style w:type="character" w:styleId="ListLabel261">
+    <w:name w:val="ListLabel 261"/>
+    <w:qFormat/>
+    <w:rPr>
+      <w:rFonts w:cs="Courier New"/>
+    </w:rPr>
+  </w:style>
+  <w:style w:type="character" w:styleId="ListLabel262">
+    <w:name w:val="ListLabel 262"/>
+    <w:qFormat/>
+    <w:rPr>
+      <w:rFonts w:cs="Wingdings"/>
+    </w:rPr>
+  </w:style>
+  <w:style w:type="character" w:styleId="ListLabel263">
+    <w:name w:val="ListLabel 263"/>
+    <w:qFormat/>
+    <w:rPr>
+      <w:rFonts w:cs="Symbol"/>
+    </w:rPr>
+  </w:style>
+  <w:style w:type="character" w:styleId="ListLabel264">
+    <w:name w:val="ListLabel 264"/>
+    <w:qFormat/>
+    <w:rPr>
+      <w:rFonts w:cs="Courier New"/>
+    </w:rPr>
+  </w:style>
+  <w:style w:type="character" w:styleId="ListLabel265">
+    <w:name w:val="ListLabel 265"/>
+    <w:qFormat/>
+    <w:rPr>
+      <w:rFonts w:cs="Wingdings"/>
+    </w:rPr>
+  </w:style>
+  <w:style w:type="character" w:styleId="ListLabel266">
+    <w:name w:val="ListLabel 266"/>
+    <w:qFormat/>
+    <w:rPr>
+      <w:rFonts w:ascii="Arial" w:hAnsi="Arial" w:cs="Symbol"/>
+      <w:sz w:val="20"/>
+    </w:rPr>
+  </w:style>
+  <w:style w:type="character" w:styleId="ListLabel267">
+    <w:name w:val="ListLabel 267"/>
+    <w:qFormat/>
+    <w:rPr>
+      <w:rFonts w:cs="Courier New"/>
+    </w:rPr>
+  </w:style>
+  <w:style w:type="character" w:styleId="ListLabel268">
+    <w:name w:val="ListLabel 268"/>
+    <w:qFormat/>
+    <w:rPr>
+      <w:rFonts w:cs="Wingdings"/>
+    </w:rPr>
+  </w:style>
+  <w:style w:type="character" w:styleId="ListLabel269">
+    <w:name w:val="ListLabel 269"/>
+    <w:qFormat/>
+    <w:rPr>
+      <w:rFonts w:cs="Symbol"/>
+    </w:rPr>
+  </w:style>
+  <w:style w:type="character" w:styleId="ListLabel270">
+    <w:name w:val="ListLabel 270"/>
+    <w:qFormat/>
+    <w:rPr>
+      <w:rFonts w:cs="Courier New"/>
+    </w:rPr>
+  </w:style>
+  <w:style w:type="character" w:styleId="ListLabel271">
+    <w:name w:val="ListLabel 271"/>
+    <w:qFormat/>
+    <w:rPr>
+      <w:rFonts w:cs="Wingdings"/>
+    </w:rPr>
+  </w:style>
+  <w:style w:type="character" w:styleId="ListLabel272">
+    <w:name w:val="ListLabel 272"/>
+    <w:qFormat/>
+    <w:rPr>
+      <w:rFonts w:cs="Symbol"/>
+    </w:rPr>
+  </w:style>
+  <w:style w:type="character" w:styleId="ListLabel273">
+    <w:name w:val="ListLabel 273"/>
+    <w:qFormat/>
+    <w:rPr>
+      <w:rFonts w:cs="Courier New"/>
+    </w:rPr>
+  </w:style>
+  <w:style w:type="character" w:styleId="ListLabel274">
+    <w:name w:val="ListLabel 274"/>
+    <w:qFormat/>
+    <w:rPr>
+      <w:rFonts w:cs="Wingdings"/>
+    </w:rPr>
+  </w:style>
+  <w:style w:type="character" w:styleId="ListLabel275">
+    <w:name w:val="ListLabel 275"/>
+    <w:qFormat/>
+    <w:rPr>
+      <w:rFonts w:cs="Symbol"/>
+    </w:rPr>
+  </w:style>
+  <w:style w:type="character" w:styleId="ListLabel276">
+    <w:name w:val="ListLabel 276"/>
+    <w:qFormat/>
+    <w:rPr>
+      <w:rFonts w:cs="Courier New"/>
+    </w:rPr>
+  </w:style>
+  <w:style w:type="character" w:styleId="ListLabel277">
+    <w:name w:val="ListLabel 277"/>
+    <w:qFormat/>
+    <w:rPr>
+      <w:rFonts w:cs="Wingdings"/>
+    </w:rPr>
+  </w:style>
+  <w:style w:type="character" w:styleId="ListLabel278">
+    <w:name w:val="ListLabel 278"/>
+    <w:qFormat/>
+    <w:rPr>
+      <w:rFonts w:cs="Symbol"/>
+    </w:rPr>
+  </w:style>
+  <w:style w:type="character" w:styleId="ListLabel279">
+    <w:name w:val="ListLabel 279"/>
+    <w:qFormat/>
+    <w:rPr>
+      <w:rFonts w:cs="Courier New"/>
+    </w:rPr>
+  </w:style>
+  <w:style w:type="character" w:styleId="ListLabel280">
+    <w:name w:val="ListLabel 280"/>
+    <w:qFormat/>
+    <w:rPr>
+      <w:rFonts w:cs="Wingdings"/>
+    </w:rPr>
+  </w:style>
+  <w:style w:type="character" w:styleId="ListLabel281">
+    <w:name w:val="ListLabel 281"/>
+    <w:qFormat/>
+    <w:rPr>
+      <w:rFonts w:cs="Symbol"/>
+    </w:rPr>
+  </w:style>
+  <w:style w:type="character" w:styleId="ListLabel282">
+    <w:name w:val="ListLabel 282"/>
+    <w:qFormat/>
+    <w:rPr>
+      <w:rFonts w:cs="Courier New"/>
+    </w:rPr>
+  </w:style>
+  <w:style w:type="character" w:styleId="ListLabel283">
+    <w:name w:val="ListLabel 283"/>
+    <w:qFormat/>
+    <w:rPr>
+      <w:rFonts w:cs="Wingdings"/>
+    </w:rPr>
+  </w:style>
+  <w:style w:type="character" w:styleId="ListLabel284">
+    <w:name w:val="ListLabel 284"/>
+    <w:qFormat/>
+    <w:rPr>
+      <w:rFonts w:cs="Symbol"/>
+    </w:rPr>
+  </w:style>
+  <w:style w:type="character" w:styleId="ListLabel285">
+    <w:name w:val="ListLabel 285"/>
+    <w:qFormat/>
+    <w:rPr>
+      <w:rFonts w:cs="Courier New"/>
+    </w:rPr>
+  </w:style>
+  <w:style w:type="character" w:styleId="ListLabel286">
+    <w:name w:val="ListLabel 286"/>
+    <w:qFormat/>
+    <w:rPr>
+      <w:rFonts w:cs="Wingdings"/>
+    </w:rPr>
+  </w:style>
+  <w:style w:type="character" w:styleId="ListLabel287">
+    <w:name w:val="ListLabel 287"/>
+    <w:qFormat/>
+    <w:rPr>
+      <w:rFonts w:cs="Symbol"/>
+    </w:rPr>
+  </w:style>
+  <w:style w:type="character" w:styleId="ListLabel288">
+    <w:name w:val="ListLabel 288"/>
+    <w:qFormat/>
+    <w:rPr>
+      <w:rFonts w:cs="Courier New"/>
+    </w:rPr>
+  </w:style>
+  <w:style w:type="character" w:styleId="ListLabel289">
+    <w:name w:val="ListLabel 289"/>
+    <w:qFormat/>
+    <w:rPr>
+      <w:rFonts w:cs="Wingdings"/>
+    </w:rPr>
+  </w:style>
+  <w:style w:type="character" w:styleId="ListLabel290">
+    <w:name w:val="ListLabel 290"/>
+    <w:qFormat/>
+    <w:rPr>
+      <w:rFonts w:cs="Symbol"/>
+    </w:rPr>
+  </w:style>
+  <w:style w:type="character" w:styleId="ListLabel291">
+    <w:name w:val="ListLabel 291"/>
+    <w:qFormat/>
+    <w:rPr>
+      <w:rFonts w:cs="Courier New"/>
+    </w:rPr>
+  </w:style>
+  <w:style w:type="character" w:styleId="ListLabel292">
+    <w:name w:val="ListLabel 292"/>
+    <w:qFormat/>
+    <w:rPr>
+      <w:rFonts w:cs="Wingdings"/>
+    </w:rPr>
+  </w:style>
+  <w:style w:type="character" w:styleId="ListLabel293">
+    <w:name w:val="ListLabel 293"/>
+    <w:qFormat/>
+    <w:rPr>
+      <w:rFonts w:ascii="Arial" w:hAnsi="Arial" w:cs="Wingdings"/>
+      <w:sz w:val="20"/>
+    </w:rPr>
+  </w:style>
+  <w:style w:type="character" w:styleId="ListLabel294">
+    <w:name w:val="ListLabel 294"/>
+    <w:qFormat/>
+    <w:rPr>
+      <w:rFonts w:cs="Courier New"/>
+    </w:rPr>
+  </w:style>
+  <w:style w:type="character" w:styleId="ListLabel295">
+    <w:name w:val="ListLabel 295"/>
+    <w:qFormat/>
+    <w:rPr>
+      <w:rFonts w:cs="Wingdings"/>
+    </w:rPr>
+  </w:style>
+  <w:style w:type="character" w:styleId="ListLabel296">
+    <w:name w:val="ListLabel 296"/>
+    <w:qFormat/>
+    <w:rPr>
+      <w:rFonts w:cs="Symbol"/>
+    </w:rPr>
+  </w:style>
+  <w:style w:type="character" w:styleId="ListLabel297">
+    <w:name w:val="ListLabel 297"/>
+    <w:qFormat/>
+    <w:rPr>
+      <w:rFonts w:cs="Courier New"/>
+    </w:rPr>
+  </w:style>
+  <w:style w:type="character" w:styleId="ListLabel298">
+    <w:name w:val="ListLabel 298"/>
+    <w:qFormat/>
+    <w:rPr>
+      <w:rFonts w:cs="Wingdings"/>
+    </w:rPr>
+  </w:style>
+  <w:style w:type="character" w:styleId="ListLabel299">
+    <w:name w:val="ListLabel 299"/>
+    <w:qFormat/>
+    <w:rPr>
+      <w:rFonts w:cs="Symbol"/>
+    </w:rPr>
+  </w:style>
+  <w:style w:type="character" w:styleId="ListLabel300">
+    <w:name w:val="ListLabel 300"/>
+    <w:qFormat/>
+    <w:rPr>
+      <w:rFonts w:cs="Courier New"/>
+    </w:rPr>
+  </w:style>
+  <w:style w:type="character" w:styleId="ListLabel301">
+    <w:name w:val="ListLabel 301"/>
+    <w:qFormat/>
+    <w:rPr>
+      <w:rFonts w:cs="Wingdings"/>
+    </w:rPr>
+  </w:style>
+  <w:style w:type="character" w:styleId="ListLabel302">
+    <w:name w:val="ListLabel 302"/>
+    <w:qFormat/>
+    <w:rPr>
+      <w:rFonts w:ascii="Arial" w:hAnsi="Arial" w:cs="Arial"/>
+      <w:color w:val="auto"/>
+      <w:sz w:val="20"/>
+      <w:szCs w:val="20"/>
+    </w:rPr>
+  </w:style>
+  <w:style w:type="character" w:styleId="ListLabel303">
+    <w:name w:val="ListLabel 303"/>
+    <w:qFormat/>
+    <w:rPr>
+      <w:rFonts w:ascii="Arial" w:hAnsi="Arial" w:cs="Arial"/>
+      <w:sz w:val="20"/>
+      <w:szCs w:val="20"/>
+    </w:rPr>
+  </w:style>
   <w:style w:type="paragraph" w:styleId="Berschrift">
     <w:name w:val="Überschrift"/>
     <w:basedOn w:val="Normal"/>

</xml_diff>